<commit_message>
Final Project commit after documentation review and adjustments to code.
</commit_message>
<xml_diff>
--- a/Blackjack_Project1/Blackjack/Project 2-WriteUp.docx
+++ b/Blackjack_Project1/Blackjack/Project 2-WriteUp.docx
@@ -1314,12 +1314,12 @@
           <wp:inline distB="114300" distT="114300" distL="114300" distR="114300">
             <wp:extent cx="6400800" cy="3680460"/>
             <wp:effectExtent b="0" l="0" r="0" t="0"/>
-            <wp:docPr id="11" name="image2.png"/>
+            <wp:docPr id="11" name="image1.png"/>
             <a:graphic>
               <a:graphicData uri="http://schemas.openxmlformats.org/drawingml/2006/picture">
                 <pic:pic>
                   <pic:nvPicPr>
-                    <pic:cNvPr id="0" name="image2.png"/>
+                    <pic:cNvPr id="0" name="image1.png"/>
                     <pic:cNvPicPr preferRelativeResize="0"/>
                   </pic:nvPicPr>
                   <pic:blipFill>
@@ -3751,12 +3751,12 @@
           <wp:inline distB="114300" distT="114300" distL="114300" distR="114300">
             <wp:extent cx="5943600" cy="5651500"/>
             <wp:effectExtent b="0" l="0" r="0" t="0"/>
-            <wp:docPr id="10" name="image1.png"/>
+            <wp:docPr id="10" name="image2.png"/>
             <a:graphic>
               <a:graphicData uri="http://schemas.openxmlformats.org/drawingml/2006/picture">
                 <pic:pic>
                   <pic:nvPicPr>
-                    <pic:cNvPr id="0" name="image1.png"/>
+                    <pic:cNvPr id="0" name="image2.png"/>
                     <pic:cNvPicPr preferRelativeResize="0"/>
                   </pic:nvPicPr>
                   <pic:blipFill>
@@ -5560,12 +5560,12 @@
                 <wp:inline distB="114300" distT="114300" distL="114300" distR="114300">
                   <wp:extent cx="4619625" cy="3111500"/>
                   <wp:effectExtent b="0" l="0" r="0" t="0"/>
-                  <wp:docPr id="3" name="image11.png"/>
+                  <wp:docPr id="3" name="image8.png"/>
                   <a:graphic>
                     <a:graphicData uri="http://schemas.openxmlformats.org/drawingml/2006/picture">
                       <pic:pic>
                         <pic:nvPicPr>
-                          <pic:cNvPr id="0" name="image11.png"/>
+                          <pic:cNvPr id="0" name="image8.png"/>
                           <pic:cNvPicPr preferRelativeResize="0"/>
                         </pic:nvPicPr>
                         <pic:blipFill>
@@ -5740,12 +5740,12 @@
                 <wp:inline distB="114300" distT="114300" distL="114300" distR="114300">
                   <wp:extent cx="4619625" cy="3111500"/>
                   <wp:effectExtent b="0" l="0" r="0" t="0"/>
-                  <wp:docPr id="9" name="image6.png"/>
+                  <wp:docPr id="9" name="image11.png"/>
                   <a:graphic>
                     <a:graphicData uri="http://schemas.openxmlformats.org/drawingml/2006/picture">
                       <pic:pic>
                         <pic:nvPicPr>
-                          <pic:cNvPr id="0" name="image6.png"/>
+                          <pic:cNvPr id="0" name="image11.png"/>
                           <pic:cNvPicPr preferRelativeResize="0"/>
                         </pic:nvPicPr>
                         <pic:blipFill>
@@ -5830,12 +5830,12 @@
                 <wp:inline distB="114300" distT="114300" distL="114300" distR="114300">
                   <wp:extent cx="4619625" cy="3111500"/>
                   <wp:effectExtent b="0" l="0" r="0" t="0"/>
-                  <wp:docPr id="1" name="image10.png"/>
+                  <wp:docPr id="1" name="image6.png"/>
                   <a:graphic>
                     <a:graphicData uri="http://schemas.openxmlformats.org/drawingml/2006/picture">
                       <pic:pic>
                         <pic:nvPicPr>
-                          <pic:cNvPr id="0" name="image10.png"/>
+                          <pic:cNvPr id="0" name="image6.png"/>
                           <pic:cNvPicPr preferRelativeResize="0"/>
                         </pic:nvPicPr>
                         <pic:blipFill>
@@ -5920,12 +5920,12 @@
                 <wp:inline distB="114300" distT="114300" distL="114300" distR="114300">
                   <wp:extent cx="4619625" cy="3111500"/>
                   <wp:effectExtent b="0" l="0" r="0" t="0"/>
-                  <wp:docPr id="4" name="image8.png"/>
+                  <wp:docPr id="4" name="image10.png"/>
                   <a:graphic>
                     <a:graphicData uri="http://schemas.openxmlformats.org/drawingml/2006/picture">
                       <pic:pic>
                         <pic:nvPicPr>
-                          <pic:cNvPr id="0" name="image8.png"/>
+                          <pic:cNvPr id="0" name="image10.png"/>
                           <pic:cNvPicPr preferRelativeResize="0"/>
                         </pic:nvPicPr>
                         <pic:blipFill>
@@ -6908,6 +6908,24 @@
             </w:pPr>
             <w:r>
               <w:rPr>
+                <w:sz w:val="24"/>
+                <w:szCs w:val="24"/>
+                <w:rtl w:val="0"/>
+              </w:rPr>
+              <w:t xml:space="preserve">int getCard(int multiplier); // Overloaded function to get a random card value with a multiplier</w:t>
+            </w:r>
+          </w:p>
+          <w:p>
+            <w:pPr>
+              <w:widowControl w:val="0"/>
+              <w:spacing w:line="240" w:lineRule="auto"/>
+              <w:rPr>
+                <w:sz w:val="24"/>
+                <w:szCs w:val="24"/>
+              </w:rPr>
+            </w:pPr>
+            <w:r>
+              <w:rPr>
                 <w:rtl w:val="0"/>
               </w:rPr>
             </w:r>
@@ -8904,25 +8922,25 @@
                 <w:szCs w:val="24"/>
                 <w:rtl w:val="0"/>
               </w:rPr>
-              <w:t xml:space="preserve">    int dCrdIdx = 2;</w:t>
-            </w:r>
-          </w:p>
-          <w:p>
-            <w:pPr>
-              <w:widowControl w:val="0"/>
-              <w:spacing w:line="240" w:lineRule="auto"/>
-              <w:rPr>
-                <w:sz w:val="24"/>
-                <w:szCs w:val="24"/>
-              </w:rPr>
-            </w:pPr>
-            <w:r>
-              <w:rPr>
-                <w:sz w:val="24"/>
-                <w:szCs w:val="24"/>
-                <w:rtl w:val="0"/>
-              </w:rPr>
-              <w:t xml:space="preserve">    while (dTotal &lt; DEALER_LIMIT &amp;&amp; dCrdIdx &lt; MAX_CARDS) {</w:t>
+              <w:t xml:space="preserve">    int dealerCardIndex = 2;</w:t>
+            </w:r>
+          </w:p>
+          <w:p>
+            <w:pPr>
+              <w:widowControl w:val="0"/>
+              <w:spacing w:line="240" w:lineRule="auto"/>
+              <w:rPr>
+                <w:sz w:val="24"/>
+                <w:szCs w:val="24"/>
+              </w:rPr>
+            </w:pPr>
+            <w:r>
+              <w:rPr>
+                <w:sz w:val="24"/>
+                <w:szCs w:val="24"/>
+                <w:rtl w:val="0"/>
+              </w:rPr>
+              <w:t xml:space="preserve">    while (dTotal &lt; DEALER_LIMIT &amp;&amp; dealerCardIndex &lt; MAX_CARDS) {</w:t>
             </w:r>
           </w:p>
           <w:p>
@@ -9012,25 +9030,25 @@
                 <w:szCs w:val="24"/>
                 <w:rtl w:val="0"/>
               </w:rPr>
-              <w:t xml:space="preserve">        updHand(hands, pTotals, nPlyrs, dCrdIdx, newCrd, hSuits, newSut);</w:t>
-            </w:r>
-          </w:p>
-          <w:p>
-            <w:pPr>
-              <w:widowControl w:val="0"/>
-              <w:spacing w:line="240" w:lineRule="auto"/>
-              <w:rPr>
-                <w:sz w:val="24"/>
-                <w:szCs w:val="24"/>
-              </w:rPr>
-            </w:pPr>
-            <w:r>
-              <w:rPr>
-                <w:sz w:val="24"/>
-                <w:szCs w:val="24"/>
-                <w:rtl w:val="0"/>
-              </w:rPr>
-              <w:t xml:space="preserve">        dCrdIdx++;</w:t>
+              <w:t xml:space="preserve">        updHand(hands, pTotals, nPlyrs, dealerCardIndex, newCrd, hSuits, newSut);</w:t>
+            </w:r>
+          </w:p>
+          <w:p>
+            <w:pPr>
+              <w:widowControl w:val="0"/>
+              <w:spacing w:line="240" w:lineRule="auto"/>
+              <w:rPr>
+                <w:sz w:val="24"/>
+                <w:szCs w:val="24"/>
+              </w:rPr>
+            </w:pPr>
+            <w:r>
+              <w:rPr>
+                <w:sz w:val="24"/>
+                <w:szCs w:val="24"/>
+                <w:rtl w:val="0"/>
+              </w:rPr>
+              <w:t xml:space="preserve">        dealerCardIndex++;</w:t>
             </w:r>
           </w:p>
           <w:p>
@@ -10566,6 +10584,57 @@
                 <w:szCs w:val="24"/>
                 <w:rtl w:val="0"/>
               </w:rPr>
+              <w:t xml:space="preserve">// Static variable to count number of cards dealt</w:t>
+            </w:r>
+          </w:p>
+          <w:p>
+            <w:pPr>
+              <w:widowControl w:val="0"/>
+              <w:spacing w:line="240" w:lineRule="auto"/>
+              <w:rPr>
+                <w:sz w:val="24"/>
+                <w:szCs w:val="24"/>
+              </w:rPr>
+            </w:pPr>
+            <w:r>
+              <w:rPr>
+                <w:sz w:val="24"/>
+                <w:szCs w:val="24"/>
+                <w:rtl w:val="0"/>
+              </w:rPr>
+              <w:t xml:space="preserve">static int cardCount = 0;</w:t>
+            </w:r>
+          </w:p>
+          <w:p>
+            <w:pPr>
+              <w:widowControl w:val="0"/>
+              <w:spacing w:line="240" w:lineRule="auto"/>
+              <w:rPr>
+                <w:sz w:val="24"/>
+                <w:szCs w:val="24"/>
+              </w:rPr>
+            </w:pPr>
+            <w:r>
+              <w:rPr>
+                <w:rtl w:val="0"/>
+              </w:rPr>
+            </w:r>
+          </w:p>
+          <w:p>
+            <w:pPr>
+              <w:widowControl w:val="0"/>
+              <w:spacing w:line="240" w:lineRule="auto"/>
+              <w:rPr>
+                <w:sz w:val="24"/>
+                <w:szCs w:val="24"/>
+              </w:rPr>
+            </w:pPr>
+            <w:r>
+              <w:rPr>
+                <w:sz w:val="24"/>
+                <w:szCs w:val="24"/>
+                <w:rtl w:val="0"/>
+              </w:rPr>
               <w:t xml:space="preserve">// Get a random card value</w:t>
             </w:r>
           </w:p>
@@ -10602,6 +10671,24 @@
                 <w:szCs w:val="24"/>
                 <w:rtl w:val="0"/>
               </w:rPr>
+              <w:t xml:space="preserve">    cardCount++;</w:t>
+            </w:r>
+          </w:p>
+          <w:p>
+            <w:pPr>
+              <w:widowControl w:val="0"/>
+              <w:spacing w:line="240" w:lineRule="auto"/>
+              <w:rPr>
+                <w:sz w:val="24"/>
+                <w:szCs w:val="24"/>
+              </w:rPr>
+            </w:pPr>
+            <w:r>
+              <w:rPr>
+                <w:sz w:val="24"/>
+                <w:szCs w:val="24"/>
+                <w:rtl w:val="0"/>
+              </w:rPr>
               <w:t xml:space="preserve">    // get a random card</w:t>
             </w:r>
           </w:p>
@@ -10756,6 +10843,195 @@
                 <w:rtl w:val="0"/>
               </w:rPr>
               <w:t xml:space="preserve">    // return card value otherwise</w:t>
+            </w:r>
+          </w:p>
+          <w:p>
+            <w:pPr>
+              <w:widowControl w:val="0"/>
+              <w:spacing w:line="240" w:lineRule="auto"/>
+              <w:rPr>
+                <w:sz w:val="24"/>
+                <w:szCs w:val="24"/>
+              </w:rPr>
+            </w:pPr>
+            <w:r>
+              <w:rPr>
+                <w:sz w:val="24"/>
+                <w:szCs w:val="24"/>
+                <w:rtl w:val="0"/>
+              </w:rPr>
+              <w:t xml:space="preserve">    return card;</w:t>
+            </w:r>
+          </w:p>
+          <w:p>
+            <w:pPr>
+              <w:widowControl w:val="0"/>
+              <w:spacing w:line="240" w:lineRule="auto"/>
+              <w:rPr>
+                <w:sz w:val="24"/>
+                <w:szCs w:val="24"/>
+              </w:rPr>
+            </w:pPr>
+            <w:r>
+              <w:rPr>
+                <w:sz w:val="24"/>
+                <w:szCs w:val="24"/>
+                <w:rtl w:val="0"/>
+              </w:rPr>
+              <w:t xml:space="preserve">}</w:t>
+            </w:r>
+          </w:p>
+          <w:p>
+            <w:pPr>
+              <w:widowControl w:val="0"/>
+              <w:spacing w:line="240" w:lineRule="auto"/>
+              <w:rPr>
+                <w:sz w:val="24"/>
+                <w:szCs w:val="24"/>
+              </w:rPr>
+            </w:pPr>
+            <w:r>
+              <w:rPr>
+                <w:rtl w:val="0"/>
+              </w:rPr>
+            </w:r>
+          </w:p>
+          <w:p>
+            <w:pPr>
+              <w:widowControl w:val="0"/>
+              <w:spacing w:line="240" w:lineRule="auto"/>
+              <w:rPr>
+                <w:sz w:val="24"/>
+                <w:szCs w:val="24"/>
+              </w:rPr>
+            </w:pPr>
+            <w:r>
+              <w:rPr>
+                <w:sz w:val="24"/>
+                <w:szCs w:val="24"/>
+                <w:rtl w:val="0"/>
+              </w:rPr>
+              <w:t xml:space="preserve">// Overloaded function to get a random card value with a multiplier</w:t>
+            </w:r>
+          </w:p>
+          <w:p>
+            <w:pPr>
+              <w:widowControl w:val="0"/>
+              <w:spacing w:line="240" w:lineRule="auto"/>
+              <w:rPr>
+                <w:sz w:val="24"/>
+                <w:szCs w:val="24"/>
+              </w:rPr>
+            </w:pPr>
+            <w:r>
+              <w:rPr>
+                <w:sz w:val="24"/>
+                <w:szCs w:val="24"/>
+                <w:rtl w:val="0"/>
+              </w:rPr>
+              <w:t xml:space="preserve">int getCard(int multiplier) {</w:t>
+            </w:r>
+          </w:p>
+          <w:p>
+            <w:pPr>
+              <w:widowControl w:val="0"/>
+              <w:spacing w:line="240" w:lineRule="auto"/>
+              <w:rPr>
+                <w:sz w:val="24"/>
+                <w:szCs w:val="24"/>
+              </w:rPr>
+            </w:pPr>
+            <w:r>
+              <w:rPr>
+                <w:sz w:val="24"/>
+                <w:szCs w:val="24"/>
+                <w:rtl w:val="0"/>
+              </w:rPr>
+              <w:t xml:space="preserve">    cardCount++;</w:t>
+            </w:r>
+          </w:p>
+          <w:p>
+            <w:pPr>
+              <w:widowControl w:val="0"/>
+              <w:spacing w:line="240" w:lineRule="auto"/>
+              <w:rPr>
+                <w:sz w:val="24"/>
+                <w:szCs w:val="24"/>
+              </w:rPr>
+            </w:pPr>
+            <w:r>
+              <w:rPr>
+                <w:sz w:val="24"/>
+                <w:szCs w:val="24"/>
+                <w:rtl w:val="0"/>
+              </w:rPr>
+              <w:t xml:space="preserve">    int card = (rand() % 13 + 1) * multiplier;</w:t>
+            </w:r>
+          </w:p>
+          <w:p>
+            <w:pPr>
+              <w:widowControl w:val="0"/>
+              <w:spacing w:line="240" w:lineRule="auto"/>
+              <w:rPr>
+                <w:sz w:val="24"/>
+                <w:szCs w:val="24"/>
+              </w:rPr>
+            </w:pPr>
+            <w:r>
+              <w:rPr>
+                <w:rtl w:val="0"/>
+              </w:rPr>
+            </w:r>
+          </w:p>
+          <w:p>
+            <w:pPr>
+              <w:widowControl w:val="0"/>
+              <w:spacing w:line="240" w:lineRule="auto"/>
+              <w:rPr>
+                <w:sz w:val="24"/>
+                <w:szCs w:val="24"/>
+              </w:rPr>
+            </w:pPr>
+            <w:r>
+              <w:rPr>
+                <w:sz w:val="24"/>
+                <w:szCs w:val="24"/>
+                <w:rtl w:val="0"/>
+              </w:rPr>
+              <w:t xml:space="preserve">    if (card &gt; 10 * multiplier) return 10 * multiplier;</w:t>
+            </w:r>
+          </w:p>
+          <w:p>
+            <w:pPr>
+              <w:widowControl w:val="0"/>
+              <w:spacing w:line="240" w:lineRule="auto"/>
+              <w:rPr>
+                <w:sz w:val="24"/>
+                <w:szCs w:val="24"/>
+              </w:rPr>
+            </w:pPr>
+            <w:r>
+              <w:rPr>
+                <w:sz w:val="24"/>
+                <w:szCs w:val="24"/>
+                <w:rtl w:val="0"/>
+              </w:rPr>
+              <w:t xml:space="preserve">    if (card == 1 * multiplier) return 11 * multiplier;</w:t>
+            </w:r>
+          </w:p>
+          <w:p>
+            <w:pPr>
+              <w:widowControl w:val="0"/>
+              <w:spacing w:line="240" w:lineRule="auto"/>
+              <w:rPr>
+                <w:sz w:val="24"/>
+                <w:szCs w:val="24"/>
+              </w:rPr>
+            </w:pPr>
+            <w:r>
+              <w:rPr>
+                <w:rtl w:val="0"/>
+              </w:rPr>
             </w:r>
           </w:p>
           <w:p>
@@ -13479,7 +13755,8 @@
       <w:pPr>
         <w:pStyle w:val="Heading2"/>
         <w:rPr>
-          <w:b w:val="1"/>
+          <w:sz w:val="24"/>
+          <w:szCs w:val="24"/>
         </w:rPr>
       </w:pPr>
       <w:bookmarkStart w:colFirst="0" w:colLast="0" w:name="_p3mu1dy16ni5" w:id="31"/>
@@ -13497,20 +13774,25 @@
           <w:rtl w:val="0"/>
         </w:rPr>
         <w:t xml:space="preserve">Cross Reference of Concepts</w:t>
+      </w:r>
+      <w:r>
+        <w:rPr>
+          <w:rtl w:val="0"/>
+        </w:rPr>
       </w:r>
     </w:p>
     <w:tbl>
       <w:tblPr>
         <w:tblStyle w:val="Table3"/>
-        <w:tblW w:w="9375.0" w:type="dxa"/>
+        <w:tblW w:w="9360.0" w:type="dxa"/>
         <w:jc w:val="left"/>
         <w:tblBorders>
-          <w:top w:color="000000" w:space="0" w:sz="8" w:val="single"/>
-          <w:left w:color="000000" w:space="0" w:sz="8" w:val="single"/>
-          <w:bottom w:color="000000" w:space="0" w:sz="8" w:val="single"/>
-          <w:right w:color="000000" w:space="0" w:sz="8" w:val="single"/>
-          <w:insideH w:color="000000" w:space="0" w:sz="8" w:val="single"/>
-          <w:insideV w:color="000000" w:space="0" w:sz="8" w:val="single"/>
+          <w:top w:color="000000" w:space="0" w:sz="12" w:val="single"/>
+          <w:left w:color="000000" w:space="0" w:sz="12" w:val="single"/>
+          <w:bottom w:color="000000" w:space="0" w:sz="12" w:val="single"/>
+          <w:right w:color="000000" w:space="0" w:sz="12" w:val="single"/>
+          <w:insideH w:color="000000" w:space="0" w:sz="12" w:val="single"/>
+          <w:insideV w:color="000000" w:space="0" w:sz="12" w:val="single"/>
         </w:tblBorders>
         <w:tblLayout w:type="fixed"/>
         <w:tblLook w:val="0600"/>
@@ -13518,16 +13800,16 @@
       <w:tblGrid>
         <w:gridCol w:w="1155"/>
         <w:gridCol w:w="1095"/>
-        <w:gridCol w:w="2610"/>
-        <w:gridCol w:w="1680"/>
-        <w:gridCol w:w="2835"/>
+        <w:gridCol w:w="2505"/>
+        <w:gridCol w:w="1845"/>
+        <w:gridCol w:w="2760"/>
         <w:tblGridChange w:id="0">
           <w:tblGrid>
             <w:gridCol w:w="1155"/>
             <w:gridCol w:w="1095"/>
-            <w:gridCol w:w="2610"/>
-            <w:gridCol w:w="1680"/>
-            <w:gridCol w:w="2835"/>
+            <w:gridCol w:w="2505"/>
+            <w:gridCol w:w="1845"/>
+            <w:gridCol w:w="2760"/>
           </w:tblGrid>
         </w:tblGridChange>
       </w:tblGrid>
@@ -13540,10 +13822,10 @@
         <w:tc>
           <w:tcPr>
             <w:tcBorders>
-              <w:top w:color="000000" w:space="0" w:sz="8" w:val="single"/>
-              <w:left w:color="000000" w:space="0" w:sz="8" w:val="single"/>
-              <w:bottom w:color="000000" w:space="0" w:sz="8" w:val="single"/>
-              <w:right w:color="000000" w:space="0" w:sz="8" w:val="single"/>
+              <w:top w:color="000000" w:space="0" w:sz="12" w:val="single"/>
+              <w:left w:color="000000" w:space="0" w:sz="12" w:val="single"/>
+              <w:bottom w:color="000000" w:space="0" w:sz="12" w:val="single"/>
+              <w:right w:color="000000" w:space="0" w:sz="12" w:val="single"/>
             </w:tcBorders>
             <w:tcMar>
               <w:top w:w="100.0" w:type="dxa"/>
@@ -13580,10 +13862,10 @@
         <w:tc>
           <w:tcPr>
             <w:tcBorders>
-              <w:top w:color="000000" w:space="0" w:sz="8" w:val="single"/>
-              <w:left w:color="000000" w:space="0" w:sz="8" w:val="single"/>
-              <w:bottom w:color="000000" w:space="0" w:sz="8" w:val="single"/>
-              <w:right w:color="000000" w:space="0" w:sz="8" w:val="single"/>
+              <w:top w:color="000000" w:space="0" w:sz="12" w:val="single"/>
+              <w:left w:color="000000" w:space="0" w:sz="12" w:val="single"/>
+              <w:bottom w:color="000000" w:space="0" w:sz="12" w:val="single"/>
+              <w:right w:color="000000" w:space="0" w:sz="12" w:val="single"/>
             </w:tcBorders>
             <w:tcMar>
               <w:top w:w="100.0" w:type="dxa"/>
@@ -13620,10 +13902,10 @@
         <w:tc>
           <w:tcPr>
             <w:tcBorders>
-              <w:top w:color="000000" w:space="0" w:sz="8" w:val="single"/>
-              <w:left w:color="000000" w:space="0" w:sz="8" w:val="single"/>
-              <w:bottom w:color="000000" w:space="0" w:sz="8" w:val="single"/>
-              <w:right w:color="000000" w:space="0" w:sz="8" w:val="single"/>
+              <w:top w:color="000000" w:space="0" w:sz="12" w:val="single"/>
+              <w:left w:color="000000" w:space="0" w:sz="12" w:val="single"/>
+              <w:bottom w:color="000000" w:space="0" w:sz="12" w:val="single"/>
+              <w:right w:color="000000" w:space="0" w:sz="12" w:val="single"/>
             </w:tcBorders>
             <w:tcMar>
               <w:top w:w="100.0" w:type="dxa"/>
@@ -13660,10 +13942,10 @@
         <w:tc>
           <w:tcPr>
             <w:tcBorders>
-              <w:top w:color="000000" w:space="0" w:sz="8" w:val="single"/>
-              <w:left w:color="000000" w:space="0" w:sz="8" w:val="single"/>
-              <w:bottom w:color="000000" w:space="0" w:sz="8" w:val="single"/>
-              <w:right w:color="000000" w:space="0" w:sz="8" w:val="single"/>
+              <w:top w:color="000000" w:space="0" w:sz="12" w:val="single"/>
+              <w:left w:color="000000" w:space="0" w:sz="12" w:val="single"/>
+              <w:bottom w:color="000000" w:space="0" w:sz="12" w:val="single"/>
+              <w:right w:color="000000" w:space="0" w:sz="12" w:val="single"/>
             </w:tcBorders>
             <w:tcMar>
               <w:top w:w="100.0" w:type="dxa"/>
@@ -13700,10 +13982,10 @@
         <w:tc>
           <w:tcPr>
             <w:tcBorders>
-              <w:top w:color="000000" w:space="0" w:sz="8" w:val="single"/>
-              <w:left w:color="000000" w:space="0" w:sz="8" w:val="single"/>
-              <w:bottom w:color="000000" w:space="0" w:sz="8" w:val="single"/>
-              <w:right w:color="000000" w:space="0" w:sz="8" w:val="single"/>
+              <w:top w:color="000000" w:space="0" w:sz="12" w:val="single"/>
+              <w:left w:color="000000" w:space="0" w:sz="12" w:val="single"/>
+              <w:bottom w:color="000000" w:space="0" w:sz="12" w:val="single"/>
+              <w:right w:color="000000" w:space="0" w:sz="12" w:val="single"/>
             </w:tcBorders>
             <w:tcMar>
               <w:top w:w="100.0" w:type="dxa"/>
@@ -13734,6 +14016,178 @@
               <w:rPr>
                 <w:rtl w:val="0"/>
               </w:rPr>
+            </w:r>
+          </w:p>
+        </w:tc>
+      </w:tr>
+      <w:tr>
+        <w:trPr>
+          <w:cantSplit w:val="0"/>
+          <w:trHeight w:val="515" w:hRule="atLeast"/>
+          <w:tblHeader w:val="0"/>
+        </w:trPr>
+        <w:tc>
+          <w:tcPr>
+            <w:tcBorders>
+              <w:top w:color="000000" w:space="0" w:sz="12" w:val="single"/>
+              <w:left w:color="000000" w:space="0" w:sz="12" w:val="single"/>
+              <w:bottom w:color="000000" w:space="0" w:sz="12" w:val="single"/>
+              <w:right w:color="000000" w:space="0" w:sz="12" w:val="single"/>
+            </w:tcBorders>
+            <w:tcMar>
+              <w:top w:w="100.0" w:type="dxa"/>
+              <w:left w:w="100.0" w:type="dxa"/>
+              <w:bottom w:w="100.0" w:type="dxa"/>
+              <w:right w:w="100.0" w:type="dxa"/>
+            </w:tcMar>
+            <w:vAlign w:val="top"/>
+          </w:tcPr>
+          <w:p>
+            <w:pPr>
+              <w:rPr>
+                <w:sz w:val="24"/>
+                <w:szCs w:val="24"/>
+              </w:rPr>
+            </w:pPr>
+            <w:r>
+              <w:rPr>
+                <w:sz w:val="24"/>
+                <w:szCs w:val="24"/>
+                <w:rtl w:val="0"/>
+              </w:rPr>
+              <w:t xml:space="preserve">6</w:t>
+            </w:r>
+          </w:p>
+        </w:tc>
+        <w:tc>
+          <w:tcPr>
+            <w:tcBorders>
+              <w:top w:color="000000" w:space="0" w:sz="12" w:val="single"/>
+              <w:left w:color="000000" w:space="0" w:sz="12" w:val="single"/>
+              <w:bottom w:color="000000" w:space="0" w:sz="12" w:val="single"/>
+              <w:right w:color="000000" w:space="0" w:sz="12" w:val="single"/>
+            </w:tcBorders>
+            <w:tcMar>
+              <w:top w:w="100.0" w:type="dxa"/>
+              <w:left w:w="100.0" w:type="dxa"/>
+              <w:bottom w:w="100.0" w:type="dxa"/>
+              <w:right w:w="100.0" w:type="dxa"/>
+            </w:tcMar>
+            <w:vAlign w:val="top"/>
+          </w:tcPr>
+          <w:p>
+            <w:pPr>
+              <w:rPr>
+                <w:sz w:val="24"/>
+                <w:szCs w:val="24"/>
+              </w:rPr>
+            </w:pPr>
+            <w:r>
+              <w:rPr>
+                <w:sz w:val="24"/>
+                <w:szCs w:val="24"/>
+                <w:rtl w:val="0"/>
+              </w:rPr>
+              <w:t xml:space="preserve">3</w:t>
+            </w:r>
+          </w:p>
+        </w:tc>
+        <w:tc>
+          <w:tcPr>
+            <w:tcBorders>
+              <w:top w:color="000000" w:space="0" w:sz="12" w:val="single"/>
+              <w:left w:color="000000" w:space="0" w:sz="12" w:val="single"/>
+              <w:bottom w:color="000000" w:space="0" w:sz="12" w:val="single"/>
+              <w:right w:color="000000" w:space="0" w:sz="12" w:val="single"/>
+            </w:tcBorders>
+            <w:tcMar>
+              <w:top w:w="100.0" w:type="dxa"/>
+              <w:left w:w="100.0" w:type="dxa"/>
+              <w:bottom w:w="100.0" w:type="dxa"/>
+              <w:right w:w="100.0" w:type="dxa"/>
+            </w:tcMar>
+            <w:vAlign w:val="top"/>
+          </w:tcPr>
+          <w:p>
+            <w:pPr>
+              <w:rPr>
+                <w:sz w:val="24"/>
+                <w:szCs w:val="24"/>
+              </w:rPr>
+            </w:pPr>
+            <w:r>
+              <w:rPr>
+                <w:sz w:val="24"/>
+                <w:szCs w:val="24"/>
+                <w:rtl w:val="0"/>
+              </w:rPr>
+              <w:t xml:space="preserve">Function Prototypes</w:t>
+            </w:r>
+          </w:p>
+        </w:tc>
+        <w:tc>
+          <w:tcPr>
+            <w:tcBorders>
+              <w:top w:color="000000" w:space="0" w:sz="12" w:val="single"/>
+              <w:left w:color="000000" w:space="0" w:sz="12" w:val="single"/>
+              <w:bottom w:color="000000" w:space="0" w:sz="12" w:val="single"/>
+              <w:right w:color="000000" w:space="0" w:sz="12" w:val="single"/>
+            </w:tcBorders>
+            <w:tcMar>
+              <w:top w:w="100.0" w:type="dxa"/>
+              <w:left w:w="100.0" w:type="dxa"/>
+              <w:bottom w:w="100.0" w:type="dxa"/>
+              <w:right w:w="100.0" w:type="dxa"/>
+            </w:tcMar>
+            <w:vAlign w:val="top"/>
+          </w:tcPr>
+          <w:p>
+            <w:pPr>
+              <w:rPr>
+                <w:sz w:val="24"/>
+                <w:szCs w:val="24"/>
+              </w:rPr>
+            </w:pPr>
+            <w:r>
+              <w:rPr>
+                <w:sz w:val="24"/>
+                <w:szCs w:val="24"/>
+                <w:rtl w:val="0"/>
+              </w:rPr>
+              <w:t xml:space="preserve">40, 41, 42, 43, 44</w:t>
+            </w:r>
+          </w:p>
+        </w:tc>
+        <w:tc>
+          <w:tcPr>
+            <w:tcBorders>
+              <w:top w:color="000000" w:space="0" w:sz="12" w:val="single"/>
+              <w:left w:color="000000" w:space="0" w:sz="12" w:val="single"/>
+              <w:bottom w:color="000000" w:space="0" w:sz="12" w:val="single"/>
+              <w:right w:color="000000" w:space="0" w:sz="12" w:val="single"/>
+            </w:tcBorders>
+            <w:tcMar>
+              <w:top w:w="100.0" w:type="dxa"/>
+              <w:left w:w="100.0" w:type="dxa"/>
+              <w:bottom w:w="100.0" w:type="dxa"/>
+              <w:right w:w="100.0" w:type="dxa"/>
+            </w:tcMar>
+            <w:vAlign w:val="top"/>
+          </w:tcPr>
+          <w:p>
+            <w:pPr>
+              <w:rPr>
+                <w:sz w:val="24"/>
+                <w:szCs w:val="24"/>
+              </w:rPr>
+            </w:pPr>
+            <w:r>
+              <w:rPr>
+                <w:sz w:val="24"/>
+                <w:szCs w:val="24"/>
+                <w:rtl w:val="0"/>
+              </w:rPr>
+              <w:t xml:space="preserve">Always use prototypes</w:t>
             </w:r>
           </w:p>
         </w:tc>
@@ -13747,10 +14201,10 @@
         <w:tc>
           <w:tcPr>
             <w:tcBorders>
-              <w:top w:color="000000" w:space="0" w:sz="8" w:val="single"/>
-              <w:left w:color="000000" w:space="0" w:sz="8" w:val="single"/>
-              <w:bottom w:color="000000" w:space="0" w:sz="8" w:val="single"/>
-              <w:right w:color="000000" w:space="0" w:sz="8" w:val="single"/>
+              <w:top w:color="000000" w:space="0" w:sz="12" w:val="single"/>
+              <w:left w:color="000000" w:space="0" w:sz="12" w:val="single"/>
+              <w:bottom w:color="000000" w:space="0" w:sz="12" w:val="single"/>
+              <w:right w:color="000000" w:space="0" w:sz="12" w:val="single"/>
             </w:tcBorders>
             <w:tcMar>
               <w:top w:w="100.0" w:type="dxa"/>
@@ -13773,17 +14227,17 @@
                 <w:szCs w:val="24"/>
                 <w:rtl w:val="0"/>
               </w:rPr>
-              <w:t xml:space="preserve">2</w:t>
+              <w:t xml:space="preserve">6</w:t>
             </w:r>
           </w:p>
         </w:tc>
         <w:tc>
           <w:tcPr>
             <w:tcBorders>
-              <w:top w:color="000000" w:space="0" w:sz="8" w:val="single"/>
-              <w:left w:color="000000" w:space="0" w:sz="8" w:val="single"/>
-              <w:bottom w:color="000000" w:space="0" w:sz="8" w:val="single"/>
-              <w:right w:color="000000" w:space="0" w:sz="8" w:val="single"/>
+              <w:top w:color="000000" w:space="0" w:sz="12" w:val="single"/>
+              <w:left w:color="000000" w:space="0" w:sz="12" w:val="single"/>
+              <w:bottom w:color="000000" w:space="0" w:sz="12" w:val="single"/>
+              <w:right w:color="000000" w:space="0" w:sz="12" w:val="single"/>
             </w:tcBorders>
             <w:tcMar>
               <w:top w:w="100.0" w:type="dxa"/>
@@ -13806,17 +14260,17 @@
                 <w:szCs w:val="24"/>
                 <w:rtl w:val="0"/>
               </w:rPr>
-              <w:t xml:space="preserve">3</w:t>
+              <w:t xml:space="preserve">5</w:t>
             </w:r>
           </w:p>
         </w:tc>
         <w:tc>
           <w:tcPr>
             <w:tcBorders>
-              <w:top w:color="000000" w:space="0" w:sz="8" w:val="single"/>
-              <w:left w:color="000000" w:space="0" w:sz="8" w:val="single"/>
-              <w:bottom w:color="000000" w:space="0" w:sz="8" w:val="single"/>
-              <w:right w:color="000000" w:space="0" w:sz="8" w:val="single"/>
+              <w:top w:color="000000" w:space="0" w:sz="12" w:val="single"/>
+              <w:left w:color="000000" w:space="0" w:sz="12" w:val="single"/>
+              <w:bottom w:color="000000" w:space="0" w:sz="12" w:val="single"/>
+              <w:right w:color="000000" w:space="0" w:sz="12" w:val="single"/>
             </w:tcBorders>
             <w:tcMar>
               <w:top w:w="100.0" w:type="dxa"/>
@@ -13839,17 +14293,17 @@
                 <w:szCs w:val="24"/>
                 <w:rtl w:val="0"/>
               </w:rPr>
-              <w:t xml:space="preserve">Libraries</w:t>
+              <w:t xml:space="preserve">Pass by Value</w:t>
             </w:r>
           </w:p>
         </w:tc>
         <w:tc>
           <w:tcPr>
             <w:tcBorders>
-              <w:top w:color="000000" w:space="0" w:sz="8" w:val="single"/>
-              <w:left w:color="000000" w:space="0" w:sz="8" w:val="single"/>
-              <w:bottom w:color="000000" w:space="0" w:sz="8" w:val="single"/>
-              <w:right w:color="000000" w:space="0" w:sz="8" w:val="single"/>
+              <w:top w:color="000000" w:space="0" w:sz="12" w:val="single"/>
+              <w:left w:color="000000" w:space="0" w:sz="12" w:val="single"/>
+              <w:bottom w:color="000000" w:space="0" w:sz="12" w:val="single"/>
+              <w:right w:color="000000" w:space="0" w:sz="12" w:val="single"/>
             </w:tcBorders>
             <w:tcMar>
               <w:top w:w="100.0" w:type="dxa"/>
@@ -13872,17 +14326,17 @@
                 <w:szCs w:val="24"/>
                 <w:rtl w:val="0"/>
               </w:rPr>
-              <w:t xml:space="preserve">5, 6, 7, 8, 9</w:t>
+              <w:t xml:space="preserve">254, 258, 263, 271, 278</w:t>
             </w:r>
           </w:p>
         </w:tc>
         <w:tc>
           <w:tcPr>
             <w:tcBorders>
-              <w:top w:color="000000" w:space="0" w:sz="8" w:val="single"/>
-              <w:left w:color="000000" w:space="0" w:sz="8" w:val="single"/>
-              <w:bottom w:color="000000" w:space="0" w:sz="8" w:val="single"/>
-              <w:right w:color="000000" w:space="0" w:sz="8" w:val="single"/>
+              <w:top w:color="000000" w:space="0" w:sz="12" w:val="single"/>
+              <w:left w:color="000000" w:space="0" w:sz="12" w:val="single"/>
+              <w:bottom w:color="000000" w:space="0" w:sz="12" w:val="single"/>
+              <w:right w:color="000000" w:space="0" w:sz="12" w:val="single"/>
             </w:tcBorders>
             <w:tcMar>
               <w:top w:w="100.0" w:type="dxa"/>
@@ -13905,7 +14359,7 @@
                 <w:szCs w:val="24"/>
                 <w:rtl w:val="0"/>
               </w:rPr>
-              <w:t xml:space="preserve">Including necessary libraries</w:t>
+              <w:t xml:space="preserve">Functions with value passing</w:t>
             </w:r>
           </w:p>
         </w:tc>
@@ -13919,10 +14373,10 @@
         <w:tc>
           <w:tcPr>
             <w:tcBorders>
-              <w:top w:color="000000" w:space="0" w:sz="8" w:val="single"/>
-              <w:left w:color="000000" w:space="0" w:sz="8" w:val="single"/>
-              <w:bottom w:color="000000" w:space="0" w:sz="8" w:val="single"/>
-              <w:right w:color="000000" w:space="0" w:sz="8" w:val="single"/>
+              <w:top w:color="000000" w:space="0" w:sz="12" w:val="single"/>
+              <w:left w:color="000000" w:space="0" w:sz="12" w:val="single"/>
+              <w:bottom w:color="000000" w:space="0" w:sz="12" w:val="single"/>
+              <w:right w:color="000000" w:space="0" w:sz="12" w:val="single"/>
             </w:tcBorders>
             <w:tcMar>
               <w:top w:w="100.0" w:type="dxa"/>
@@ -13941,18 +14395,21 @@
             </w:pPr>
             <w:r>
               <w:rPr>
-                <w:rtl w:val="0"/>
-              </w:rPr>
+                <w:sz w:val="24"/>
+                <w:szCs w:val="24"/>
+                <w:rtl w:val="0"/>
+              </w:rPr>
+              <w:t xml:space="preserve">6</w:t>
             </w:r>
           </w:p>
         </w:tc>
         <w:tc>
           <w:tcPr>
             <w:tcBorders>
-              <w:top w:color="000000" w:space="0" w:sz="8" w:val="single"/>
-              <w:left w:color="000000" w:space="0" w:sz="8" w:val="single"/>
-              <w:bottom w:color="000000" w:space="0" w:sz="8" w:val="single"/>
-              <w:right w:color="000000" w:space="0" w:sz="8" w:val="single"/>
+              <w:top w:color="000000" w:space="0" w:sz="12" w:val="single"/>
+              <w:left w:color="000000" w:space="0" w:sz="12" w:val="single"/>
+              <w:bottom w:color="000000" w:space="0" w:sz="12" w:val="single"/>
+              <w:right w:color="000000" w:space="0" w:sz="12" w:val="single"/>
             </w:tcBorders>
             <w:tcMar>
               <w:top w:w="100.0" w:type="dxa"/>
@@ -13975,17 +14432,17 @@
                 <w:szCs w:val="24"/>
                 <w:rtl w:val="0"/>
               </w:rPr>
-              <w:t xml:space="preserve">6</w:t>
+              <w:t xml:space="preserve">8</w:t>
             </w:r>
           </w:p>
         </w:tc>
         <w:tc>
           <w:tcPr>
             <w:tcBorders>
-              <w:top w:color="000000" w:space="0" w:sz="8" w:val="single"/>
-              <w:left w:color="000000" w:space="0" w:sz="8" w:val="single"/>
-              <w:bottom w:color="000000" w:space="0" w:sz="8" w:val="single"/>
-              <w:right w:color="000000" w:space="0" w:sz="8" w:val="single"/>
+              <w:top w:color="000000" w:space="0" w:sz="12" w:val="single"/>
+              <w:left w:color="000000" w:space="0" w:sz="12" w:val="single"/>
+              <w:bottom w:color="000000" w:space="0" w:sz="12" w:val="single"/>
+              <w:right w:color="000000" w:space="0" w:sz="12" w:val="single"/>
             </w:tcBorders>
             <w:tcMar>
               <w:top w:w="100.0" w:type="dxa"/>
@@ -14008,17 +14465,17 @@
                 <w:szCs w:val="24"/>
                 <w:rtl w:val="0"/>
               </w:rPr>
-              <w:t xml:space="preserve">Integers</w:t>
+              <w:t xml:space="preserve">return</w:t>
             </w:r>
           </w:p>
         </w:tc>
         <w:tc>
           <w:tcPr>
             <w:tcBorders>
-              <w:top w:color="000000" w:space="0" w:sz="8" w:val="single"/>
-              <w:left w:color="000000" w:space="0" w:sz="8" w:val="single"/>
-              <w:bottom w:color="000000" w:space="0" w:sz="8" w:val="single"/>
-              <w:right w:color="000000" w:space="0" w:sz="8" w:val="single"/>
+              <w:top w:color="000000" w:space="0" w:sz="12" w:val="single"/>
+              <w:left w:color="000000" w:space="0" w:sz="12" w:val="single"/>
+              <w:bottom w:color="000000" w:space="0" w:sz="12" w:val="single"/>
+              <w:right w:color="000000" w:space="0" w:sz="12" w:val="single"/>
             </w:tcBorders>
             <w:tcMar>
               <w:top w:w="100.0" w:type="dxa"/>
@@ -14041,17 +14498,17 @@
                 <w:szCs w:val="24"/>
                 <w:rtl w:val="0"/>
               </w:rPr>
-              <w:t xml:space="preserve">15, 16, 17, 18, 19</w:t>
+              <w:t xml:space="preserve">254, 258, 263, 271, 278</w:t>
             </w:r>
           </w:p>
         </w:tc>
         <w:tc>
           <w:tcPr>
             <w:tcBorders>
-              <w:top w:color="000000" w:space="0" w:sz="8" w:val="single"/>
-              <w:left w:color="000000" w:space="0" w:sz="8" w:val="single"/>
-              <w:bottom w:color="000000" w:space="0" w:sz="8" w:val="single"/>
-              <w:right w:color="000000" w:space="0" w:sz="8" w:val="single"/>
+              <w:top w:color="000000" w:space="0" w:sz="12" w:val="single"/>
+              <w:left w:color="000000" w:space="0" w:sz="12" w:val="single"/>
+              <w:bottom w:color="000000" w:space="0" w:sz="12" w:val="single"/>
+              <w:right w:color="000000" w:space="0" w:sz="12" w:val="single"/>
             </w:tcBorders>
             <w:tcMar>
               <w:top w:w="100.0" w:type="dxa"/>
@@ -14074,7 +14531,7 @@
                 <w:szCs w:val="24"/>
                 <w:rtl w:val="0"/>
               </w:rPr>
-              <w:t xml:space="preserve">Integer variables used for scores, bets, and counts</w:t>
+              <w:t xml:space="preserve">Returning a value from a function</w:t>
             </w:r>
           </w:p>
         </w:tc>
@@ -14088,10 +14545,10 @@
         <w:tc>
           <w:tcPr>
             <w:tcBorders>
-              <w:top w:color="000000" w:space="0" w:sz="8" w:val="single"/>
-              <w:left w:color="000000" w:space="0" w:sz="8" w:val="single"/>
-              <w:bottom w:color="000000" w:space="0" w:sz="8" w:val="single"/>
-              <w:right w:color="000000" w:space="0" w:sz="8" w:val="single"/>
+              <w:top w:color="000000" w:space="0" w:sz="12" w:val="single"/>
+              <w:left w:color="000000" w:space="0" w:sz="12" w:val="single"/>
+              <w:bottom w:color="000000" w:space="0" w:sz="12" w:val="single"/>
+              <w:right w:color="000000" w:space="0" w:sz="12" w:val="single"/>
             </w:tcBorders>
             <w:tcMar>
               <w:top w:w="100.0" w:type="dxa"/>
@@ -14110,18 +14567,21 @@
             </w:pPr>
             <w:r>
               <w:rPr>
-                <w:rtl w:val="0"/>
-              </w:rPr>
+                <w:sz w:val="24"/>
+                <w:szCs w:val="24"/>
+                <w:rtl w:val="0"/>
+              </w:rPr>
+              <w:t xml:space="preserve">6</w:t>
             </w:r>
           </w:p>
         </w:tc>
         <w:tc>
           <w:tcPr>
             <w:tcBorders>
-              <w:top w:color="000000" w:space="0" w:sz="8" w:val="single"/>
-              <w:left w:color="000000" w:space="0" w:sz="8" w:val="single"/>
-              <w:bottom w:color="000000" w:space="0" w:sz="8" w:val="single"/>
-              <w:right w:color="000000" w:space="0" w:sz="8" w:val="single"/>
+              <w:top w:color="000000" w:space="0" w:sz="12" w:val="single"/>
+              <w:left w:color="000000" w:space="0" w:sz="12" w:val="single"/>
+              <w:bottom w:color="000000" w:space="0" w:sz="12" w:val="single"/>
+              <w:right w:color="000000" w:space="0" w:sz="12" w:val="single"/>
             </w:tcBorders>
             <w:tcMar>
               <w:top w:w="100.0" w:type="dxa"/>
@@ -14144,17 +14604,17 @@
                 <w:szCs w:val="24"/>
                 <w:rtl w:val="0"/>
               </w:rPr>
-              <w:t xml:space="preserve">8</w:t>
+              <w:t xml:space="preserve">9</w:t>
             </w:r>
           </w:p>
         </w:tc>
         <w:tc>
           <w:tcPr>
             <w:tcBorders>
-              <w:top w:color="000000" w:space="0" w:sz="8" w:val="single"/>
-              <w:left w:color="000000" w:space="0" w:sz="8" w:val="single"/>
-              <w:bottom w:color="000000" w:space="0" w:sz="8" w:val="single"/>
-              <w:right w:color="000000" w:space="0" w:sz="8" w:val="single"/>
+              <w:top w:color="000000" w:space="0" w:sz="12" w:val="single"/>
+              <w:left w:color="000000" w:space="0" w:sz="12" w:val="single"/>
+              <w:bottom w:color="000000" w:space="0" w:sz="12" w:val="single"/>
+              <w:right w:color="000000" w:space="0" w:sz="12" w:val="single"/>
             </w:tcBorders>
             <w:tcMar>
               <w:top w:w="100.0" w:type="dxa"/>
@@ -14177,17 +14637,17 @@
                 <w:szCs w:val="24"/>
                 <w:rtl w:val="0"/>
               </w:rPr>
-              <w:t xml:space="preserve">Strings</w:t>
+              <w:t xml:space="preserve">returning boolean</w:t>
             </w:r>
           </w:p>
         </w:tc>
         <w:tc>
           <w:tcPr>
             <w:tcBorders>
-              <w:top w:color="000000" w:space="0" w:sz="8" w:val="single"/>
-              <w:left w:color="000000" w:space="0" w:sz="8" w:val="single"/>
-              <w:bottom w:color="000000" w:space="0" w:sz="8" w:val="single"/>
-              <w:right w:color="000000" w:space="0" w:sz="8" w:val="single"/>
+              <w:top w:color="000000" w:space="0" w:sz="12" w:val="single"/>
+              <w:left w:color="000000" w:space="0" w:sz="12" w:val="single"/>
+              <w:bottom w:color="000000" w:space="0" w:sz="12" w:val="single"/>
+              <w:right w:color="000000" w:space="0" w:sz="12" w:val="single"/>
             </w:tcBorders>
             <w:tcMar>
               <w:top w:w="100.0" w:type="dxa"/>
@@ -14210,17 +14670,17 @@
                 <w:szCs w:val="24"/>
                 <w:rtl w:val="0"/>
               </w:rPr>
-              <w:t xml:space="preserve">28, 32, 33, 35, 53</w:t>
+              <w:t xml:space="preserve">244, 245, 246, 247, 248</w:t>
             </w:r>
           </w:p>
         </w:tc>
         <w:tc>
           <w:tcPr>
             <w:tcBorders>
-              <w:top w:color="000000" w:space="0" w:sz="8" w:val="single"/>
-              <w:left w:color="000000" w:space="0" w:sz="8" w:val="single"/>
-              <w:bottom w:color="000000" w:space="0" w:sz="8" w:val="single"/>
-              <w:right w:color="000000" w:space="0" w:sz="8" w:val="single"/>
+              <w:top w:color="000000" w:space="0" w:sz="12" w:val="single"/>
+              <w:left w:color="000000" w:space="0" w:sz="12" w:val="single"/>
+              <w:bottom w:color="000000" w:space="0" w:sz="12" w:val="single"/>
+              <w:right w:color="000000" w:space="0" w:sz="12" w:val="single"/>
             </w:tcBorders>
             <w:tcMar>
               <w:top w:w="100.0" w:type="dxa"/>
@@ -14243,7 +14703,7 @@
                 <w:szCs w:val="24"/>
                 <w:rtl w:val="0"/>
               </w:rPr>
-              <w:t xml:space="preserve">Strings used for player names and card suits</w:t>
+              <w:t xml:space="preserve">Function validation</w:t>
             </w:r>
           </w:p>
         </w:tc>
@@ -14257,10 +14717,10 @@
         <w:tc>
           <w:tcPr>
             <w:tcBorders>
-              <w:top w:color="000000" w:space="0" w:sz="8" w:val="single"/>
-              <w:left w:color="000000" w:space="0" w:sz="8" w:val="single"/>
-              <w:bottom w:color="000000" w:space="0" w:sz="8" w:val="single"/>
-              <w:right w:color="000000" w:space="0" w:sz="8" w:val="single"/>
+              <w:top w:color="000000" w:space="0" w:sz="12" w:val="single"/>
+              <w:left w:color="000000" w:space="0" w:sz="12" w:val="single"/>
+              <w:bottom w:color="000000" w:space="0" w:sz="12" w:val="single"/>
+              <w:right w:color="000000" w:space="0" w:sz="12" w:val="single"/>
             </w:tcBorders>
             <w:tcMar>
               <w:top w:w="100.0" w:type="dxa"/>
@@ -14279,18 +14739,21 @@
             </w:pPr>
             <w:r>
               <w:rPr>
-                <w:rtl w:val="0"/>
-              </w:rPr>
+                <w:sz w:val="24"/>
+                <w:szCs w:val="24"/>
+                <w:rtl w:val="0"/>
+              </w:rPr>
+              <w:t xml:space="preserve">6</w:t>
             </w:r>
           </w:p>
         </w:tc>
         <w:tc>
           <w:tcPr>
             <w:tcBorders>
-              <w:top w:color="000000" w:space="0" w:sz="8" w:val="single"/>
-              <w:left w:color="000000" w:space="0" w:sz="8" w:val="single"/>
-              <w:bottom w:color="000000" w:space="0" w:sz="8" w:val="single"/>
-              <w:right w:color="000000" w:space="0" w:sz="8" w:val="single"/>
+              <w:top w:color="000000" w:space="0" w:sz="12" w:val="single"/>
+              <w:left w:color="000000" w:space="0" w:sz="12" w:val="single"/>
+              <w:bottom w:color="000000" w:space="0" w:sz="12" w:val="single"/>
+              <w:right w:color="000000" w:space="0" w:sz="12" w:val="single"/>
             </w:tcBorders>
             <w:tcMar>
               <w:top w:w="100.0" w:type="dxa"/>
@@ -14313,17 +14776,17 @@
                 <w:szCs w:val="24"/>
                 <w:rtl w:val="0"/>
               </w:rPr>
-              <w:t xml:space="preserve">12</w:t>
+              <w:t xml:space="preserve">10</w:t>
             </w:r>
           </w:p>
         </w:tc>
         <w:tc>
           <w:tcPr>
             <w:tcBorders>
-              <w:top w:color="000000" w:space="0" w:sz="8" w:val="single"/>
-              <w:left w:color="000000" w:space="0" w:sz="8" w:val="single"/>
-              <w:bottom w:color="000000" w:space="0" w:sz="8" w:val="single"/>
-              <w:right w:color="000000" w:space="0" w:sz="8" w:val="single"/>
+              <w:top w:color="000000" w:space="0" w:sz="12" w:val="single"/>
+              <w:left w:color="000000" w:space="0" w:sz="12" w:val="single"/>
+              <w:bottom w:color="000000" w:space="0" w:sz="12" w:val="single"/>
+              <w:right w:color="000000" w:space="0" w:sz="12" w:val="single"/>
             </w:tcBorders>
             <w:tcMar>
               <w:top w:w="100.0" w:type="dxa"/>
@@ -14346,17 +14809,17 @@
                 <w:szCs w:val="24"/>
                 <w:rtl w:val="0"/>
               </w:rPr>
-              <w:t xml:space="preserve">Variables 7 characters or less</w:t>
+              <w:t xml:space="preserve">Global Variables</w:t>
             </w:r>
           </w:p>
         </w:tc>
         <w:tc>
           <w:tcPr>
             <w:tcBorders>
-              <w:top w:color="000000" w:space="0" w:sz="8" w:val="single"/>
-              <w:left w:color="000000" w:space="0" w:sz="8" w:val="single"/>
-              <w:bottom w:color="000000" w:space="0" w:sz="8" w:val="single"/>
-              <w:right w:color="000000" w:space="0" w:sz="8" w:val="single"/>
+              <w:top w:color="000000" w:space="0" w:sz="12" w:val="single"/>
+              <w:left w:color="000000" w:space="0" w:sz="12" w:val="single"/>
+              <w:bottom w:color="000000" w:space="0" w:sz="12" w:val="single"/>
+              <w:right w:color="000000" w:space="0" w:sz="12" w:val="single"/>
             </w:tcBorders>
             <w:tcMar>
               <w:top w:w="100.0" w:type="dxa"/>
@@ -14379,17 +14842,17 @@
                 <w:szCs w:val="24"/>
                 <w:rtl w:val="0"/>
               </w:rPr>
-              <w:t xml:space="preserve">79, 81, 84, 90, 97</w:t>
+              <w:t xml:space="preserve">N/A</w:t>
             </w:r>
           </w:p>
         </w:tc>
         <w:tc>
           <w:tcPr>
             <w:tcBorders>
-              <w:top w:color="000000" w:space="0" w:sz="8" w:val="single"/>
-              <w:left w:color="000000" w:space="0" w:sz="8" w:val="single"/>
-              <w:bottom w:color="000000" w:space="0" w:sz="8" w:val="single"/>
-              <w:right w:color="000000" w:space="0" w:sz="8" w:val="single"/>
+              <w:top w:color="000000" w:space="0" w:sz="12" w:val="single"/>
+              <w:left w:color="000000" w:space="0" w:sz="12" w:val="single"/>
+              <w:bottom w:color="000000" w:space="0" w:sz="12" w:val="single"/>
+              <w:right w:color="000000" w:space="0" w:sz="12" w:val="single"/>
             </w:tcBorders>
             <w:tcMar>
               <w:top w:w="100.0" w:type="dxa"/>
@@ -14412,7 +14875,7 @@
                 <w:szCs w:val="24"/>
                 <w:rtl w:val="0"/>
               </w:rPr>
-              <w:t xml:space="preserve">All variables adhere to naming constraints</w:t>
+              <w:t xml:space="preserve">Not used, following project rules</w:t>
             </w:r>
           </w:p>
         </w:tc>
@@ -14426,10 +14889,10 @@
         <w:tc>
           <w:tcPr>
             <w:tcBorders>
-              <w:top w:color="000000" w:space="0" w:sz="8" w:val="single"/>
-              <w:left w:color="000000" w:space="0" w:sz="8" w:val="single"/>
-              <w:bottom w:color="000000" w:space="0" w:sz="8" w:val="single"/>
-              <w:right w:color="000000" w:space="0" w:sz="8" w:val="single"/>
+              <w:top w:color="000000" w:space="0" w:sz="12" w:val="single"/>
+              <w:left w:color="000000" w:space="0" w:sz="12" w:val="single"/>
+              <w:bottom w:color="000000" w:space="0" w:sz="12" w:val="single"/>
+              <w:right w:color="000000" w:space="0" w:sz="12" w:val="single"/>
             </w:tcBorders>
             <w:tcMar>
               <w:top w:w="100.0" w:type="dxa"/>
@@ -14448,18 +14911,21 @@
             </w:pPr>
             <w:r>
               <w:rPr>
-                <w:rtl w:val="0"/>
-              </w:rPr>
+                <w:sz w:val="24"/>
+                <w:szCs w:val="24"/>
+                <w:rtl w:val="0"/>
+              </w:rPr>
+              <w:t xml:space="preserve">6</w:t>
             </w:r>
           </w:p>
         </w:tc>
         <w:tc>
           <w:tcPr>
             <w:tcBorders>
-              <w:top w:color="000000" w:space="0" w:sz="8" w:val="single"/>
-              <w:left w:color="000000" w:space="0" w:sz="8" w:val="single"/>
-              <w:bottom w:color="000000" w:space="0" w:sz="8" w:val="single"/>
-              <w:right w:color="000000" w:space="0" w:sz="8" w:val="single"/>
+              <w:top w:color="000000" w:space="0" w:sz="12" w:val="single"/>
+              <w:left w:color="000000" w:space="0" w:sz="12" w:val="single"/>
+              <w:bottom w:color="000000" w:space="0" w:sz="12" w:val="single"/>
+              <w:right w:color="000000" w:space="0" w:sz="12" w:val="single"/>
             </w:tcBorders>
             <w:tcMar>
               <w:top w:w="100.0" w:type="dxa"/>
@@ -14482,17 +14948,17 @@
                 <w:szCs w:val="24"/>
                 <w:rtl w:val="0"/>
               </w:rPr>
-              <w:t xml:space="preserve">14</w:t>
+              <w:t xml:space="preserve">11</w:t>
             </w:r>
           </w:p>
         </w:tc>
         <w:tc>
           <w:tcPr>
             <w:tcBorders>
-              <w:top w:color="000000" w:space="0" w:sz="8" w:val="single"/>
-              <w:left w:color="000000" w:space="0" w:sz="8" w:val="single"/>
-              <w:bottom w:color="000000" w:space="0" w:sz="8" w:val="single"/>
-              <w:right w:color="000000" w:space="0" w:sz="8" w:val="single"/>
+              <w:top w:color="000000" w:space="0" w:sz="12" w:val="single"/>
+              <w:left w:color="000000" w:space="0" w:sz="12" w:val="single"/>
+              <w:bottom w:color="000000" w:space="0" w:sz="12" w:val="single"/>
+              <w:right w:color="000000" w:space="0" w:sz="12" w:val="single"/>
             </w:tcBorders>
             <w:tcMar>
               <w:top w:w="100.0" w:type="dxa"/>
@@ -14515,17 +14981,17 @@
                 <w:szCs w:val="24"/>
                 <w:rtl w:val="0"/>
               </w:rPr>
-              <w:t xml:space="preserve">Arithmetic operators</w:t>
+              <w:t xml:space="preserve">static variables</w:t>
             </w:r>
           </w:p>
         </w:tc>
         <w:tc>
           <w:tcPr>
             <w:tcBorders>
-              <w:top w:color="000000" w:space="0" w:sz="8" w:val="single"/>
-              <w:left w:color="000000" w:space="0" w:sz="8" w:val="single"/>
-              <w:bottom w:color="000000" w:space="0" w:sz="8" w:val="single"/>
-              <w:right w:color="000000" w:space="0" w:sz="8" w:val="single"/>
+              <w:top w:color="000000" w:space="0" w:sz="12" w:val="single"/>
+              <w:left w:color="000000" w:space="0" w:sz="12" w:val="single"/>
+              <w:bottom w:color="000000" w:space="0" w:sz="12" w:val="single"/>
+              <w:right w:color="000000" w:space="0" w:sz="12" w:val="single"/>
             </w:tcBorders>
             <w:tcMar>
               <w:top w:w="100.0" w:type="dxa"/>
@@ -14548,17 +15014,17 @@
                 <w:szCs w:val="24"/>
                 <w:rtl w:val="0"/>
               </w:rPr>
-              <w:t xml:space="preserve">277, 287, 388, 393, 422</w:t>
+              <w:t xml:space="preserve">554, 555</w:t>
             </w:r>
           </w:p>
         </w:tc>
         <w:tc>
           <w:tcPr>
             <w:tcBorders>
-              <w:top w:color="000000" w:space="0" w:sz="8" w:val="single"/>
-              <w:left w:color="000000" w:space="0" w:sz="8" w:val="single"/>
-              <w:bottom w:color="000000" w:space="0" w:sz="8" w:val="single"/>
-              <w:right w:color="000000" w:space="0" w:sz="8" w:val="single"/>
+              <w:top w:color="000000" w:space="0" w:sz="12" w:val="single"/>
+              <w:left w:color="000000" w:space="0" w:sz="12" w:val="single"/>
+              <w:bottom w:color="000000" w:space="0" w:sz="12" w:val="single"/>
+              <w:right w:color="000000" w:space="0" w:sz="12" w:val="single"/>
             </w:tcBorders>
             <w:tcMar>
               <w:top w:w="100.0" w:type="dxa"/>
@@ -14581,7 +15047,7 @@
                 <w:szCs w:val="24"/>
                 <w:rtl w:val="0"/>
               </w:rPr>
-              <w:t xml:space="preserve">Arithmetic operations for card totals and bets</w:t>
+              <w:t xml:space="preserve">Used to count the number of cards dealt</w:t>
             </w:r>
           </w:p>
         </w:tc>
@@ -14595,10 +15061,10 @@
         <w:tc>
           <w:tcPr>
             <w:tcBorders>
-              <w:top w:color="000000" w:space="0" w:sz="8" w:val="single"/>
-              <w:left w:color="000000" w:space="0" w:sz="8" w:val="single"/>
-              <w:bottom w:color="000000" w:space="0" w:sz="8" w:val="single"/>
-              <w:right w:color="000000" w:space="0" w:sz="8" w:val="single"/>
+              <w:top w:color="000000" w:space="0" w:sz="12" w:val="single"/>
+              <w:left w:color="000000" w:space="0" w:sz="12" w:val="single"/>
+              <w:bottom w:color="000000" w:space="0" w:sz="12" w:val="single"/>
+              <w:right w:color="000000" w:space="0" w:sz="12" w:val="single"/>
             </w:tcBorders>
             <w:tcMar>
               <w:top w:w="100.0" w:type="dxa"/>
@@ -14617,18 +15083,21 @@
             </w:pPr>
             <w:r>
               <w:rPr>
-                <w:rtl w:val="0"/>
-              </w:rPr>
+                <w:sz w:val="24"/>
+                <w:szCs w:val="24"/>
+                <w:rtl w:val="0"/>
+              </w:rPr>
+              <w:t xml:space="preserve">6</w:t>
             </w:r>
           </w:p>
         </w:tc>
         <w:tc>
           <w:tcPr>
             <w:tcBorders>
-              <w:top w:color="000000" w:space="0" w:sz="8" w:val="single"/>
-              <w:left w:color="000000" w:space="0" w:sz="8" w:val="single"/>
-              <w:bottom w:color="000000" w:space="0" w:sz="8" w:val="single"/>
-              <w:right w:color="000000" w:space="0" w:sz="8" w:val="single"/>
+              <w:top w:color="000000" w:space="0" w:sz="12" w:val="single"/>
+              <w:left w:color="000000" w:space="0" w:sz="12" w:val="single"/>
+              <w:bottom w:color="000000" w:space="0" w:sz="12" w:val="single"/>
+              <w:right w:color="000000" w:space="0" w:sz="12" w:val="single"/>
             </w:tcBorders>
             <w:tcMar>
               <w:top w:w="100.0" w:type="dxa"/>
@@ -14651,17 +15120,17 @@
                 <w:szCs w:val="24"/>
                 <w:rtl w:val="0"/>
               </w:rPr>
-              <w:t xml:space="preserve">15</w:t>
+              <w:t xml:space="preserve">12</w:t>
             </w:r>
           </w:p>
         </w:tc>
         <w:tc>
           <w:tcPr>
             <w:tcBorders>
-              <w:top w:color="000000" w:space="0" w:sz="8" w:val="single"/>
-              <w:left w:color="000000" w:space="0" w:sz="8" w:val="single"/>
-              <w:bottom w:color="000000" w:space="0" w:sz="8" w:val="single"/>
-              <w:right w:color="000000" w:space="0" w:sz="8" w:val="single"/>
+              <w:top w:color="000000" w:space="0" w:sz="12" w:val="single"/>
+              <w:left w:color="000000" w:space="0" w:sz="12" w:val="single"/>
+              <w:bottom w:color="000000" w:space="0" w:sz="12" w:val="single"/>
+              <w:right w:color="000000" w:space="0" w:sz="12" w:val="single"/>
             </w:tcBorders>
             <w:tcMar>
               <w:top w:w="100.0" w:type="dxa"/>
@@ -14684,17 +15153,17 @@
                 <w:szCs w:val="24"/>
                 <w:rtl w:val="0"/>
               </w:rPr>
-              <w:t xml:space="preserve">Comments</w:t>
+              <w:t xml:space="preserve">defaulted arguments</w:t>
             </w:r>
           </w:p>
         </w:tc>
         <w:tc>
           <w:tcPr>
             <w:tcBorders>
-              <w:top w:color="000000" w:space="0" w:sz="8" w:val="single"/>
-              <w:left w:color="000000" w:space="0" w:sz="8" w:val="single"/>
-              <w:bottom w:color="000000" w:space="0" w:sz="8" w:val="single"/>
-              <w:right w:color="000000" w:space="0" w:sz="8" w:val="single"/>
+              <w:top w:color="000000" w:space="0" w:sz="12" w:val="single"/>
+              <w:left w:color="000000" w:space="0" w:sz="12" w:val="single"/>
+              <w:bottom w:color="000000" w:space="0" w:sz="12" w:val="single"/>
+              <w:right w:color="000000" w:space="0" w:sz="12" w:val="single"/>
             </w:tcBorders>
             <w:tcMar>
               <w:top w:w="100.0" w:type="dxa"/>
@@ -14717,17 +15186,17 @@
                 <w:szCs w:val="24"/>
                 <w:rtl w:val="0"/>
               </w:rPr>
-              <w:t xml:space="preserve">1, 4, 5, 10, 15</w:t>
+              <w:t xml:space="preserve">128, 129, 130, 131, 132</w:t>
             </w:r>
           </w:p>
         </w:tc>
         <w:tc>
           <w:tcPr>
             <w:tcBorders>
-              <w:top w:color="000000" w:space="0" w:sz="8" w:val="single"/>
-              <w:left w:color="000000" w:space="0" w:sz="8" w:val="single"/>
-              <w:bottom w:color="000000" w:space="0" w:sz="8" w:val="single"/>
-              <w:right w:color="000000" w:space="0" w:sz="8" w:val="single"/>
+              <w:top w:color="000000" w:space="0" w:sz="12" w:val="single"/>
+              <w:left w:color="000000" w:space="0" w:sz="12" w:val="single"/>
+              <w:bottom w:color="000000" w:space="0" w:sz="12" w:val="single"/>
+              <w:right w:color="000000" w:space="0" w:sz="12" w:val="single"/>
             </w:tcBorders>
             <w:tcMar>
               <w:top w:w="100.0" w:type="dxa"/>
@@ -14750,7 +15219,21 @@
                 <w:szCs w:val="24"/>
                 <w:rtl w:val="0"/>
               </w:rPr>
-              <w:t xml:space="preserve">Comments added throughout the code</w:t>
+              <w:t xml:space="preserve">Default arguments in </w:t>
+            </w:r>
+            <w:r>
+              <w:rPr>
+                <w:color w:val="188038"/>
+                <w:sz w:val="24"/>
+                <w:szCs w:val="24"/>
+                <w:rtl w:val="0"/>
+              </w:rPr>
+              <w:t xml:space="preserve">updFile</w:t>
+            </w:r>
+            <w:r>
+              <w:rPr>
+                <w:rtl w:val="0"/>
+              </w:rPr>
             </w:r>
           </w:p>
         </w:tc>
@@ -14764,10 +15247,10 @@
         <w:tc>
           <w:tcPr>
             <w:tcBorders>
-              <w:top w:color="000000" w:space="0" w:sz="8" w:val="single"/>
-              <w:left w:color="000000" w:space="0" w:sz="8" w:val="single"/>
-              <w:bottom w:color="000000" w:space="0" w:sz="8" w:val="single"/>
-              <w:right w:color="000000" w:space="0" w:sz="8" w:val="single"/>
+              <w:top w:color="000000" w:space="0" w:sz="12" w:val="single"/>
+              <w:left w:color="000000" w:space="0" w:sz="12" w:val="single"/>
+              <w:bottom w:color="000000" w:space="0" w:sz="12" w:val="single"/>
+              <w:right w:color="000000" w:space="0" w:sz="12" w:val="single"/>
             </w:tcBorders>
             <w:tcMar>
               <w:top w:w="100.0" w:type="dxa"/>
@@ -14786,18 +15269,21 @@
             </w:pPr>
             <w:r>
               <w:rPr>
-                <w:rtl w:val="0"/>
-              </w:rPr>
+                <w:sz w:val="24"/>
+                <w:szCs w:val="24"/>
+                <w:rtl w:val="0"/>
+              </w:rPr>
+              <w:t xml:space="preserve">6</w:t>
             </w:r>
           </w:p>
         </w:tc>
         <w:tc>
           <w:tcPr>
             <w:tcBorders>
-              <w:top w:color="000000" w:space="0" w:sz="8" w:val="single"/>
-              <w:left w:color="000000" w:space="0" w:sz="8" w:val="single"/>
-              <w:bottom w:color="000000" w:space="0" w:sz="8" w:val="single"/>
-              <w:right w:color="000000" w:space="0" w:sz="8" w:val="single"/>
+              <w:top w:color="000000" w:space="0" w:sz="12" w:val="single"/>
+              <w:left w:color="000000" w:space="0" w:sz="12" w:val="single"/>
+              <w:bottom w:color="000000" w:space="0" w:sz="12" w:val="single"/>
+              <w:right w:color="000000" w:space="0" w:sz="12" w:val="single"/>
             </w:tcBorders>
             <w:tcMar>
               <w:top w:w="100.0" w:type="dxa"/>
@@ -14820,17 +15306,17 @@
                 <w:szCs w:val="24"/>
                 <w:rtl w:val="0"/>
               </w:rPr>
-              <w:t xml:space="preserve">16</w:t>
+              <w:t xml:space="preserve">13</w:t>
             </w:r>
           </w:p>
         </w:tc>
         <w:tc>
           <w:tcPr>
             <w:tcBorders>
-              <w:top w:color="000000" w:space="0" w:sz="8" w:val="single"/>
-              <w:left w:color="000000" w:space="0" w:sz="8" w:val="single"/>
-              <w:bottom w:color="000000" w:space="0" w:sz="8" w:val="single"/>
-              <w:right w:color="000000" w:space="0" w:sz="8" w:val="single"/>
+              <w:top w:color="000000" w:space="0" w:sz="12" w:val="single"/>
+              <w:left w:color="000000" w:space="0" w:sz="12" w:val="single"/>
+              <w:bottom w:color="000000" w:space="0" w:sz="12" w:val="single"/>
+              <w:right w:color="000000" w:space="0" w:sz="12" w:val="single"/>
             </w:tcBorders>
             <w:tcMar>
               <w:top w:w="100.0" w:type="dxa"/>
@@ -14853,17 +15339,17 @@
                 <w:szCs w:val="24"/>
                 <w:rtl w:val="0"/>
               </w:rPr>
-              <w:t xml:space="preserve">Named Constants</w:t>
+              <w:t xml:space="preserve">pass by reference</w:t>
             </w:r>
           </w:p>
         </w:tc>
         <w:tc>
           <w:tcPr>
             <w:tcBorders>
-              <w:top w:color="000000" w:space="0" w:sz="8" w:val="single"/>
-              <w:left w:color="000000" w:space="0" w:sz="8" w:val="single"/>
-              <w:bottom w:color="000000" w:space="0" w:sz="8" w:val="single"/>
-              <w:right w:color="000000" w:space="0" w:sz="8" w:val="single"/>
+              <w:top w:color="000000" w:space="0" w:sz="12" w:val="single"/>
+              <w:left w:color="000000" w:space="0" w:sz="12" w:val="single"/>
+              <w:bottom w:color="000000" w:space="0" w:sz="12" w:val="single"/>
+              <w:right w:color="000000" w:space="0" w:sz="12" w:val="single"/>
             </w:tcBorders>
             <w:tcMar>
               <w:top w:w="100.0" w:type="dxa"/>
@@ -14886,17 +15372,17 @@
                 <w:szCs w:val="24"/>
                 <w:rtl w:val="0"/>
               </w:rPr>
-              <w:t xml:space="preserve">15, 16, 17, 18, 19</w:t>
+              <w:t xml:space="preserve">255, 262, 271, 298, 325</w:t>
             </w:r>
           </w:p>
         </w:tc>
         <w:tc>
           <w:tcPr>
             <w:tcBorders>
-              <w:top w:color="000000" w:space="0" w:sz="8" w:val="single"/>
-              <w:left w:color="000000" w:space="0" w:sz="8" w:val="single"/>
-              <w:bottom w:color="000000" w:space="0" w:sz="8" w:val="single"/>
-              <w:right w:color="000000" w:space="0" w:sz="8" w:val="single"/>
+              <w:top w:color="000000" w:space="0" w:sz="12" w:val="single"/>
+              <w:left w:color="000000" w:space="0" w:sz="12" w:val="single"/>
+              <w:bottom w:color="000000" w:space="0" w:sz="12" w:val="single"/>
+              <w:right w:color="000000" w:space="0" w:sz="12" w:val="single"/>
             </w:tcBorders>
             <w:tcMar>
               <w:top w:w="100.0" w:type="dxa"/>
@@ -14919,7 +15405,7 @@
                 <w:szCs w:val="24"/>
                 <w:rtl w:val="0"/>
               </w:rPr>
-              <w:t xml:space="preserve">Constants for max score, dealer limit, etc.</w:t>
+              <w:t xml:space="preserve">Passing vectors and arrays by reference</w:t>
             </w:r>
           </w:p>
         </w:tc>
@@ -14933,10 +15419,10 @@
         <w:tc>
           <w:tcPr>
             <w:tcBorders>
-              <w:top w:color="000000" w:space="0" w:sz="8" w:val="single"/>
-              <w:left w:color="000000" w:space="0" w:sz="8" w:val="single"/>
-              <w:bottom w:color="000000" w:space="0" w:sz="8" w:val="single"/>
-              <w:right w:color="000000" w:space="0" w:sz="8" w:val="single"/>
+              <w:top w:color="000000" w:space="0" w:sz="12" w:val="single"/>
+              <w:left w:color="000000" w:space="0" w:sz="12" w:val="single"/>
+              <w:bottom w:color="000000" w:space="0" w:sz="12" w:val="single"/>
+              <w:right w:color="000000" w:space="0" w:sz="12" w:val="single"/>
             </w:tcBorders>
             <w:tcMar>
               <w:top w:w="100.0" w:type="dxa"/>
@@ -14959,17 +15445,17 @@
                 <w:szCs w:val="24"/>
                 <w:rtl w:val="0"/>
               </w:rPr>
-              <w:t xml:space="preserve">3</w:t>
+              <w:t xml:space="preserve">6</w:t>
             </w:r>
           </w:p>
         </w:tc>
         <w:tc>
           <w:tcPr>
             <w:tcBorders>
-              <w:top w:color="000000" w:space="0" w:sz="8" w:val="single"/>
-              <w:left w:color="000000" w:space="0" w:sz="8" w:val="single"/>
-              <w:bottom w:color="000000" w:space="0" w:sz="8" w:val="single"/>
-              <w:right w:color="000000" w:space="0" w:sz="8" w:val="single"/>
+              <w:top w:color="000000" w:space="0" w:sz="12" w:val="single"/>
+              <w:left w:color="000000" w:space="0" w:sz="12" w:val="single"/>
+              <w:bottom w:color="000000" w:space="0" w:sz="12" w:val="single"/>
+              <w:right w:color="000000" w:space="0" w:sz="12" w:val="single"/>
             </w:tcBorders>
             <w:tcMar>
               <w:top w:w="100.0" w:type="dxa"/>
@@ -14992,17 +15478,17 @@
                 <w:szCs w:val="24"/>
                 <w:rtl w:val="0"/>
               </w:rPr>
-              <w:t xml:space="preserve">2</w:t>
+              <w:t xml:space="preserve">14</w:t>
             </w:r>
           </w:p>
         </w:tc>
         <w:tc>
           <w:tcPr>
             <w:tcBorders>
-              <w:top w:color="000000" w:space="0" w:sz="8" w:val="single"/>
-              <w:left w:color="000000" w:space="0" w:sz="8" w:val="single"/>
-              <w:bottom w:color="000000" w:space="0" w:sz="8" w:val="single"/>
-              <w:right w:color="000000" w:space="0" w:sz="8" w:val="single"/>
+              <w:top w:color="000000" w:space="0" w:sz="12" w:val="single"/>
+              <w:left w:color="000000" w:space="0" w:sz="12" w:val="single"/>
+              <w:bottom w:color="000000" w:space="0" w:sz="12" w:val="single"/>
+              <w:right w:color="000000" w:space="0" w:sz="12" w:val="single"/>
             </w:tcBorders>
             <w:tcMar>
               <w:top w:w="100.0" w:type="dxa"/>
@@ -15025,17 +15511,17 @@
                 <w:szCs w:val="24"/>
                 <w:rtl w:val="0"/>
               </w:rPr>
-              <w:t xml:space="preserve">Math Expression</w:t>
+              <w:t xml:space="preserve">overloading</w:t>
             </w:r>
           </w:p>
         </w:tc>
         <w:tc>
           <w:tcPr>
             <w:tcBorders>
-              <w:top w:color="000000" w:space="0" w:sz="8" w:val="single"/>
-              <w:left w:color="000000" w:space="0" w:sz="8" w:val="single"/>
-              <w:bottom w:color="000000" w:space="0" w:sz="8" w:val="single"/>
-              <w:right w:color="000000" w:space="0" w:sz="8" w:val="single"/>
+              <w:top w:color="000000" w:space="0" w:sz="12" w:val="single"/>
+              <w:left w:color="000000" w:space="0" w:sz="12" w:val="single"/>
+              <w:bottom w:color="000000" w:space="0" w:sz="12" w:val="single"/>
+              <w:right w:color="000000" w:space="0" w:sz="12" w:val="single"/>
             </w:tcBorders>
             <w:tcMar>
               <w:top w:w="100.0" w:type="dxa"/>
@@ -15058,17 +15544,17 @@
                 <w:szCs w:val="24"/>
                 <w:rtl w:val="0"/>
               </w:rPr>
-              <w:t xml:space="preserve">266, 282, 285, 289, 308</w:t>
+              <w:t xml:space="preserve">574, 581</w:t>
             </w:r>
           </w:p>
         </w:tc>
         <w:tc>
           <w:tcPr>
             <w:tcBorders>
-              <w:top w:color="000000" w:space="0" w:sz="8" w:val="single"/>
-              <w:left w:color="000000" w:space="0" w:sz="8" w:val="single"/>
-              <w:bottom w:color="000000" w:space="0" w:sz="8" w:val="single"/>
-              <w:right w:color="000000" w:space="0" w:sz="8" w:val="single"/>
+              <w:top w:color="000000" w:space="0" w:sz="12" w:val="single"/>
+              <w:left w:color="000000" w:space="0" w:sz="12" w:val="single"/>
+              <w:bottom w:color="000000" w:space="0" w:sz="12" w:val="single"/>
+              <w:right w:color="000000" w:space="0" w:sz="12" w:val="single"/>
             </w:tcBorders>
             <w:tcMar>
               <w:top w:w="100.0" w:type="dxa"/>
@@ -15091,7 +15577,24 @@
                 <w:szCs w:val="24"/>
                 <w:rtl w:val="0"/>
               </w:rPr>
-              <w:t xml:space="preserve">Calculations for card values and totals</w:t>
+              <w:t xml:space="preserve">Overloaded </w:t>
+            </w:r>
+            <w:r>
+              <w:rPr>
+                <w:color w:val="188038"/>
+                <w:sz w:val="24"/>
+                <w:szCs w:val="24"/>
+                <w:rtl w:val="0"/>
+              </w:rPr>
+              <w:t xml:space="preserve">getCard</w:t>
+            </w:r>
+            <w:r>
+              <w:rPr>
+                <w:sz w:val="24"/>
+                <w:szCs w:val="24"/>
+                <w:rtl w:val="0"/>
+              </w:rPr>
+              <w:t xml:space="preserve"> function</w:t>
             </w:r>
           </w:p>
         </w:tc>
@@ -15105,10 +15608,10 @@
         <w:tc>
           <w:tcPr>
             <w:tcBorders>
-              <w:top w:color="000000" w:space="0" w:sz="8" w:val="single"/>
-              <w:left w:color="000000" w:space="0" w:sz="8" w:val="single"/>
-              <w:bottom w:color="000000" w:space="0" w:sz="8" w:val="single"/>
-              <w:right w:color="000000" w:space="0" w:sz="8" w:val="single"/>
+              <w:top w:color="000000" w:space="0" w:sz="12" w:val="single"/>
+              <w:left w:color="000000" w:space="0" w:sz="12" w:val="single"/>
+              <w:bottom w:color="000000" w:space="0" w:sz="12" w:val="single"/>
+              <w:right w:color="000000" w:space="0" w:sz="12" w:val="single"/>
             </w:tcBorders>
             <w:tcMar>
               <w:top w:w="100.0" w:type="dxa"/>
@@ -15127,18 +15630,21 @@
             </w:pPr>
             <w:r>
               <w:rPr>
-                <w:rtl w:val="0"/>
-              </w:rPr>
+                <w:sz w:val="24"/>
+                <w:szCs w:val="24"/>
+                <w:rtl w:val="0"/>
+              </w:rPr>
+              <w:t xml:space="preserve">6</w:t>
             </w:r>
           </w:p>
         </w:tc>
         <w:tc>
           <w:tcPr>
             <w:tcBorders>
-              <w:top w:color="000000" w:space="0" w:sz="8" w:val="single"/>
-              <w:left w:color="000000" w:space="0" w:sz="8" w:val="single"/>
-              <w:bottom w:color="000000" w:space="0" w:sz="8" w:val="single"/>
-              <w:right w:color="000000" w:space="0" w:sz="8" w:val="single"/>
+              <w:top w:color="000000" w:space="0" w:sz="12" w:val="single"/>
+              <w:left w:color="000000" w:space="0" w:sz="12" w:val="single"/>
+              <w:bottom w:color="000000" w:space="0" w:sz="12" w:val="single"/>
+              <w:right w:color="000000" w:space="0" w:sz="12" w:val="single"/>
             </w:tcBorders>
             <w:tcMar>
               <w:top w:w="100.0" w:type="dxa"/>
@@ -15161,17 +15667,17 @@
                 <w:szCs w:val="24"/>
                 <w:rtl w:val="0"/>
               </w:rPr>
-              <w:t xml:space="preserve">4</w:t>
+              <w:t xml:space="preserve">15</w:t>
             </w:r>
           </w:p>
         </w:tc>
         <w:tc>
           <w:tcPr>
             <w:tcBorders>
-              <w:top w:color="000000" w:space="0" w:sz="8" w:val="single"/>
-              <w:left w:color="000000" w:space="0" w:sz="8" w:val="single"/>
-              <w:bottom w:color="000000" w:space="0" w:sz="8" w:val="single"/>
-              <w:right w:color="000000" w:space="0" w:sz="8" w:val="single"/>
+              <w:top w:color="000000" w:space="0" w:sz="12" w:val="single"/>
+              <w:left w:color="000000" w:space="0" w:sz="12" w:val="single"/>
+              <w:bottom w:color="000000" w:space="0" w:sz="12" w:val="single"/>
+              <w:right w:color="000000" w:space="0" w:sz="12" w:val="single"/>
             </w:tcBorders>
             <w:tcMar>
               <w:top w:w="100.0" w:type="dxa"/>
@@ -15194,17 +15700,17 @@
                 <w:szCs w:val="24"/>
                 <w:rtl w:val="0"/>
               </w:rPr>
-              <w:t xml:space="preserve">Overflow/Underflow</w:t>
+              <w:t xml:space="preserve">exit() function</w:t>
             </w:r>
           </w:p>
         </w:tc>
         <w:tc>
           <w:tcPr>
             <w:tcBorders>
-              <w:top w:color="000000" w:space="0" w:sz="8" w:val="single"/>
-              <w:left w:color="000000" w:space="0" w:sz="8" w:val="single"/>
-              <w:bottom w:color="000000" w:space="0" w:sz="8" w:val="single"/>
-              <w:right w:color="000000" w:space="0" w:sz="8" w:val="single"/>
+              <w:top w:color="000000" w:space="0" w:sz="12" w:val="single"/>
+              <w:left w:color="000000" w:space="0" w:sz="12" w:val="single"/>
+              <w:bottom w:color="000000" w:space="0" w:sz="12" w:val="single"/>
+              <w:right w:color="000000" w:space="0" w:sz="12" w:val="single"/>
             </w:tcBorders>
             <w:tcMar>
               <w:top w:w="100.0" w:type="dxa"/>
@@ -15227,17 +15733,17 @@
                 <w:szCs w:val="24"/>
                 <w:rtl w:val="0"/>
               </w:rPr>
-              <w:t xml:space="preserve">277, 287, 388, 393, 422</w:t>
+              <w:t xml:space="preserve">98</w:t>
             </w:r>
           </w:p>
         </w:tc>
         <w:tc>
           <w:tcPr>
             <w:tcBorders>
-              <w:top w:color="000000" w:space="0" w:sz="8" w:val="single"/>
-              <w:left w:color="000000" w:space="0" w:sz="8" w:val="single"/>
-              <w:bottom w:color="000000" w:space="0" w:sz="8" w:val="single"/>
-              <w:right w:color="000000" w:space="0" w:sz="8" w:val="single"/>
+              <w:top w:color="000000" w:space="0" w:sz="12" w:val="single"/>
+              <w:left w:color="000000" w:space="0" w:sz="12" w:val="single"/>
+              <w:bottom w:color="000000" w:space="0" w:sz="12" w:val="single"/>
+              <w:right w:color="000000" w:space="0" w:sz="12" w:val="single"/>
             </w:tcBorders>
             <w:tcMar>
               <w:top w:w="100.0" w:type="dxa"/>
@@ -15260,7 +15766,7 @@
                 <w:szCs w:val="24"/>
                 <w:rtl w:val="0"/>
               </w:rPr>
-              <w:t xml:space="preserve">Checking for busts</w:t>
+              <w:t xml:space="preserve">Used to exit on file open failure</w:t>
             </w:r>
           </w:p>
         </w:tc>
@@ -15274,10 +15780,10 @@
         <w:tc>
           <w:tcPr>
             <w:tcBorders>
-              <w:top w:color="000000" w:space="0" w:sz="8" w:val="single"/>
-              <w:left w:color="000000" w:space="0" w:sz="8" w:val="single"/>
-              <w:bottom w:color="000000" w:space="0" w:sz="8" w:val="single"/>
-              <w:right w:color="000000" w:space="0" w:sz="8" w:val="single"/>
+              <w:top w:color="000000" w:space="0" w:sz="12" w:val="single"/>
+              <w:left w:color="000000" w:space="0" w:sz="12" w:val="single"/>
+              <w:bottom w:color="000000" w:space="0" w:sz="12" w:val="single"/>
+              <w:right w:color="000000" w:space="0" w:sz="12" w:val="single"/>
             </w:tcBorders>
             <w:tcMar>
               <w:top w:w="100.0" w:type="dxa"/>
@@ -15296,18 +15802,21 @@
             </w:pPr>
             <w:r>
               <w:rPr>
-                <w:rtl w:val="0"/>
-              </w:rPr>
+                <w:sz w:val="24"/>
+                <w:szCs w:val="24"/>
+                <w:rtl w:val="0"/>
+              </w:rPr>
+              <w:t xml:space="preserve">7</w:t>
             </w:r>
           </w:p>
         </w:tc>
         <w:tc>
           <w:tcPr>
             <w:tcBorders>
-              <w:top w:color="000000" w:space="0" w:sz="8" w:val="single"/>
-              <w:left w:color="000000" w:space="0" w:sz="8" w:val="single"/>
-              <w:bottom w:color="000000" w:space="0" w:sz="8" w:val="single"/>
-              <w:right w:color="000000" w:space="0" w:sz="8" w:val="single"/>
+              <w:top w:color="000000" w:space="0" w:sz="12" w:val="single"/>
+              <w:left w:color="000000" w:space="0" w:sz="12" w:val="single"/>
+              <w:bottom w:color="000000" w:space="0" w:sz="12" w:val="single"/>
+              <w:right w:color="000000" w:space="0" w:sz="12" w:val="single"/>
             </w:tcBorders>
             <w:tcMar>
               <w:top w:w="100.0" w:type="dxa"/>
@@ -15330,17 +15839,17 @@
                 <w:szCs w:val="24"/>
                 <w:rtl w:val="0"/>
               </w:rPr>
-              <w:t xml:space="preserve">11</w:t>
+              <w:t xml:space="preserve">1 to 6</w:t>
             </w:r>
           </w:p>
         </w:tc>
         <w:tc>
           <w:tcPr>
             <w:tcBorders>
-              <w:top w:color="000000" w:space="0" w:sz="8" w:val="single"/>
-              <w:left w:color="000000" w:space="0" w:sz="8" w:val="single"/>
-              <w:bottom w:color="000000" w:space="0" w:sz="8" w:val="single"/>
-              <w:right w:color="000000" w:space="0" w:sz="8" w:val="single"/>
+              <w:top w:color="000000" w:space="0" w:sz="12" w:val="single"/>
+              <w:left w:color="000000" w:space="0" w:sz="12" w:val="single"/>
+              <w:bottom w:color="000000" w:space="0" w:sz="12" w:val="single"/>
+              <w:right w:color="000000" w:space="0" w:sz="12" w:val="single"/>
             </w:tcBorders>
             <w:tcMar>
               <w:top w:w="100.0" w:type="dxa"/>
@@ -15363,17 +15872,17 @@
                 <w:szCs w:val="24"/>
                 <w:rtl w:val="0"/>
               </w:rPr>
-              <w:t xml:space="preserve">Validating user input</w:t>
+              <w:t xml:space="preserve">Single Dimensioned Arrays</w:t>
             </w:r>
           </w:p>
         </w:tc>
         <w:tc>
           <w:tcPr>
             <w:tcBorders>
-              <w:top w:color="000000" w:space="0" w:sz="8" w:val="single"/>
-              <w:left w:color="000000" w:space="0" w:sz="8" w:val="single"/>
-              <w:bottom w:color="000000" w:space="0" w:sz="8" w:val="single"/>
-              <w:right w:color="000000" w:space="0" w:sz="8" w:val="single"/>
+              <w:top w:color="000000" w:space="0" w:sz="12" w:val="single"/>
+              <w:left w:color="000000" w:space="0" w:sz="12" w:val="single"/>
+              <w:bottom w:color="000000" w:space="0" w:sz="12" w:val="single"/>
+              <w:right w:color="000000" w:space="0" w:sz="12" w:val="single"/>
             </w:tcBorders>
             <w:tcMar>
               <w:top w:w="100.0" w:type="dxa"/>
@@ -15396,17 +15905,17 @@
                 <w:szCs w:val="24"/>
                 <w:rtl w:val="0"/>
               </w:rPr>
-              <w:t xml:space="preserve">152, 153, 154, 155, 156</w:t>
+              <w:t xml:space="preserve">111, 112, 113, 114, 115</w:t>
             </w:r>
           </w:p>
         </w:tc>
         <w:tc>
           <w:tcPr>
             <w:tcBorders>
-              <w:top w:color="000000" w:space="0" w:sz="8" w:val="single"/>
-              <w:left w:color="000000" w:space="0" w:sz="8" w:val="single"/>
-              <w:bottom w:color="000000" w:space="0" w:sz="8" w:val="single"/>
-              <w:right w:color="000000" w:space="0" w:sz="8" w:val="single"/>
+              <w:top w:color="000000" w:space="0" w:sz="12" w:val="single"/>
+              <w:left w:color="000000" w:space="0" w:sz="12" w:val="single"/>
+              <w:bottom w:color="000000" w:space="0" w:sz="12" w:val="single"/>
+              <w:right w:color="000000" w:space="0" w:sz="12" w:val="single"/>
             </w:tcBorders>
             <w:tcMar>
               <w:top w:w="100.0" w:type="dxa"/>
@@ -15429,7 +15938,7 @@
                 <w:szCs w:val="24"/>
                 <w:rtl w:val="0"/>
               </w:rPr>
-              <w:t xml:space="preserve">Functions for validating input</w:t>
+              <w:t xml:space="preserve">Arrays for player hands and totals</w:t>
             </w:r>
           </w:p>
         </w:tc>
@@ -15443,10 +15952,10 @@
         <w:tc>
           <w:tcPr>
             <w:tcBorders>
-              <w:top w:color="000000" w:space="0" w:sz="8" w:val="single"/>
-              <w:left w:color="000000" w:space="0" w:sz="8" w:val="single"/>
-              <w:bottom w:color="000000" w:space="0" w:sz="8" w:val="single"/>
-              <w:right w:color="000000" w:space="0" w:sz="8" w:val="single"/>
+              <w:top w:color="000000" w:space="0" w:sz="12" w:val="single"/>
+              <w:left w:color="000000" w:space="0" w:sz="12" w:val="single"/>
+              <w:bottom w:color="000000" w:space="0" w:sz="12" w:val="single"/>
+              <w:right w:color="000000" w:space="0" w:sz="12" w:val="single"/>
             </w:tcBorders>
             <w:tcMar>
               <w:top w:w="100.0" w:type="dxa"/>
@@ -15469,17 +15978,17 @@
                 <w:szCs w:val="24"/>
                 <w:rtl w:val="0"/>
               </w:rPr>
-              <w:t xml:space="preserve">4</w:t>
+              <w:t xml:space="preserve">7</w:t>
             </w:r>
           </w:p>
         </w:tc>
         <w:tc>
           <w:tcPr>
             <w:tcBorders>
-              <w:top w:color="000000" w:space="0" w:sz="8" w:val="single"/>
-              <w:left w:color="000000" w:space="0" w:sz="8" w:val="single"/>
-              <w:bottom w:color="000000" w:space="0" w:sz="8" w:val="single"/>
-              <w:right w:color="000000" w:space="0" w:sz="8" w:val="single"/>
+              <w:top w:color="000000" w:space="0" w:sz="12" w:val="single"/>
+              <w:left w:color="000000" w:space="0" w:sz="12" w:val="single"/>
+              <w:bottom w:color="000000" w:space="0" w:sz="12" w:val="single"/>
+              <w:right w:color="000000" w:space="0" w:sz="12" w:val="single"/>
             </w:tcBorders>
             <w:tcMar>
               <w:top w:w="100.0" w:type="dxa"/>
@@ -15502,17 +16011,17 @@
                 <w:szCs w:val="24"/>
                 <w:rtl w:val="0"/>
               </w:rPr>
-              <w:t xml:space="preserve">1</w:t>
+              <w:t xml:space="preserve">7</w:t>
             </w:r>
           </w:p>
         </w:tc>
         <w:tc>
           <w:tcPr>
             <w:tcBorders>
-              <w:top w:color="000000" w:space="0" w:sz="8" w:val="single"/>
-              <w:left w:color="000000" w:space="0" w:sz="8" w:val="single"/>
-              <w:bottom w:color="000000" w:space="0" w:sz="8" w:val="single"/>
-              <w:right w:color="000000" w:space="0" w:sz="8" w:val="single"/>
+              <w:top w:color="000000" w:space="0" w:sz="12" w:val="single"/>
+              <w:left w:color="000000" w:space="0" w:sz="12" w:val="single"/>
+              <w:bottom w:color="000000" w:space="0" w:sz="12" w:val="single"/>
+              <w:right w:color="000000" w:space="0" w:sz="12" w:val="single"/>
             </w:tcBorders>
             <w:tcMar>
               <w:top w:w="100.0" w:type="dxa"/>
@@ -15535,17 +16044,17 @@
                 <w:szCs w:val="24"/>
                 <w:rtl w:val="0"/>
               </w:rPr>
-              <w:t xml:space="preserve">Relational Operators</w:t>
+              <w:t xml:space="preserve">Parallel Arrays</w:t>
             </w:r>
           </w:p>
         </w:tc>
         <w:tc>
           <w:tcPr>
             <w:tcBorders>
-              <w:top w:color="000000" w:space="0" w:sz="8" w:val="single"/>
-              <w:left w:color="000000" w:space="0" w:sz="8" w:val="single"/>
-              <w:bottom w:color="000000" w:space="0" w:sz="8" w:val="single"/>
-              <w:right w:color="000000" w:space="0" w:sz="8" w:val="single"/>
+              <w:top w:color="000000" w:space="0" w:sz="12" w:val="single"/>
+              <w:left w:color="000000" w:space="0" w:sz="12" w:val="single"/>
+              <w:bottom w:color="000000" w:space="0" w:sz="12" w:val="single"/>
+              <w:right w:color="000000" w:space="0" w:sz="12" w:val="single"/>
             </w:tcBorders>
             <w:tcMar>
               <w:top w:w="100.0" w:type="dxa"/>
@@ -15568,17 +16077,17 @@
                 <w:szCs w:val="24"/>
                 <w:rtl w:val="0"/>
               </w:rPr>
-              <w:t xml:space="preserve">422, 425, 427, 429, 435</w:t>
+              <w:t xml:space="preserve">82, 83, 84, 85, 86</w:t>
             </w:r>
           </w:p>
         </w:tc>
         <w:tc>
           <w:tcPr>
             <w:tcBorders>
-              <w:top w:color="000000" w:space="0" w:sz="8" w:val="single"/>
-              <w:left w:color="000000" w:space="0" w:sz="8" w:val="single"/>
-              <w:bottom w:color="000000" w:space="0" w:sz="8" w:val="single"/>
-              <w:right w:color="000000" w:space="0" w:sz="8" w:val="single"/>
+              <w:top w:color="000000" w:space="0" w:sz="12" w:val="single"/>
+              <w:left w:color="000000" w:space="0" w:sz="12" w:val="single"/>
+              <w:bottom w:color="000000" w:space="0" w:sz="12" w:val="single"/>
+              <w:right w:color="000000" w:space="0" w:sz="12" w:val="single"/>
             </w:tcBorders>
             <w:tcMar>
               <w:top w:w="100.0" w:type="dxa"/>
@@ -15601,7 +16110,7 @@
                 <w:szCs w:val="24"/>
                 <w:rtl w:val="0"/>
               </w:rPr>
-              <w:t xml:space="preserve">Comparing player totals to dealer totals</w:t>
+              <w:t xml:space="preserve">Parallel arrays for player data</w:t>
             </w:r>
           </w:p>
         </w:tc>
@@ -15615,10 +16124,10 @@
         <w:tc>
           <w:tcPr>
             <w:tcBorders>
-              <w:top w:color="000000" w:space="0" w:sz="8" w:val="single"/>
-              <w:left w:color="000000" w:space="0" w:sz="8" w:val="single"/>
-              <w:bottom w:color="000000" w:space="0" w:sz="8" w:val="single"/>
-              <w:right w:color="000000" w:space="0" w:sz="8" w:val="single"/>
+              <w:top w:color="000000" w:space="0" w:sz="12" w:val="single"/>
+              <w:left w:color="000000" w:space="0" w:sz="12" w:val="single"/>
+              <w:bottom w:color="000000" w:space="0" w:sz="12" w:val="single"/>
+              <w:right w:color="000000" w:space="0" w:sz="12" w:val="single"/>
             </w:tcBorders>
             <w:tcMar>
               <w:top w:w="100.0" w:type="dxa"/>
@@ -15637,18 +16146,21 @@
             </w:pPr>
             <w:r>
               <w:rPr>
-                <w:rtl w:val="0"/>
-              </w:rPr>
+                <w:sz w:val="24"/>
+                <w:szCs w:val="24"/>
+                <w:rtl w:val="0"/>
+              </w:rPr>
+              <w:t xml:space="preserve">7</w:t>
             </w:r>
           </w:p>
         </w:tc>
         <w:tc>
           <w:tcPr>
             <w:tcBorders>
-              <w:top w:color="000000" w:space="0" w:sz="8" w:val="single"/>
-              <w:left w:color="000000" w:space="0" w:sz="8" w:val="single"/>
-              <w:bottom w:color="000000" w:space="0" w:sz="8" w:val="single"/>
-              <w:right w:color="000000" w:space="0" w:sz="8" w:val="single"/>
+              <w:top w:color="000000" w:space="0" w:sz="12" w:val="single"/>
+              <w:left w:color="000000" w:space="0" w:sz="12" w:val="single"/>
+              <w:bottom w:color="000000" w:space="0" w:sz="12" w:val="single"/>
+              <w:right w:color="000000" w:space="0" w:sz="12" w:val="single"/>
             </w:tcBorders>
             <w:tcMar>
               <w:top w:w="100.0" w:type="dxa"/>
@@ -15671,17 +16183,17 @@
                 <w:szCs w:val="24"/>
                 <w:rtl w:val="0"/>
               </w:rPr>
-              <w:t xml:space="preserve">2, 4, 6</w:t>
+              <w:t xml:space="preserve">8</w:t>
             </w:r>
           </w:p>
         </w:tc>
         <w:tc>
           <w:tcPr>
             <w:tcBorders>
-              <w:top w:color="000000" w:space="0" w:sz="8" w:val="single"/>
-              <w:left w:color="000000" w:space="0" w:sz="8" w:val="single"/>
-              <w:bottom w:color="000000" w:space="0" w:sz="8" w:val="single"/>
-              <w:right w:color="000000" w:space="0" w:sz="8" w:val="single"/>
+              <w:top w:color="000000" w:space="0" w:sz="12" w:val="single"/>
+              <w:left w:color="000000" w:space="0" w:sz="12" w:val="single"/>
+              <w:bottom w:color="000000" w:space="0" w:sz="12" w:val="single"/>
+              <w:right w:color="000000" w:space="0" w:sz="12" w:val="single"/>
             </w:tcBorders>
             <w:tcMar>
               <w:top w:w="100.0" w:type="dxa"/>
@@ -15704,17 +16216,17 @@
                 <w:szCs w:val="24"/>
                 <w:rtl w:val="0"/>
               </w:rPr>
-              <w:t xml:space="preserve">if, If-else, If-else-if</w:t>
+              <w:t xml:space="preserve">Single Dimensioned as Function Args</w:t>
             </w:r>
           </w:p>
         </w:tc>
         <w:tc>
           <w:tcPr>
             <w:tcBorders>
-              <w:top w:color="000000" w:space="0" w:sz="8" w:val="single"/>
-              <w:left w:color="000000" w:space="0" w:sz="8" w:val="single"/>
-              <w:bottom w:color="000000" w:space="0" w:sz="8" w:val="single"/>
-              <w:right w:color="000000" w:space="0" w:sz="8" w:val="single"/>
+              <w:top w:color="000000" w:space="0" w:sz="12" w:val="single"/>
+              <w:left w:color="000000" w:space="0" w:sz="12" w:val="single"/>
+              <w:bottom w:color="000000" w:space="0" w:sz="12" w:val="single"/>
+              <w:right w:color="000000" w:space="0" w:sz="12" w:val="single"/>
             </w:tcBorders>
             <w:tcMar>
               <w:top w:w="100.0" w:type="dxa"/>
@@ -15737,17 +16249,17 @@
                 <w:szCs w:val="24"/>
                 <w:rtl w:val="0"/>
               </w:rPr>
-              <w:t xml:space="preserve">277, 287, 305, 309, 312</w:t>
+              <w:t xml:space="preserve">126, 135, 137, 172, 177</w:t>
             </w:r>
           </w:p>
         </w:tc>
         <w:tc>
           <w:tcPr>
             <w:tcBorders>
-              <w:top w:color="000000" w:space="0" w:sz="8" w:val="single"/>
-              <w:left w:color="000000" w:space="0" w:sz="8" w:val="single"/>
-              <w:bottom w:color="000000" w:space="0" w:sz="8" w:val="single"/>
-              <w:right w:color="000000" w:space="0" w:sz="8" w:val="single"/>
+              <w:top w:color="000000" w:space="0" w:sz="12" w:val="single"/>
+              <w:left w:color="000000" w:space="0" w:sz="12" w:val="single"/>
+              <w:bottom w:color="000000" w:space="0" w:sz="12" w:val="single"/>
+              <w:right w:color="000000" w:space="0" w:sz="12" w:val="single"/>
             </w:tcBorders>
             <w:tcMar>
               <w:top w:w="100.0" w:type="dxa"/>
@@ -15770,7 +16282,7 @@
                 <w:szCs w:val="24"/>
                 <w:rtl w:val="0"/>
               </w:rPr>
-              <w:t xml:space="preserve">Conditional logic for game flow</w:t>
+              <w:t xml:space="preserve">Arrays passed to functions</w:t>
             </w:r>
           </w:p>
         </w:tc>
@@ -15784,10 +16296,10 @@
         <w:tc>
           <w:tcPr>
             <w:tcBorders>
-              <w:top w:color="000000" w:space="0" w:sz="8" w:val="single"/>
-              <w:left w:color="000000" w:space="0" w:sz="8" w:val="single"/>
-              <w:bottom w:color="000000" w:space="0" w:sz="8" w:val="single"/>
-              <w:right w:color="000000" w:space="0" w:sz="8" w:val="single"/>
+              <w:top w:color="000000" w:space="0" w:sz="12" w:val="single"/>
+              <w:left w:color="000000" w:space="0" w:sz="12" w:val="single"/>
+              <w:bottom w:color="000000" w:space="0" w:sz="12" w:val="single"/>
+              <w:right w:color="000000" w:space="0" w:sz="12" w:val="single"/>
             </w:tcBorders>
             <w:tcMar>
               <w:top w:w="100.0" w:type="dxa"/>
@@ -15806,18 +16318,21 @@
             </w:pPr>
             <w:r>
               <w:rPr>
-                <w:rtl w:val="0"/>
-              </w:rPr>
+                <w:sz w:val="24"/>
+                <w:szCs w:val="24"/>
+                <w:rtl w:val="0"/>
+              </w:rPr>
+              <w:t xml:space="preserve">7</w:t>
             </w:r>
           </w:p>
         </w:tc>
         <w:tc>
           <w:tcPr>
             <w:tcBorders>
-              <w:top w:color="000000" w:space="0" w:sz="8" w:val="single"/>
-              <w:left w:color="000000" w:space="0" w:sz="8" w:val="single"/>
-              <w:bottom w:color="000000" w:space="0" w:sz="8" w:val="single"/>
-              <w:right w:color="000000" w:space="0" w:sz="8" w:val="single"/>
+              <w:top w:color="000000" w:space="0" w:sz="12" w:val="single"/>
+              <w:left w:color="000000" w:space="0" w:sz="12" w:val="single"/>
+              <w:bottom w:color="000000" w:space="0" w:sz="12" w:val="single"/>
+              <w:right w:color="000000" w:space="0" w:sz="12" w:val="single"/>
             </w:tcBorders>
             <w:tcMar>
               <w:top w:w="100.0" w:type="dxa"/>
@@ -15840,17 +16355,17 @@
                 <w:szCs w:val="24"/>
                 <w:rtl w:val="0"/>
               </w:rPr>
-              <w:t xml:space="preserve">11</w:t>
+              <w:t xml:space="preserve">9</w:t>
             </w:r>
           </w:p>
         </w:tc>
         <w:tc>
           <w:tcPr>
             <w:tcBorders>
-              <w:top w:color="000000" w:space="0" w:sz="8" w:val="single"/>
-              <w:left w:color="000000" w:space="0" w:sz="8" w:val="single"/>
-              <w:bottom w:color="000000" w:space="0" w:sz="8" w:val="single"/>
-              <w:right w:color="000000" w:space="0" w:sz="8" w:val="single"/>
+              <w:top w:color="000000" w:space="0" w:sz="12" w:val="single"/>
+              <w:left w:color="000000" w:space="0" w:sz="12" w:val="single"/>
+              <w:bottom w:color="000000" w:space="0" w:sz="12" w:val="single"/>
+              <w:right w:color="000000" w:space="0" w:sz="12" w:val="single"/>
             </w:tcBorders>
             <w:tcMar>
               <w:top w:w="100.0" w:type="dxa"/>
@@ -15873,17 +16388,17 @@
                 <w:szCs w:val="24"/>
                 <w:rtl w:val="0"/>
               </w:rPr>
-              <w:t xml:space="preserve">Validating user input</w:t>
+              <w:t xml:space="preserve">2 Dimensioned Arrays</w:t>
             </w:r>
           </w:p>
         </w:tc>
         <w:tc>
           <w:tcPr>
             <w:tcBorders>
-              <w:top w:color="000000" w:space="0" w:sz="8" w:val="single"/>
-              <w:left w:color="000000" w:space="0" w:sz="8" w:val="single"/>
-              <w:bottom w:color="000000" w:space="0" w:sz="8" w:val="single"/>
-              <w:right w:color="000000" w:space="0" w:sz="8" w:val="single"/>
+              <w:top w:color="000000" w:space="0" w:sz="12" w:val="single"/>
+              <w:left w:color="000000" w:space="0" w:sz="12" w:val="single"/>
+              <w:bottom w:color="000000" w:space="0" w:sz="12" w:val="single"/>
+              <w:right w:color="000000" w:space="0" w:sz="12" w:val="single"/>
             </w:tcBorders>
             <w:tcMar>
               <w:top w:w="100.0" w:type="dxa"/>
@@ -15906,17 +16421,17 @@
                 <w:szCs w:val="24"/>
                 <w:rtl w:val="0"/>
               </w:rPr>
-              <w:t xml:space="preserve">152, 153, 154, 155, 156</w:t>
+              <w:t xml:space="preserve">111, 112, 113, 114, 115</w:t>
             </w:r>
           </w:p>
         </w:tc>
         <w:tc>
           <w:tcPr>
             <w:tcBorders>
-              <w:top w:color="000000" w:space="0" w:sz="8" w:val="single"/>
-              <w:left w:color="000000" w:space="0" w:sz="8" w:val="single"/>
-              <w:bottom w:color="000000" w:space="0" w:sz="8" w:val="single"/>
-              <w:right w:color="000000" w:space="0" w:sz="8" w:val="single"/>
+              <w:top w:color="000000" w:space="0" w:sz="12" w:val="single"/>
+              <w:left w:color="000000" w:space="0" w:sz="12" w:val="single"/>
+              <w:bottom w:color="000000" w:space="0" w:sz="12" w:val="single"/>
+              <w:right w:color="000000" w:space="0" w:sz="12" w:val="single"/>
             </w:tcBorders>
             <w:tcMar>
               <w:top w:w="100.0" w:type="dxa"/>
@@ -15939,7 +16454,7 @@
                 <w:szCs w:val="24"/>
                 <w:rtl w:val="0"/>
               </w:rPr>
-              <w:t xml:space="preserve">Input validation logic</w:t>
+              <w:t xml:space="preserve">2D array for card hands</w:t>
             </w:r>
           </w:p>
         </w:tc>
@@ -15953,10 +16468,10 @@
         <w:tc>
           <w:tcPr>
             <w:tcBorders>
-              <w:top w:color="000000" w:space="0" w:sz="8" w:val="single"/>
-              <w:left w:color="000000" w:space="0" w:sz="8" w:val="single"/>
-              <w:bottom w:color="000000" w:space="0" w:sz="8" w:val="single"/>
-              <w:right w:color="000000" w:space="0" w:sz="8" w:val="single"/>
+              <w:top w:color="000000" w:space="0" w:sz="12" w:val="single"/>
+              <w:left w:color="000000" w:space="0" w:sz="12" w:val="single"/>
+              <w:bottom w:color="000000" w:space="0" w:sz="12" w:val="single"/>
+              <w:right w:color="000000" w:space="0" w:sz="12" w:val="single"/>
             </w:tcBorders>
             <w:tcMar>
               <w:top w:w="100.0" w:type="dxa"/>
@@ -15979,17 +16494,17 @@
                 <w:szCs w:val="24"/>
                 <w:rtl w:val="0"/>
               </w:rPr>
-              <w:t xml:space="preserve">5</w:t>
+              <w:t xml:space="preserve">7</w:t>
             </w:r>
           </w:p>
         </w:tc>
         <w:tc>
           <w:tcPr>
             <w:tcBorders>
-              <w:top w:color="000000" w:space="0" w:sz="8" w:val="single"/>
-              <w:left w:color="000000" w:space="0" w:sz="8" w:val="single"/>
-              <w:bottom w:color="000000" w:space="0" w:sz="8" w:val="single"/>
-              <w:right w:color="000000" w:space="0" w:sz="8" w:val="single"/>
+              <w:top w:color="000000" w:space="0" w:sz="12" w:val="single"/>
+              <w:left w:color="000000" w:space="0" w:sz="12" w:val="single"/>
+              <w:bottom w:color="000000" w:space="0" w:sz="12" w:val="single"/>
+              <w:right w:color="000000" w:space="0" w:sz="12" w:val="single"/>
             </w:tcBorders>
             <w:tcMar>
               <w:top w:w="100.0" w:type="dxa"/>
@@ -16012,17 +16527,17 @@
                 <w:szCs w:val="24"/>
                 <w:rtl w:val="0"/>
               </w:rPr>
-              <w:t xml:space="preserve">1</w:t>
+              <w:t xml:space="preserve">12</w:t>
             </w:r>
           </w:p>
         </w:tc>
         <w:tc>
           <w:tcPr>
             <w:tcBorders>
-              <w:top w:color="000000" w:space="0" w:sz="8" w:val="single"/>
-              <w:left w:color="000000" w:space="0" w:sz="8" w:val="single"/>
-              <w:bottom w:color="000000" w:space="0" w:sz="8" w:val="single"/>
-              <w:right w:color="000000" w:space="0" w:sz="8" w:val="single"/>
+              <w:top w:color="000000" w:space="0" w:sz="12" w:val="single"/>
+              <w:left w:color="000000" w:space="0" w:sz="12" w:val="single"/>
+              <w:bottom w:color="000000" w:space="0" w:sz="12" w:val="single"/>
+              <w:right w:color="000000" w:space="0" w:sz="12" w:val="single"/>
             </w:tcBorders>
             <w:tcMar>
               <w:top w:w="100.0" w:type="dxa"/>
@@ -16045,17 +16560,17 @@
                 <w:szCs w:val="24"/>
                 <w:rtl w:val="0"/>
               </w:rPr>
-              <w:t xml:space="preserve">Increment/Decrement</w:t>
+              <w:t xml:space="preserve">STL Vectors</w:t>
             </w:r>
           </w:p>
         </w:tc>
         <w:tc>
           <w:tcPr>
             <w:tcBorders>
-              <w:top w:color="000000" w:space="0" w:sz="8" w:val="single"/>
-              <w:left w:color="000000" w:space="0" w:sz="8" w:val="single"/>
-              <w:bottom w:color="000000" w:space="0" w:sz="8" w:val="single"/>
-              <w:right w:color="000000" w:space="0" w:sz="8" w:val="single"/>
+              <w:top w:color="000000" w:space="0" w:sz="12" w:val="single"/>
+              <w:left w:color="000000" w:space="0" w:sz="12" w:val="single"/>
+              <w:bottom w:color="000000" w:space="0" w:sz="12" w:val="single"/>
+              <w:right w:color="000000" w:space="0" w:sz="12" w:val="single"/>
             </w:tcBorders>
             <w:tcMar>
               <w:top w:w="100.0" w:type="dxa"/>
@@ -16078,17 +16593,17 @@
                 <w:szCs w:val="24"/>
                 <w:rtl w:val="0"/>
               </w:rPr>
-              <w:t xml:space="preserve">179, 180, 181, 182, 183</w:t>
+              <w:t xml:space="preserve">79, 80, 81, 82, 83</w:t>
             </w:r>
           </w:p>
         </w:tc>
         <w:tc>
           <w:tcPr>
             <w:tcBorders>
-              <w:top w:color="000000" w:space="0" w:sz="8" w:val="single"/>
-              <w:left w:color="000000" w:space="0" w:sz="8" w:val="single"/>
-              <w:bottom w:color="000000" w:space="0" w:sz="8" w:val="single"/>
-              <w:right w:color="000000" w:space="0" w:sz="8" w:val="single"/>
+              <w:top w:color="000000" w:space="0" w:sz="12" w:val="single"/>
+              <w:left w:color="000000" w:space="0" w:sz="12" w:val="single"/>
+              <w:bottom w:color="000000" w:space="0" w:sz="12" w:val="single"/>
+              <w:right w:color="000000" w:space="0" w:sz="12" w:val="single"/>
             </w:tcBorders>
             <w:tcMar>
               <w:top w:w="100.0" w:type="dxa"/>
@@ -16111,7 +16626,7 @@
                 <w:szCs w:val="24"/>
                 <w:rtl w:val="0"/>
               </w:rPr>
-              <w:t xml:space="preserve">Loops for iterating over players and cards</w:t>
+              <w:t xml:space="preserve">Vectors for dynamic player data</w:t>
             </w:r>
           </w:p>
         </w:tc>
@@ -16125,10 +16640,10 @@
         <w:tc>
           <w:tcPr>
             <w:tcBorders>
-              <w:top w:color="000000" w:space="0" w:sz="8" w:val="single"/>
-              <w:left w:color="000000" w:space="0" w:sz="8" w:val="single"/>
-              <w:bottom w:color="000000" w:space="0" w:sz="8" w:val="single"/>
-              <w:right w:color="000000" w:space="0" w:sz="8" w:val="single"/>
+              <w:top w:color="000000" w:space="0" w:sz="12" w:val="single"/>
+              <w:left w:color="000000" w:space="0" w:sz="12" w:val="single"/>
+              <w:bottom w:color="000000" w:space="0" w:sz="12" w:val="single"/>
+              <w:right w:color="000000" w:space="0" w:sz="12" w:val="single"/>
             </w:tcBorders>
             <w:tcMar>
               <w:top w:w="100.0" w:type="dxa"/>
@@ -16147,18 +16662,21 @@
             </w:pPr>
             <w:r>
               <w:rPr>
-                <w:rtl w:val="0"/>
-              </w:rPr>
+                <w:sz w:val="24"/>
+                <w:szCs w:val="24"/>
+                <w:rtl w:val="0"/>
+              </w:rPr>
+              <w:t xml:space="preserve">7</w:t>
             </w:r>
           </w:p>
         </w:tc>
         <w:tc>
           <w:tcPr>
             <w:tcBorders>
-              <w:top w:color="000000" w:space="0" w:sz="8" w:val="single"/>
-              <w:left w:color="000000" w:space="0" w:sz="8" w:val="single"/>
-              <w:bottom w:color="000000" w:space="0" w:sz="8" w:val="single"/>
-              <w:right w:color="000000" w:space="0" w:sz="8" w:val="single"/>
+              <w:top w:color="000000" w:space="0" w:sz="12" w:val="single"/>
+              <w:left w:color="000000" w:space="0" w:sz="12" w:val="single"/>
+              <w:bottom w:color="000000" w:space="0" w:sz="12" w:val="single"/>
+              <w:right w:color="000000" w:space="0" w:sz="12" w:val="single"/>
             </w:tcBorders>
             <w:tcMar>
               <w:top w:w="100.0" w:type="dxa"/>
@@ -16177,21 +16695,18 @@
             </w:pPr>
             <w:r>
               <w:rPr>
-                <w:sz w:val="24"/>
-                <w:szCs w:val="24"/>
-                <w:rtl w:val="0"/>
-              </w:rPr>
-              <w:t xml:space="preserve">2</w:t>
+                <w:rtl w:val="0"/>
+              </w:rPr>
             </w:r>
           </w:p>
         </w:tc>
         <w:tc>
           <w:tcPr>
             <w:tcBorders>
-              <w:top w:color="000000" w:space="0" w:sz="8" w:val="single"/>
-              <w:left w:color="000000" w:space="0" w:sz="8" w:val="single"/>
-              <w:bottom w:color="000000" w:space="0" w:sz="8" w:val="single"/>
-              <w:right w:color="000000" w:space="0" w:sz="8" w:val="single"/>
+              <w:top w:color="000000" w:space="0" w:sz="12" w:val="single"/>
+              <w:left w:color="000000" w:space="0" w:sz="12" w:val="single"/>
+              <w:bottom w:color="000000" w:space="0" w:sz="12" w:val="single"/>
+              <w:right w:color="000000" w:space="0" w:sz="12" w:val="single"/>
             </w:tcBorders>
             <w:tcMar>
               <w:top w:w="100.0" w:type="dxa"/>
@@ -16214,17 +16729,17 @@
                 <w:szCs w:val="24"/>
                 <w:rtl w:val="0"/>
               </w:rPr>
-              <w:t xml:space="preserve">While</w:t>
+              <w:t xml:space="preserve">Passing Arrays to and from Functions</w:t>
             </w:r>
           </w:p>
         </w:tc>
         <w:tc>
           <w:tcPr>
             <w:tcBorders>
-              <w:top w:color="000000" w:space="0" w:sz="8" w:val="single"/>
-              <w:left w:color="000000" w:space="0" w:sz="8" w:val="single"/>
-              <w:bottom w:color="000000" w:space="0" w:sz="8" w:val="single"/>
-              <w:right w:color="000000" w:space="0" w:sz="8" w:val="single"/>
+              <w:top w:color="000000" w:space="0" w:sz="12" w:val="single"/>
+              <w:left w:color="000000" w:space="0" w:sz="12" w:val="single"/>
+              <w:bottom w:color="000000" w:space="0" w:sz="12" w:val="single"/>
+              <w:right w:color="000000" w:space="0" w:sz="12" w:val="single"/>
             </w:tcBorders>
             <w:tcMar>
               <w:top w:w="100.0" w:type="dxa"/>
@@ -16247,17 +16762,17 @@
                 <w:szCs w:val="24"/>
                 <w:rtl w:val="0"/>
               </w:rPr>
-              <w:t xml:space="preserve">277, 278, 279, 280, 281</w:t>
+              <w:t xml:space="preserve">126, 135, 137, 172, 177</w:t>
             </w:r>
           </w:p>
         </w:tc>
         <w:tc>
           <w:tcPr>
             <w:tcBorders>
-              <w:top w:color="000000" w:space="0" w:sz="8" w:val="single"/>
-              <w:left w:color="000000" w:space="0" w:sz="8" w:val="single"/>
-              <w:bottom w:color="000000" w:space="0" w:sz="8" w:val="single"/>
-              <w:right w:color="000000" w:space="0" w:sz="8" w:val="single"/>
+              <w:top w:color="000000" w:space="0" w:sz="12" w:val="single"/>
+              <w:left w:color="000000" w:space="0" w:sz="12" w:val="single"/>
+              <w:bottom w:color="000000" w:space="0" w:sz="12" w:val="single"/>
+              <w:right w:color="000000" w:space="0" w:sz="12" w:val="single"/>
             </w:tcBorders>
             <w:tcMar>
               <w:top w:w="100.0" w:type="dxa"/>
@@ -16280,7 +16795,7 @@
                 <w:szCs w:val="24"/>
                 <w:rtl w:val="0"/>
               </w:rPr>
-              <w:t xml:space="preserve">Loop for dealer’s turn</w:t>
+              <w:t xml:space="preserve">Arrays passed to functions</w:t>
             </w:r>
           </w:p>
         </w:tc>
@@ -16294,10 +16809,10 @@
         <w:tc>
           <w:tcPr>
             <w:tcBorders>
-              <w:top w:color="000000" w:space="0" w:sz="8" w:val="single"/>
-              <w:left w:color="000000" w:space="0" w:sz="8" w:val="single"/>
-              <w:bottom w:color="000000" w:space="0" w:sz="8" w:val="single"/>
-              <w:right w:color="000000" w:space="0" w:sz="8" w:val="single"/>
+              <w:top w:color="000000" w:space="0" w:sz="12" w:val="single"/>
+              <w:left w:color="000000" w:space="0" w:sz="12" w:val="single"/>
+              <w:bottom w:color="000000" w:space="0" w:sz="12" w:val="single"/>
+              <w:right w:color="000000" w:space="0" w:sz="12" w:val="single"/>
             </w:tcBorders>
             <w:tcMar>
               <w:top w:w="100.0" w:type="dxa"/>
@@ -16316,18 +16831,21 @@
             </w:pPr>
             <w:r>
               <w:rPr>
-                <w:rtl w:val="0"/>
-              </w:rPr>
+                <w:sz w:val="24"/>
+                <w:szCs w:val="24"/>
+                <w:rtl w:val="0"/>
+              </w:rPr>
+              <w:t xml:space="preserve">7</w:t>
             </w:r>
           </w:p>
         </w:tc>
         <w:tc>
           <w:tcPr>
             <w:tcBorders>
-              <w:top w:color="000000" w:space="0" w:sz="8" w:val="single"/>
-              <w:left w:color="000000" w:space="0" w:sz="8" w:val="single"/>
-              <w:bottom w:color="000000" w:space="0" w:sz="8" w:val="single"/>
-              <w:right w:color="000000" w:space="0" w:sz="8" w:val="single"/>
+              <w:top w:color="000000" w:space="0" w:sz="12" w:val="single"/>
+              <w:left w:color="000000" w:space="0" w:sz="12" w:val="single"/>
+              <w:bottom w:color="000000" w:space="0" w:sz="12" w:val="single"/>
+              <w:right w:color="000000" w:space="0" w:sz="12" w:val="single"/>
             </w:tcBorders>
             <w:tcMar>
               <w:top w:w="100.0" w:type="dxa"/>
@@ -16346,21 +16864,18 @@
             </w:pPr>
             <w:r>
               <w:rPr>
-                <w:sz w:val="24"/>
-                <w:szCs w:val="24"/>
-                <w:rtl w:val="0"/>
-              </w:rPr>
-              <w:t xml:space="preserve">5, 6</w:t>
+                <w:rtl w:val="0"/>
+              </w:rPr>
             </w:r>
           </w:p>
         </w:tc>
         <w:tc>
           <w:tcPr>
             <w:tcBorders>
-              <w:top w:color="000000" w:space="0" w:sz="8" w:val="single"/>
-              <w:left w:color="000000" w:space="0" w:sz="8" w:val="single"/>
-              <w:bottom w:color="000000" w:space="0" w:sz="8" w:val="single"/>
-              <w:right w:color="000000" w:space="0" w:sz="8" w:val="single"/>
+              <w:top w:color="000000" w:space="0" w:sz="12" w:val="single"/>
+              <w:left w:color="000000" w:space="0" w:sz="12" w:val="single"/>
+              <w:bottom w:color="000000" w:space="0" w:sz="12" w:val="single"/>
+              <w:right w:color="000000" w:space="0" w:sz="12" w:val="single"/>
             </w:tcBorders>
             <w:tcMar>
               <w:top w:w="100.0" w:type="dxa"/>
@@ -16383,17 +16898,17 @@
                 <w:szCs w:val="24"/>
                 <w:rtl w:val="0"/>
               </w:rPr>
-              <w:t xml:space="preserve">Do-while, For loop</w:t>
+              <w:t xml:space="preserve">Passing Vectors to and from Functions</w:t>
             </w:r>
           </w:p>
         </w:tc>
         <w:tc>
           <w:tcPr>
             <w:tcBorders>
-              <w:top w:color="000000" w:space="0" w:sz="8" w:val="single"/>
-              <w:left w:color="000000" w:space="0" w:sz="8" w:val="single"/>
-              <w:bottom w:color="000000" w:space="0" w:sz="8" w:val="single"/>
-              <w:right w:color="000000" w:space="0" w:sz="8" w:val="single"/>
+              <w:top w:color="000000" w:space="0" w:sz="12" w:val="single"/>
+              <w:left w:color="000000" w:space="0" w:sz="12" w:val="single"/>
+              <w:bottom w:color="000000" w:space="0" w:sz="12" w:val="single"/>
+              <w:right w:color="000000" w:space="0" w:sz="12" w:val="single"/>
             </w:tcBorders>
             <w:tcMar>
               <w:top w:w="100.0" w:type="dxa"/>
@@ -16416,17 +16931,17 @@
                 <w:szCs w:val="24"/>
                 <w:rtl w:val="0"/>
               </w:rPr>
-              <w:t xml:space="preserve">236, 237, 238, 239, 240</w:t>
+              <w:t xml:space="preserve">255, 262, 271, 298, 325</w:t>
             </w:r>
           </w:p>
         </w:tc>
         <w:tc>
           <w:tcPr>
             <w:tcBorders>
-              <w:top w:color="000000" w:space="0" w:sz="8" w:val="single"/>
-              <w:left w:color="000000" w:space="0" w:sz="8" w:val="single"/>
-              <w:bottom w:color="000000" w:space="0" w:sz="8" w:val="single"/>
-              <w:right w:color="000000" w:space="0" w:sz="8" w:val="single"/>
+              <w:top w:color="000000" w:space="0" w:sz="12" w:val="single"/>
+              <w:left w:color="000000" w:space="0" w:sz="12" w:val="single"/>
+              <w:bottom w:color="000000" w:space="0" w:sz="12" w:val="single"/>
+              <w:right w:color="000000" w:space="0" w:sz="12" w:val="single"/>
             </w:tcBorders>
             <w:tcMar>
               <w:top w:w="100.0" w:type="dxa"/>
@@ -16449,7 +16964,7 @@
                 <w:szCs w:val="24"/>
                 <w:rtl w:val="0"/>
               </w:rPr>
-              <w:t xml:space="preserve">Loops for player turns and sorting</w:t>
+              <w:t xml:space="preserve">Passing vectors by reference</w:t>
             </w:r>
           </w:p>
         </w:tc>
@@ -16463,10 +16978,10 @@
         <w:tc>
           <w:tcPr>
             <w:tcBorders>
-              <w:top w:color="000000" w:space="0" w:sz="8" w:val="single"/>
-              <w:left w:color="000000" w:space="0" w:sz="8" w:val="single"/>
-              <w:bottom w:color="000000" w:space="0" w:sz="8" w:val="single"/>
-              <w:right w:color="000000" w:space="0" w:sz="8" w:val="single"/>
+              <w:top w:color="000000" w:space="0" w:sz="12" w:val="single"/>
+              <w:left w:color="000000" w:space="0" w:sz="12" w:val="single"/>
+              <w:bottom w:color="000000" w:space="0" w:sz="12" w:val="single"/>
+              <w:right w:color="000000" w:space="0" w:sz="12" w:val="single"/>
             </w:tcBorders>
             <w:tcMar>
               <w:top w:w="100.0" w:type="dxa"/>
@@ -16489,17 +17004,17 @@
                 <w:szCs w:val="24"/>
                 <w:rtl w:val="0"/>
               </w:rPr>
-              <w:t xml:space="preserve">6</w:t>
+              <w:t xml:space="preserve">8</w:t>
             </w:r>
           </w:p>
         </w:tc>
         <w:tc>
           <w:tcPr>
             <w:tcBorders>
-              <w:top w:color="000000" w:space="0" w:sz="8" w:val="single"/>
-              <w:left w:color="000000" w:space="0" w:sz="8" w:val="single"/>
-              <w:bottom w:color="000000" w:space="0" w:sz="8" w:val="single"/>
-              <w:right w:color="000000" w:space="0" w:sz="8" w:val="single"/>
+              <w:top w:color="000000" w:space="0" w:sz="12" w:val="single"/>
+              <w:left w:color="000000" w:space="0" w:sz="12" w:val="single"/>
+              <w:bottom w:color="000000" w:space="0" w:sz="12" w:val="single"/>
+              <w:right w:color="000000" w:space="0" w:sz="12" w:val="single"/>
             </w:tcBorders>
             <w:tcMar>
               <w:top w:w="100.0" w:type="dxa"/>
@@ -16529,10 +17044,10 @@
         <w:tc>
           <w:tcPr>
             <w:tcBorders>
-              <w:top w:color="000000" w:space="0" w:sz="8" w:val="single"/>
-              <w:left w:color="000000" w:space="0" w:sz="8" w:val="single"/>
-              <w:bottom w:color="000000" w:space="0" w:sz="8" w:val="single"/>
-              <w:right w:color="000000" w:space="0" w:sz="8" w:val="single"/>
+              <w:top w:color="000000" w:space="0" w:sz="12" w:val="single"/>
+              <w:left w:color="000000" w:space="0" w:sz="12" w:val="single"/>
+              <w:bottom w:color="000000" w:space="0" w:sz="12" w:val="single"/>
+              <w:right w:color="000000" w:space="0" w:sz="12" w:val="single"/>
             </w:tcBorders>
             <w:tcMar>
               <w:top w:w="100.0" w:type="dxa"/>
@@ -16555,17 +17070,17 @@
                 <w:szCs w:val="24"/>
                 <w:rtl w:val="0"/>
               </w:rPr>
-              <w:t xml:space="preserve">Function Prototypes</w:t>
+              <w:t xml:space="preserve">Bubble Sort</w:t>
             </w:r>
           </w:p>
         </w:tc>
         <w:tc>
           <w:tcPr>
             <w:tcBorders>
-              <w:top w:color="000000" w:space="0" w:sz="8" w:val="single"/>
-              <w:left w:color="000000" w:space="0" w:sz="8" w:val="single"/>
-              <w:bottom w:color="000000" w:space="0" w:sz="8" w:val="single"/>
-              <w:right w:color="000000" w:space="0" w:sz="8" w:val="single"/>
+              <w:top w:color="000000" w:space="0" w:sz="12" w:val="single"/>
+              <w:left w:color="000000" w:space="0" w:sz="12" w:val="single"/>
+              <w:bottom w:color="000000" w:space="0" w:sz="12" w:val="single"/>
+              <w:right w:color="000000" w:space="0" w:sz="12" w:val="single"/>
             </w:tcBorders>
             <w:tcMar>
               <w:top w:w="100.0" w:type="dxa"/>
@@ -16588,17 +17103,17 @@
                 <w:szCs w:val="24"/>
                 <w:rtl w:val="0"/>
               </w:rPr>
-              <w:t xml:space="preserve">40, 41, 42, 43, 44</w:t>
+              <w:t xml:space="preserve">481, 482, 483, 484, 485</w:t>
             </w:r>
           </w:p>
         </w:tc>
         <w:tc>
           <w:tcPr>
             <w:tcBorders>
-              <w:top w:color="000000" w:space="0" w:sz="8" w:val="single"/>
-              <w:left w:color="000000" w:space="0" w:sz="8" w:val="single"/>
-              <w:bottom w:color="000000" w:space="0" w:sz="8" w:val="single"/>
-              <w:right w:color="000000" w:space="0" w:sz="8" w:val="single"/>
+              <w:top w:color="000000" w:space="0" w:sz="12" w:val="single"/>
+              <w:left w:color="000000" w:space="0" w:sz="12" w:val="single"/>
+              <w:bottom w:color="000000" w:space="0" w:sz="12" w:val="single"/>
+              <w:right w:color="000000" w:space="0" w:sz="12" w:val="single"/>
             </w:tcBorders>
             <w:tcMar>
               <w:top w:w="100.0" w:type="dxa"/>
@@ -16621,7 +17136,7 @@
                 <w:szCs w:val="24"/>
                 <w:rtl w:val="0"/>
               </w:rPr>
-              <w:t xml:space="preserve">Prototypes for all functions</w:t>
+              <w:t xml:space="preserve">Bubble sort for player totals</w:t>
             </w:r>
           </w:p>
         </w:tc>
@@ -16635,10 +17150,10 @@
         <w:tc>
           <w:tcPr>
             <w:tcBorders>
-              <w:top w:color="000000" w:space="0" w:sz="8" w:val="single"/>
-              <w:left w:color="000000" w:space="0" w:sz="8" w:val="single"/>
-              <w:bottom w:color="000000" w:space="0" w:sz="8" w:val="single"/>
-              <w:right w:color="000000" w:space="0" w:sz="8" w:val="single"/>
+              <w:top w:color="000000" w:space="0" w:sz="12" w:val="single"/>
+              <w:left w:color="000000" w:space="0" w:sz="12" w:val="single"/>
+              <w:bottom w:color="000000" w:space="0" w:sz="12" w:val="single"/>
+              <w:right w:color="000000" w:space="0" w:sz="12" w:val="single"/>
             </w:tcBorders>
             <w:tcMar>
               <w:top w:w="100.0" w:type="dxa"/>
@@ -16657,18 +17172,21 @@
             </w:pPr>
             <w:r>
               <w:rPr>
-                <w:rtl w:val="0"/>
-              </w:rPr>
+                <w:sz w:val="24"/>
+                <w:szCs w:val="24"/>
+                <w:rtl w:val="0"/>
+              </w:rPr>
+              <w:t xml:space="preserve">8</w:t>
             </w:r>
           </w:p>
         </w:tc>
         <w:tc>
           <w:tcPr>
             <w:tcBorders>
-              <w:top w:color="000000" w:space="0" w:sz="8" w:val="single"/>
-              <w:left w:color="000000" w:space="0" w:sz="8" w:val="single"/>
-              <w:bottom w:color="000000" w:space="0" w:sz="8" w:val="single"/>
-              <w:right w:color="000000" w:space="0" w:sz="8" w:val="single"/>
+              <w:top w:color="000000" w:space="0" w:sz="12" w:val="single"/>
+              <w:left w:color="000000" w:space="0" w:sz="12" w:val="single"/>
+              <w:bottom w:color="000000" w:space="0" w:sz="12" w:val="single"/>
+              <w:right w:color="000000" w:space="0" w:sz="12" w:val="single"/>
             </w:tcBorders>
             <w:tcMar>
               <w:top w:w="100.0" w:type="dxa"/>
@@ -16691,17 +17209,17 @@
                 <w:szCs w:val="24"/>
                 <w:rtl w:val="0"/>
               </w:rPr>
-              <w:t xml:space="preserve">5, 8</w:t>
+              <w:t xml:space="preserve">3</w:t>
             </w:r>
           </w:p>
         </w:tc>
         <w:tc>
           <w:tcPr>
             <w:tcBorders>
-              <w:top w:color="000000" w:space="0" w:sz="8" w:val="single"/>
-              <w:left w:color="000000" w:space="0" w:sz="8" w:val="single"/>
-              <w:bottom w:color="000000" w:space="0" w:sz="8" w:val="single"/>
-              <w:right w:color="000000" w:space="0" w:sz="8" w:val="single"/>
+              <w:top w:color="000000" w:space="0" w:sz="12" w:val="single"/>
+              <w:left w:color="000000" w:space="0" w:sz="12" w:val="single"/>
+              <w:bottom w:color="000000" w:space="0" w:sz="12" w:val="single"/>
+              <w:right w:color="000000" w:space="0" w:sz="12" w:val="single"/>
             </w:tcBorders>
             <w:tcMar>
               <w:top w:w="100.0" w:type="dxa"/>
@@ -16724,17 +17242,17 @@
                 <w:szCs w:val="24"/>
                 <w:rtl w:val="0"/>
               </w:rPr>
-              <w:t xml:space="preserve">Pass by Value, return</w:t>
+              <w:t xml:space="preserve">Selection Sort</w:t>
             </w:r>
           </w:p>
         </w:tc>
         <w:tc>
           <w:tcPr>
             <w:tcBorders>
-              <w:top w:color="000000" w:space="0" w:sz="8" w:val="single"/>
-              <w:left w:color="000000" w:space="0" w:sz="8" w:val="single"/>
-              <w:bottom w:color="000000" w:space="0" w:sz="8" w:val="single"/>
-              <w:right w:color="000000" w:space="0" w:sz="8" w:val="single"/>
+              <w:top w:color="000000" w:space="0" w:sz="12" w:val="single"/>
+              <w:left w:color="000000" w:space="0" w:sz="12" w:val="single"/>
+              <w:bottom w:color="000000" w:space="0" w:sz="12" w:val="single"/>
+              <w:right w:color="000000" w:space="0" w:sz="12" w:val="single"/>
             </w:tcBorders>
             <w:tcMar>
               <w:top w:w="100.0" w:type="dxa"/>
@@ -16757,17 +17275,17 @@
                 <w:szCs w:val="24"/>
                 <w:rtl w:val="0"/>
               </w:rPr>
-              <w:t xml:space="preserve">254, 258, 263, 271, 278</w:t>
+              <w:t xml:space="preserve">503, 504, 505, 506, 507</w:t>
             </w:r>
           </w:p>
         </w:tc>
         <w:tc>
           <w:tcPr>
             <w:tcBorders>
-              <w:top w:color="000000" w:space="0" w:sz="8" w:val="single"/>
-              <w:left w:color="000000" w:space="0" w:sz="8" w:val="single"/>
-              <w:bottom w:color="000000" w:space="0" w:sz="8" w:val="single"/>
-              <w:right w:color="000000" w:space="0" w:sz="8" w:val="single"/>
+              <w:top w:color="000000" w:space="0" w:sz="12" w:val="single"/>
+              <w:left w:color="000000" w:space="0" w:sz="12" w:val="single"/>
+              <w:bottom w:color="000000" w:space="0" w:sz="12" w:val="single"/>
+              <w:right w:color="000000" w:space="0" w:sz="12" w:val="single"/>
             </w:tcBorders>
             <w:tcMar>
               <w:top w:w="100.0" w:type="dxa"/>
@@ -16790,7 +17308,7 @@
                 <w:szCs w:val="24"/>
                 <w:rtl w:val="0"/>
               </w:rPr>
-              <w:t xml:space="preserve">Functions with value passing and return values</w:t>
+              <w:t xml:space="preserve">Selection sort for player winnings</w:t>
             </w:r>
           </w:p>
         </w:tc>
@@ -16804,10 +17322,10 @@
         <w:tc>
           <w:tcPr>
             <w:tcBorders>
-              <w:top w:color="000000" w:space="0" w:sz="8" w:val="single"/>
-              <w:left w:color="000000" w:space="0" w:sz="8" w:val="single"/>
-              <w:bottom w:color="000000" w:space="0" w:sz="8" w:val="single"/>
-              <w:right w:color="000000" w:space="0" w:sz="8" w:val="single"/>
+              <w:top w:color="000000" w:space="0" w:sz="12" w:val="single"/>
+              <w:left w:color="000000" w:space="0" w:sz="12" w:val="single"/>
+              <w:bottom w:color="000000" w:space="0" w:sz="12" w:val="single"/>
+              <w:right w:color="000000" w:space="0" w:sz="12" w:val="single"/>
             </w:tcBorders>
             <w:tcMar>
               <w:top w:w="100.0" w:type="dxa"/>
@@ -16826,18 +17344,21 @@
             </w:pPr>
             <w:r>
               <w:rPr>
-                <w:rtl w:val="0"/>
-              </w:rPr>
+                <w:sz w:val="24"/>
+                <w:szCs w:val="24"/>
+                <w:rtl w:val="0"/>
+              </w:rPr>
+              <w:t xml:space="preserve">8</w:t>
             </w:r>
           </w:p>
         </w:tc>
         <w:tc>
           <w:tcPr>
             <w:tcBorders>
-              <w:top w:color="000000" w:space="0" w:sz="8" w:val="single"/>
-              <w:left w:color="000000" w:space="0" w:sz="8" w:val="single"/>
-              <w:bottom w:color="000000" w:space="0" w:sz="8" w:val="single"/>
-              <w:right w:color="000000" w:space="0" w:sz="8" w:val="single"/>
+              <w:top w:color="000000" w:space="0" w:sz="12" w:val="single"/>
+              <w:left w:color="000000" w:space="0" w:sz="12" w:val="single"/>
+              <w:bottom w:color="000000" w:space="0" w:sz="12" w:val="single"/>
+              <w:right w:color="000000" w:space="0" w:sz="12" w:val="single"/>
             </w:tcBorders>
             <w:tcMar>
               <w:top w:w="100.0" w:type="dxa"/>
@@ -16860,17 +17381,17 @@
                 <w:szCs w:val="24"/>
                 <w:rtl w:val="0"/>
               </w:rPr>
-              <w:t xml:space="preserve">9</w:t>
+              <w:t xml:space="preserve">1</w:t>
             </w:r>
           </w:p>
         </w:tc>
         <w:tc>
           <w:tcPr>
             <w:tcBorders>
-              <w:top w:color="000000" w:space="0" w:sz="8" w:val="single"/>
-              <w:left w:color="000000" w:space="0" w:sz="8" w:val="single"/>
-              <w:bottom w:color="000000" w:space="0" w:sz="8" w:val="single"/>
-              <w:right w:color="000000" w:space="0" w:sz="8" w:val="single"/>
+              <w:top w:color="000000" w:space="0" w:sz="12" w:val="single"/>
+              <w:left w:color="000000" w:space="0" w:sz="12" w:val="single"/>
+              <w:bottom w:color="000000" w:space="0" w:sz="12" w:val="single"/>
+              <w:right w:color="000000" w:space="0" w:sz="12" w:val="single"/>
             </w:tcBorders>
             <w:tcMar>
               <w:top w:w="100.0" w:type="dxa"/>
@@ -16893,17 +17414,17 @@
                 <w:szCs w:val="24"/>
                 <w:rtl w:val="0"/>
               </w:rPr>
-              <w:t xml:space="preserve">returning boolean</w:t>
+              <w:t xml:space="preserve">Linear or Binary Search</w:t>
             </w:r>
           </w:p>
         </w:tc>
         <w:tc>
           <w:tcPr>
             <w:tcBorders>
-              <w:top w:color="000000" w:space="0" w:sz="8" w:val="single"/>
-              <w:left w:color="000000" w:space="0" w:sz="8" w:val="single"/>
-              <w:bottom w:color="000000" w:space="0" w:sz="8" w:val="single"/>
-              <w:right w:color="000000" w:space="0" w:sz="8" w:val="single"/>
+              <w:top w:color="000000" w:space="0" w:sz="12" w:val="single"/>
+              <w:left w:color="000000" w:space="0" w:sz="12" w:val="single"/>
+              <w:bottom w:color="000000" w:space="0" w:sz="12" w:val="single"/>
+              <w:right w:color="000000" w:space="0" w:sz="12" w:val="single"/>
             </w:tcBorders>
             <w:tcMar>
               <w:top w:w="100.0" w:type="dxa"/>
@@ -16926,1557 +17447,17 @@
                 <w:szCs w:val="24"/>
                 <w:rtl w:val="0"/>
               </w:rPr>
-              <w:t xml:space="preserve">244, 245, 246, 247, 248</w:t>
+              <w:t xml:space="preserve">535, 536, 537, 538, 539</w:t>
             </w:r>
           </w:p>
         </w:tc>
         <w:tc>
           <w:tcPr>
             <w:tcBorders>
-              <w:top w:color="000000" w:space="0" w:sz="8" w:val="single"/>
-              <w:left w:color="000000" w:space="0" w:sz="8" w:val="single"/>
-              <w:bottom w:color="000000" w:space="0" w:sz="8" w:val="single"/>
-              <w:right w:color="000000" w:space="0" w:sz="8" w:val="single"/>
-            </w:tcBorders>
-            <w:tcMar>
-              <w:top w:w="100.0" w:type="dxa"/>
-              <w:left w:w="100.0" w:type="dxa"/>
-              <w:bottom w:w="100.0" w:type="dxa"/>
-              <w:right w:w="100.0" w:type="dxa"/>
-            </w:tcMar>
-            <w:vAlign w:val="top"/>
-          </w:tcPr>
-          <w:p>
-            <w:pPr>
-              <w:rPr>
-                <w:sz w:val="24"/>
-                <w:szCs w:val="24"/>
-              </w:rPr>
-            </w:pPr>
-            <w:r>
-              <w:rPr>
-                <w:sz w:val="24"/>
-                <w:szCs w:val="24"/>
-                <w:rtl w:val="0"/>
-              </w:rPr>
-              <w:t xml:space="preserve">Function validation</w:t>
-            </w:r>
-          </w:p>
-        </w:tc>
-      </w:tr>
-      <w:tr>
-        <w:trPr>
-          <w:cantSplit w:val="0"/>
-          <w:trHeight w:val="785" w:hRule="atLeast"/>
-          <w:tblHeader w:val="0"/>
-        </w:trPr>
-        <w:tc>
-          <w:tcPr>
-            <w:tcBorders>
-              <w:top w:color="000000" w:space="0" w:sz="8" w:val="single"/>
-              <w:left w:color="000000" w:space="0" w:sz="8" w:val="single"/>
-              <w:bottom w:color="000000" w:space="0" w:sz="8" w:val="single"/>
-              <w:right w:color="000000" w:space="0" w:sz="8" w:val="single"/>
-            </w:tcBorders>
-            <w:tcMar>
-              <w:top w:w="100.0" w:type="dxa"/>
-              <w:left w:w="100.0" w:type="dxa"/>
-              <w:bottom w:w="100.0" w:type="dxa"/>
-              <w:right w:w="100.0" w:type="dxa"/>
-            </w:tcMar>
-            <w:vAlign w:val="top"/>
-          </w:tcPr>
-          <w:p>
-            <w:pPr>
-              <w:rPr>
-                <w:sz w:val="24"/>
-                <w:szCs w:val="24"/>
-              </w:rPr>
-            </w:pPr>
-            <w:r>
-              <w:rPr>
-                <w:rtl w:val="0"/>
-              </w:rPr>
-            </w:r>
-          </w:p>
-        </w:tc>
-        <w:tc>
-          <w:tcPr>
-            <w:tcBorders>
-              <w:top w:color="000000" w:space="0" w:sz="8" w:val="single"/>
-              <w:left w:color="000000" w:space="0" w:sz="8" w:val="single"/>
-              <w:bottom w:color="000000" w:space="0" w:sz="8" w:val="single"/>
-              <w:right w:color="000000" w:space="0" w:sz="8" w:val="single"/>
-            </w:tcBorders>
-            <w:tcMar>
-              <w:top w:w="100.0" w:type="dxa"/>
-              <w:left w:w="100.0" w:type="dxa"/>
-              <w:bottom w:w="100.0" w:type="dxa"/>
-              <w:right w:w="100.0" w:type="dxa"/>
-            </w:tcMar>
-            <w:vAlign w:val="top"/>
-          </w:tcPr>
-          <w:p>
-            <w:pPr>
-              <w:rPr>
-                <w:sz w:val="24"/>
-                <w:szCs w:val="24"/>
-              </w:rPr>
-            </w:pPr>
-            <w:r>
-              <w:rPr>
-                <w:sz w:val="24"/>
-                <w:szCs w:val="24"/>
-                <w:rtl w:val="0"/>
-              </w:rPr>
-              <w:t xml:space="preserve">12</w:t>
-            </w:r>
-          </w:p>
-        </w:tc>
-        <w:tc>
-          <w:tcPr>
-            <w:tcBorders>
-              <w:top w:color="000000" w:space="0" w:sz="8" w:val="single"/>
-              <w:left w:color="000000" w:space="0" w:sz="8" w:val="single"/>
-              <w:bottom w:color="000000" w:space="0" w:sz="8" w:val="single"/>
-              <w:right w:color="000000" w:space="0" w:sz="8" w:val="single"/>
-            </w:tcBorders>
-            <w:tcMar>
-              <w:top w:w="100.0" w:type="dxa"/>
-              <w:left w:w="100.0" w:type="dxa"/>
-              <w:bottom w:w="100.0" w:type="dxa"/>
-              <w:right w:w="100.0" w:type="dxa"/>
-            </w:tcMar>
-            <w:vAlign w:val="top"/>
-          </w:tcPr>
-          <w:p>
-            <w:pPr>
-              <w:rPr>
-                <w:sz w:val="24"/>
-                <w:szCs w:val="24"/>
-              </w:rPr>
-            </w:pPr>
-            <w:r>
-              <w:rPr>
-                <w:sz w:val="24"/>
-                <w:szCs w:val="24"/>
-                <w:rtl w:val="0"/>
-              </w:rPr>
-              <w:t xml:space="preserve">defaulted arguments</w:t>
-            </w:r>
-          </w:p>
-        </w:tc>
-        <w:tc>
-          <w:tcPr>
-            <w:tcBorders>
-              <w:top w:color="000000" w:space="0" w:sz="8" w:val="single"/>
-              <w:left w:color="000000" w:space="0" w:sz="8" w:val="single"/>
-              <w:bottom w:color="000000" w:space="0" w:sz="8" w:val="single"/>
-              <w:right w:color="000000" w:space="0" w:sz="8" w:val="single"/>
-            </w:tcBorders>
-            <w:tcMar>
-              <w:top w:w="100.0" w:type="dxa"/>
-              <w:left w:w="100.0" w:type="dxa"/>
-              <w:bottom w:w="100.0" w:type="dxa"/>
-              <w:right w:w="100.0" w:type="dxa"/>
-            </w:tcMar>
-            <w:vAlign w:val="top"/>
-          </w:tcPr>
-          <w:p>
-            <w:pPr>
-              <w:rPr>
-                <w:sz w:val="24"/>
-                <w:szCs w:val="24"/>
-              </w:rPr>
-            </w:pPr>
-            <w:r>
-              <w:rPr>
-                <w:sz w:val="24"/>
-                <w:szCs w:val="24"/>
-                <w:rtl w:val="0"/>
-              </w:rPr>
-              <w:t xml:space="preserve">128, 129, 130, 131, 132</w:t>
-            </w:r>
-          </w:p>
-        </w:tc>
-        <w:tc>
-          <w:tcPr>
-            <w:tcBorders>
-              <w:top w:color="000000" w:space="0" w:sz="8" w:val="single"/>
-              <w:left w:color="000000" w:space="0" w:sz="8" w:val="single"/>
-              <w:bottom w:color="000000" w:space="0" w:sz="8" w:val="single"/>
-              <w:right w:color="000000" w:space="0" w:sz="8" w:val="single"/>
-            </w:tcBorders>
-            <w:tcMar>
-              <w:top w:w="100.0" w:type="dxa"/>
-              <w:left w:w="100.0" w:type="dxa"/>
-              <w:bottom w:w="100.0" w:type="dxa"/>
-              <w:right w:w="100.0" w:type="dxa"/>
-            </w:tcMar>
-            <w:vAlign w:val="top"/>
-          </w:tcPr>
-          <w:p>
-            <w:pPr>
-              <w:rPr>
-                <w:sz w:val="24"/>
-                <w:szCs w:val="24"/>
-              </w:rPr>
-            </w:pPr>
-            <w:r>
-              <w:rPr>
-                <w:sz w:val="24"/>
-                <w:szCs w:val="24"/>
-                <w:rtl w:val="0"/>
-              </w:rPr>
-              <w:t xml:space="preserve">Default arguments in </w:t>
-            </w:r>
-            <w:r>
-              <w:rPr>
-                <w:sz w:val="24"/>
-                <w:szCs w:val="24"/>
-                <w:rtl w:val="0"/>
-              </w:rPr>
-              <w:t xml:space="preserve">updFile</w:t>
-            </w:r>
-            <w:r>
-              <w:rPr>
-                <w:rtl w:val="0"/>
-              </w:rPr>
-            </w:r>
-          </w:p>
-        </w:tc>
-      </w:tr>
-      <w:tr>
-        <w:trPr>
-          <w:cantSplit w:val="0"/>
-          <w:trHeight w:val="785" w:hRule="atLeast"/>
-          <w:tblHeader w:val="0"/>
-        </w:trPr>
-        <w:tc>
-          <w:tcPr>
-            <w:tcBorders>
-              <w:top w:color="000000" w:space="0" w:sz="8" w:val="single"/>
-              <w:left w:color="000000" w:space="0" w:sz="8" w:val="single"/>
-              <w:bottom w:color="000000" w:space="0" w:sz="8" w:val="single"/>
-              <w:right w:color="000000" w:space="0" w:sz="8" w:val="single"/>
-            </w:tcBorders>
-            <w:tcMar>
-              <w:top w:w="100.0" w:type="dxa"/>
-              <w:left w:w="100.0" w:type="dxa"/>
-              <w:bottom w:w="100.0" w:type="dxa"/>
-              <w:right w:w="100.0" w:type="dxa"/>
-            </w:tcMar>
-            <w:vAlign w:val="top"/>
-          </w:tcPr>
-          <w:p>
-            <w:pPr>
-              <w:rPr>
-                <w:sz w:val="24"/>
-                <w:szCs w:val="24"/>
-              </w:rPr>
-            </w:pPr>
-            <w:r>
-              <w:rPr>
-                <w:rtl w:val="0"/>
-              </w:rPr>
-            </w:r>
-          </w:p>
-        </w:tc>
-        <w:tc>
-          <w:tcPr>
-            <w:tcBorders>
-              <w:top w:color="000000" w:space="0" w:sz="8" w:val="single"/>
-              <w:left w:color="000000" w:space="0" w:sz="8" w:val="single"/>
-              <w:bottom w:color="000000" w:space="0" w:sz="8" w:val="single"/>
-              <w:right w:color="000000" w:space="0" w:sz="8" w:val="single"/>
-            </w:tcBorders>
-            <w:tcMar>
-              <w:top w:w="100.0" w:type="dxa"/>
-              <w:left w:w="100.0" w:type="dxa"/>
-              <w:bottom w:w="100.0" w:type="dxa"/>
-              <w:right w:w="100.0" w:type="dxa"/>
-            </w:tcMar>
-            <w:vAlign w:val="top"/>
-          </w:tcPr>
-          <w:p>
-            <w:pPr>
-              <w:rPr>
-                <w:sz w:val="24"/>
-                <w:szCs w:val="24"/>
-              </w:rPr>
-            </w:pPr>
-            <w:r>
-              <w:rPr>
-                <w:sz w:val="24"/>
-                <w:szCs w:val="24"/>
-                <w:rtl w:val="0"/>
-              </w:rPr>
-              <w:t xml:space="preserve">13</w:t>
-            </w:r>
-          </w:p>
-        </w:tc>
-        <w:tc>
-          <w:tcPr>
-            <w:tcBorders>
-              <w:top w:color="000000" w:space="0" w:sz="8" w:val="single"/>
-              <w:left w:color="000000" w:space="0" w:sz="8" w:val="single"/>
-              <w:bottom w:color="000000" w:space="0" w:sz="8" w:val="single"/>
-              <w:right w:color="000000" w:space="0" w:sz="8" w:val="single"/>
-            </w:tcBorders>
-            <w:tcMar>
-              <w:top w:w="100.0" w:type="dxa"/>
-              <w:left w:w="100.0" w:type="dxa"/>
-              <w:bottom w:w="100.0" w:type="dxa"/>
-              <w:right w:w="100.0" w:type="dxa"/>
-            </w:tcMar>
-            <w:vAlign w:val="top"/>
-          </w:tcPr>
-          <w:p>
-            <w:pPr>
-              <w:rPr>
-                <w:sz w:val="24"/>
-                <w:szCs w:val="24"/>
-              </w:rPr>
-            </w:pPr>
-            <w:r>
-              <w:rPr>
-                <w:sz w:val="24"/>
-                <w:szCs w:val="24"/>
-                <w:rtl w:val="0"/>
-              </w:rPr>
-              <w:t xml:space="preserve">pass by reference</w:t>
-            </w:r>
-          </w:p>
-        </w:tc>
-        <w:tc>
-          <w:tcPr>
-            <w:tcBorders>
-              <w:top w:color="000000" w:space="0" w:sz="8" w:val="single"/>
-              <w:left w:color="000000" w:space="0" w:sz="8" w:val="single"/>
-              <w:bottom w:color="000000" w:space="0" w:sz="8" w:val="single"/>
-              <w:right w:color="000000" w:space="0" w:sz="8" w:val="single"/>
-            </w:tcBorders>
-            <w:tcMar>
-              <w:top w:w="100.0" w:type="dxa"/>
-              <w:left w:w="100.0" w:type="dxa"/>
-              <w:bottom w:w="100.0" w:type="dxa"/>
-              <w:right w:w="100.0" w:type="dxa"/>
-            </w:tcMar>
-            <w:vAlign w:val="top"/>
-          </w:tcPr>
-          <w:p>
-            <w:pPr>
-              <w:rPr>
-                <w:sz w:val="24"/>
-                <w:szCs w:val="24"/>
-              </w:rPr>
-            </w:pPr>
-            <w:r>
-              <w:rPr>
-                <w:sz w:val="24"/>
-                <w:szCs w:val="24"/>
-                <w:rtl w:val="0"/>
-              </w:rPr>
-              <w:t xml:space="preserve">255, 262, 271, 298, 325</w:t>
-            </w:r>
-          </w:p>
-        </w:tc>
-        <w:tc>
-          <w:tcPr>
-            <w:tcBorders>
-              <w:top w:color="000000" w:space="0" w:sz="8" w:val="single"/>
-              <w:left w:color="000000" w:space="0" w:sz="8" w:val="single"/>
-              <w:bottom w:color="000000" w:space="0" w:sz="8" w:val="single"/>
-              <w:right w:color="000000" w:space="0" w:sz="8" w:val="single"/>
-            </w:tcBorders>
-            <w:tcMar>
-              <w:top w:w="100.0" w:type="dxa"/>
-              <w:left w:w="100.0" w:type="dxa"/>
-              <w:bottom w:w="100.0" w:type="dxa"/>
-              <w:right w:w="100.0" w:type="dxa"/>
-            </w:tcMar>
-            <w:vAlign w:val="top"/>
-          </w:tcPr>
-          <w:p>
-            <w:pPr>
-              <w:rPr>
-                <w:sz w:val="24"/>
-                <w:szCs w:val="24"/>
-              </w:rPr>
-            </w:pPr>
-            <w:r>
-              <w:rPr>
-                <w:sz w:val="24"/>
-                <w:szCs w:val="24"/>
-                <w:rtl w:val="0"/>
-              </w:rPr>
-              <w:t xml:space="preserve">Passing vectors and arrays by reference</w:t>
-            </w:r>
-          </w:p>
-        </w:tc>
-      </w:tr>
-      <w:tr>
-        <w:trPr>
-          <w:cantSplit w:val="0"/>
-          <w:trHeight w:val="785" w:hRule="atLeast"/>
-          <w:tblHeader w:val="0"/>
-        </w:trPr>
-        <w:tc>
-          <w:tcPr>
-            <w:tcBorders>
-              <w:top w:color="000000" w:space="0" w:sz="8" w:val="single"/>
-              <w:left w:color="000000" w:space="0" w:sz="8" w:val="single"/>
-              <w:bottom w:color="000000" w:space="0" w:sz="8" w:val="single"/>
-              <w:right w:color="000000" w:space="0" w:sz="8" w:val="single"/>
-            </w:tcBorders>
-            <w:tcMar>
-              <w:top w:w="100.0" w:type="dxa"/>
-              <w:left w:w="100.0" w:type="dxa"/>
-              <w:bottom w:w="100.0" w:type="dxa"/>
-              <w:right w:w="100.0" w:type="dxa"/>
-            </w:tcMar>
-            <w:vAlign w:val="top"/>
-          </w:tcPr>
-          <w:p>
-            <w:pPr>
-              <w:rPr>
-                <w:sz w:val="24"/>
-                <w:szCs w:val="24"/>
-              </w:rPr>
-            </w:pPr>
-            <w:r>
-              <w:rPr>
-                <w:sz w:val="24"/>
-                <w:szCs w:val="24"/>
-                <w:rtl w:val="0"/>
-              </w:rPr>
-              <w:t xml:space="preserve">7</w:t>
-            </w:r>
-          </w:p>
-        </w:tc>
-        <w:tc>
-          <w:tcPr>
-            <w:tcBorders>
-              <w:top w:color="000000" w:space="0" w:sz="8" w:val="single"/>
-              <w:left w:color="000000" w:space="0" w:sz="8" w:val="single"/>
-              <w:bottom w:color="000000" w:space="0" w:sz="8" w:val="single"/>
-              <w:right w:color="000000" w:space="0" w:sz="8" w:val="single"/>
-            </w:tcBorders>
-            <w:tcMar>
-              <w:top w:w="100.0" w:type="dxa"/>
-              <w:left w:w="100.0" w:type="dxa"/>
-              <w:bottom w:w="100.0" w:type="dxa"/>
-              <w:right w:w="100.0" w:type="dxa"/>
-            </w:tcMar>
-            <w:vAlign w:val="top"/>
-          </w:tcPr>
-          <w:p>
-            <w:pPr>
-              <w:rPr>
-                <w:sz w:val="24"/>
-                <w:szCs w:val="24"/>
-              </w:rPr>
-            </w:pPr>
-            <w:r>
-              <w:rPr>
-                <w:sz w:val="24"/>
-                <w:szCs w:val="24"/>
-                <w:rtl w:val="0"/>
-              </w:rPr>
-              <w:t xml:space="preserve">1-6</w:t>
-            </w:r>
-          </w:p>
-        </w:tc>
-        <w:tc>
-          <w:tcPr>
-            <w:tcBorders>
-              <w:top w:color="000000" w:space="0" w:sz="8" w:val="single"/>
-              <w:left w:color="000000" w:space="0" w:sz="8" w:val="single"/>
-              <w:bottom w:color="000000" w:space="0" w:sz="8" w:val="single"/>
-              <w:right w:color="000000" w:space="0" w:sz="8" w:val="single"/>
-            </w:tcBorders>
-            <w:tcMar>
-              <w:top w:w="100.0" w:type="dxa"/>
-              <w:left w:w="100.0" w:type="dxa"/>
-              <w:bottom w:w="100.0" w:type="dxa"/>
-              <w:right w:w="100.0" w:type="dxa"/>
-            </w:tcMar>
-            <w:vAlign w:val="top"/>
-          </w:tcPr>
-          <w:p>
-            <w:pPr>
-              <w:rPr>
-                <w:sz w:val="24"/>
-                <w:szCs w:val="24"/>
-              </w:rPr>
-            </w:pPr>
-            <w:r>
-              <w:rPr>
-                <w:sz w:val="24"/>
-                <w:szCs w:val="24"/>
-                <w:rtl w:val="0"/>
-              </w:rPr>
-              <w:t xml:space="preserve">Single Dimensional Arrays</w:t>
-            </w:r>
-          </w:p>
-        </w:tc>
-        <w:tc>
-          <w:tcPr>
-            <w:tcBorders>
-              <w:top w:color="000000" w:space="0" w:sz="8" w:val="single"/>
-              <w:left w:color="000000" w:space="0" w:sz="8" w:val="single"/>
-              <w:bottom w:color="000000" w:space="0" w:sz="8" w:val="single"/>
-              <w:right w:color="000000" w:space="0" w:sz="8" w:val="single"/>
-            </w:tcBorders>
-            <w:tcMar>
-              <w:top w:w="100.0" w:type="dxa"/>
-              <w:left w:w="100.0" w:type="dxa"/>
-              <w:bottom w:w="100.0" w:type="dxa"/>
-              <w:right w:w="100.0" w:type="dxa"/>
-            </w:tcMar>
-            <w:vAlign w:val="top"/>
-          </w:tcPr>
-          <w:p>
-            <w:pPr>
-              <w:rPr>
-                <w:sz w:val="24"/>
-                <w:szCs w:val="24"/>
-              </w:rPr>
-            </w:pPr>
-            <w:r>
-              <w:rPr>
-                <w:sz w:val="24"/>
-                <w:szCs w:val="24"/>
-                <w:rtl w:val="0"/>
-              </w:rPr>
-              <w:t xml:space="preserve">111, 112, 113, 114, 115</w:t>
-            </w:r>
-          </w:p>
-        </w:tc>
-        <w:tc>
-          <w:tcPr>
-            <w:tcBorders>
-              <w:top w:color="000000" w:space="0" w:sz="8" w:val="single"/>
-              <w:left w:color="000000" w:space="0" w:sz="8" w:val="single"/>
-              <w:bottom w:color="000000" w:space="0" w:sz="8" w:val="single"/>
-              <w:right w:color="000000" w:space="0" w:sz="8" w:val="single"/>
-            </w:tcBorders>
-            <w:tcMar>
-              <w:top w:w="100.0" w:type="dxa"/>
-              <w:left w:w="100.0" w:type="dxa"/>
-              <w:bottom w:w="100.0" w:type="dxa"/>
-              <w:right w:w="100.0" w:type="dxa"/>
-            </w:tcMar>
-            <w:vAlign w:val="top"/>
-          </w:tcPr>
-          <w:p>
-            <w:pPr>
-              <w:rPr>
-                <w:sz w:val="24"/>
-                <w:szCs w:val="24"/>
-              </w:rPr>
-            </w:pPr>
-            <w:r>
-              <w:rPr>
-                <w:sz w:val="24"/>
-                <w:szCs w:val="24"/>
-                <w:rtl w:val="0"/>
-              </w:rPr>
-              <w:t xml:space="preserve">Arrays for player hands and totals</w:t>
-            </w:r>
-          </w:p>
-        </w:tc>
-      </w:tr>
-      <w:tr>
-        <w:trPr>
-          <w:cantSplit w:val="0"/>
-          <w:trHeight w:val="785" w:hRule="atLeast"/>
-          <w:tblHeader w:val="0"/>
-        </w:trPr>
-        <w:tc>
-          <w:tcPr>
-            <w:tcBorders>
-              <w:top w:color="000000" w:space="0" w:sz="8" w:val="single"/>
-              <w:left w:color="000000" w:space="0" w:sz="8" w:val="single"/>
-              <w:bottom w:color="000000" w:space="0" w:sz="8" w:val="single"/>
-              <w:right w:color="000000" w:space="0" w:sz="8" w:val="single"/>
-            </w:tcBorders>
-            <w:tcMar>
-              <w:top w:w="100.0" w:type="dxa"/>
-              <w:left w:w="100.0" w:type="dxa"/>
-              <w:bottom w:w="100.0" w:type="dxa"/>
-              <w:right w:w="100.0" w:type="dxa"/>
-            </w:tcMar>
-            <w:vAlign w:val="top"/>
-          </w:tcPr>
-          <w:p>
-            <w:pPr>
-              <w:rPr>
-                <w:sz w:val="24"/>
-                <w:szCs w:val="24"/>
-              </w:rPr>
-            </w:pPr>
-            <w:r>
-              <w:rPr>
-                <w:rtl w:val="0"/>
-              </w:rPr>
-            </w:r>
-          </w:p>
-        </w:tc>
-        <w:tc>
-          <w:tcPr>
-            <w:tcBorders>
-              <w:top w:color="000000" w:space="0" w:sz="8" w:val="single"/>
-              <w:left w:color="000000" w:space="0" w:sz="8" w:val="single"/>
-              <w:bottom w:color="000000" w:space="0" w:sz="8" w:val="single"/>
-              <w:right w:color="000000" w:space="0" w:sz="8" w:val="single"/>
-            </w:tcBorders>
-            <w:tcMar>
-              <w:top w:w="100.0" w:type="dxa"/>
-              <w:left w:w="100.0" w:type="dxa"/>
-              <w:bottom w:w="100.0" w:type="dxa"/>
-              <w:right w:w="100.0" w:type="dxa"/>
-            </w:tcMar>
-            <w:vAlign w:val="top"/>
-          </w:tcPr>
-          <w:p>
-            <w:pPr>
-              <w:rPr>
-                <w:sz w:val="24"/>
-                <w:szCs w:val="24"/>
-              </w:rPr>
-            </w:pPr>
-            <w:r>
-              <w:rPr>
-                <w:sz w:val="24"/>
-                <w:szCs w:val="24"/>
-                <w:rtl w:val="0"/>
-              </w:rPr>
-              <w:t xml:space="preserve">7</w:t>
-            </w:r>
-          </w:p>
-        </w:tc>
-        <w:tc>
-          <w:tcPr>
-            <w:tcBorders>
-              <w:top w:color="000000" w:space="0" w:sz="8" w:val="single"/>
-              <w:left w:color="000000" w:space="0" w:sz="8" w:val="single"/>
-              <w:bottom w:color="000000" w:space="0" w:sz="8" w:val="single"/>
-              <w:right w:color="000000" w:space="0" w:sz="8" w:val="single"/>
-            </w:tcBorders>
-            <w:tcMar>
-              <w:top w:w="100.0" w:type="dxa"/>
-              <w:left w:w="100.0" w:type="dxa"/>
-              <w:bottom w:w="100.0" w:type="dxa"/>
-              <w:right w:w="100.0" w:type="dxa"/>
-            </w:tcMar>
-            <w:vAlign w:val="top"/>
-          </w:tcPr>
-          <w:p>
-            <w:pPr>
-              <w:rPr>
-                <w:sz w:val="24"/>
-                <w:szCs w:val="24"/>
-              </w:rPr>
-            </w:pPr>
-            <w:r>
-              <w:rPr>
-                <w:sz w:val="24"/>
-                <w:szCs w:val="24"/>
-                <w:rtl w:val="0"/>
-              </w:rPr>
-              <w:t xml:space="preserve">Parallel Arrays</w:t>
-            </w:r>
-          </w:p>
-        </w:tc>
-        <w:tc>
-          <w:tcPr>
-            <w:tcBorders>
-              <w:top w:color="000000" w:space="0" w:sz="8" w:val="single"/>
-              <w:left w:color="000000" w:space="0" w:sz="8" w:val="single"/>
-              <w:bottom w:color="000000" w:space="0" w:sz="8" w:val="single"/>
-              <w:right w:color="000000" w:space="0" w:sz="8" w:val="single"/>
-            </w:tcBorders>
-            <w:tcMar>
-              <w:top w:w="100.0" w:type="dxa"/>
-              <w:left w:w="100.0" w:type="dxa"/>
-              <w:bottom w:w="100.0" w:type="dxa"/>
-              <w:right w:w="100.0" w:type="dxa"/>
-            </w:tcMar>
-            <w:vAlign w:val="top"/>
-          </w:tcPr>
-          <w:p>
-            <w:pPr>
-              <w:rPr>
-                <w:sz w:val="24"/>
-                <w:szCs w:val="24"/>
-              </w:rPr>
-            </w:pPr>
-            <w:r>
-              <w:rPr>
-                <w:sz w:val="24"/>
-                <w:szCs w:val="24"/>
-                <w:rtl w:val="0"/>
-              </w:rPr>
-              <w:t xml:space="preserve">82, 83, 84, 85, 86</w:t>
-            </w:r>
-          </w:p>
-        </w:tc>
-        <w:tc>
-          <w:tcPr>
-            <w:tcBorders>
-              <w:top w:color="000000" w:space="0" w:sz="8" w:val="single"/>
-              <w:left w:color="000000" w:space="0" w:sz="8" w:val="single"/>
-              <w:bottom w:color="000000" w:space="0" w:sz="8" w:val="single"/>
-              <w:right w:color="000000" w:space="0" w:sz="8" w:val="single"/>
-            </w:tcBorders>
-            <w:tcMar>
-              <w:top w:w="100.0" w:type="dxa"/>
-              <w:left w:w="100.0" w:type="dxa"/>
-              <w:bottom w:w="100.0" w:type="dxa"/>
-              <w:right w:w="100.0" w:type="dxa"/>
-            </w:tcMar>
-            <w:vAlign w:val="top"/>
-          </w:tcPr>
-          <w:p>
-            <w:pPr>
-              <w:rPr>
-                <w:sz w:val="24"/>
-                <w:szCs w:val="24"/>
-              </w:rPr>
-            </w:pPr>
-            <w:r>
-              <w:rPr>
-                <w:sz w:val="24"/>
-                <w:szCs w:val="24"/>
-                <w:rtl w:val="0"/>
-              </w:rPr>
-              <w:t xml:space="preserve">Parallel arrays for player data</w:t>
-            </w:r>
-          </w:p>
-        </w:tc>
-      </w:tr>
-      <w:tr>
-        <w:trPr>
-          <w:cantSplit w:val="0"/>
-          <w:trHeight w:val="785" w:hRule="atLeast"/>
-          <w:tblHeader w:val="0"/>
-        </w:trPr>
-        <w:tc>
-          <w:tcPr>
-            <w:tcBorders>
-              <w:top w:color="000000" w:space="0" w:sz="8" w:val="single"/>
-              <w:left w:color="000000" w:space="0" w:sz="8" w:val="single"/>
-              <w:bottom w:color="000000" w:space="0" w:sz="8" w:val="single"/>
-              <w:right w:color="000000" w:space="0" w:sz="8" w:val="single"/>
-            </w:tcBorders>
-            <w:tcMar>
-              <w:top w:w="100.0" w:type="dxa"/>
-              <w:left w:w="100.0" w:type="dxa"/>
-              <w:bottom w:w="100.0" w:type="dxa"/>
-              <w:right w:w="100.0" w:type="dxa"/>
-            </w:tcMar>
-            <w:vAlign w:val="top"/>
-          </w:tcPr>
-          <w:p>
-            <w:pPr>
-              <w:rPr>
-                <w:sz w:val="24"/>
-                <w:szCs w:val="24"/>
-              </w:rPr>
-            </w:pPr>
-            <w:r>
-              <w:rPr>
-                <w:rtl w:val="0"/>
-              </w:rPr>
-            </w:r>
-          </w:p>
-        </w:tc>
-        <w:tc>
-          <w:tcPr>
-            <w:tcBorders>
-              <w:top w:color="000000" w:space="0" w:sz="8" w:val="single"/>
-              <w:left w:color="000000" w:space="0" w:sz="8" w:val="single"/>
-              <w:bottom w:color="000000" w:space="0" w:sz="8" w:val="single"/>
-              <w:right w:color="000000" w:space="0" w:sz="8" w:val="single"/>
-            </w:tcBorders>
-            <w:tcMar>
-              <w:top w:w="100.0" w:type="dxa"/>
-              <w:left w:w="100.0" w:type="dxa"/>
-              <w:bottom w:w="100.0" w:type="dxa"/>
-              <w:right w:w="100.0" w:type="dxa"/>
-            </w:tcMar>
-            <w:vAlign w:val="top"/>
-          </w:tcPr>
-          <w:p>
-            <w:pPr>
-              <w:rPr>
-                <w:sz w:val="24"/>
-                <w:szCs w:val="24"/>
-              </w:rPr>
-            </w:pPr>
-            <w:r>
-              <w:rPr>
-                <w:sz w:val="24"/>
-                <w:szCs w:val="24"/>
-                <w:rtl w:val="0"/>
-              </w:rPr>
-              <w:t xml:space="preserve">8</w:t>
-            </w:r>
-          </w:p>
-        </w:tc>
-        <w:tc>
-          <w:tcPr>
-            <w:tcBorders>
-              <w:top w:color="000000" w:space="0" w:sz="8" w:val="single"/>
-              <w:left w:color="000000" w:space="0" w:sz="8" w:val="single"/>
-              <w:bottom w:color="000000" w:space="0" w:sz="8" w:val="single"/>
-              <w:right w:color="000000" w:space="0" w:sz="8" w:val="single"/>
-            </w:tcBorders>
-            <w:tcMar>
-              <w:top w:w="100.0" w:type="dxa"/>
-              <w:left w:w="100.0" w:type="dxa"/>
-              <w:bottom w:w="100.0" w:type="dxa"/>
-              <w:right w:w="100.0" w:type="dxa"/>
-            </w:tcMar>
-            <w:vAlign w:val="top"/>
-          </w:tcPr>
-          <w:p>
-            <w:pPr>
-              <w:rPr>
-                <w:sz w:val="24"/>
-                <w:szCs w:val="24"/>
-              </w:rPr>
-            </w:pPr>
-            <w:r>
-              <w:rPr>
-                <w:sz w:val="24"/>
-                <w:szCs w:val="24"/>
-                <w:rtl w:val="0"/>
-              </w:rPr>
-              <w:t xml:space="preserve">Single Dimensional as Function Args</w:t>
-            </w:r>
-          </w:p>
-        </w:tc>
-        <w:tc>
-          <w:tcPr>
-            <w:tcBorders>
-              <w:top w:color="000000" w:space="0" w:sz="8" w:val="single"/>
-              <w:left w:color="000000" w:space="0" w:sz="8" w:val="single"/>
-              <w:bottom w:color="000000" w:space="0" w:sz="8" w:val="single"/>
-              <w:right w:color="000000" w:space="0" w:sz="8" w:val="single"/>
-            </w:tcBorders>
-            <w:tcMar>
-              <w:top w:w="100.0" w:type="dxa"/>
-              <w:left w:w="100.0" w:type="dxa"/>
-              <w:bottom w:w="100.0" w:type="dxa"/>
-              <w:right w:w="100.0" w:type="dxa"/>
-            </w:tcMar>
-            <w:vAlign w:val="top"/>
-          </w:tcPr>
-          <w:p>
-            <w:pPr>
-              <w:rPr>
-                <w:sz w:val="24"/>
-                <w:szCs w:val="24"/>
-              </w:rPr>
-            </w:pPr>
-            <w:r>
-              <w:rPr>
-                <w:sz w:val="24"/>
-                <w:szCs w:val="24"/>
-                <w:rtl w:val="0"/>
-              </w:rPr>
-              <w:t xml:space="preserve">126, 135, 137, 172, 177</w:t>
-            </w:r>
-          </w:p>
-        </w:tc>
-        <w:tc>
-          <w:tcPr>
-            <w:tcBorders>
-              <w:top w:color="000000" w:space="0" w:sz="8" w:val="single"/>
-              <w:left w:color="000000" w:space="0" w:sz="8" w:val="single"/>
-              <w:bottom w:color="000000" w:space="0" w:sz="8" w:val="single"/>
-              <w:right w:color="000000" w:space="0" w:sz="8" w:val="single"/>
-            </w:tcBorders>
-            <w:tcMar>
-              <w:top w:w="100.0" w:type="dxa"/>
-              <w:left w:w="100.0" w:type="dxa"/>
-              <w:bottom w:w="100.0" w:type="dxa"/>
-              <w:right w:w="100.0" w:type="dxa"/>
-            </w:tcMar>
-            <w:vAlign w:val="top"/>
-          </w:tcPr>
-          <w:p>
-            <w:pPr>
-              <w:rPr>
-                <w:sz w:val="24"/>
-                <w:szCs w:val="24"/>
-              </w:rPr>
-            </w:pPr>
-            <w:r>
-              <w:rPr>
-                <w:sz w:val="24"/>
-                <w:szCs w:val="24"/>
-                <w:rtl w:val="0"/>
-              </w:rPr>
-              <w:t xml:space="preserve">Arrays passed to functions</w:t>
-            </w:r>
-          </w:p>
-        </w:tc>
-      </w:tr>
-      <w:tr>
-        <w:trPr>
-          <w:cantSplit w:val="0"/>
-          <w:trHeight w:val="785" w:hRule="atLeast"/>
-          <w:tblHeader w:val="0"/>
-        </w:trPr>
-        <w:tc>
-          <w:tcPr>
-            <w:tcBorders>
-              <w:top w:color="000000" w:space="0" w:sz="8" w:val="single"/>
-              <w:left w:color="000000" w:space="0" w:sz="8" w:val="single"/>
-              <w:bottom w:color="000000" w:space="0" w:sz="8" w:val="single"/>
-              <w:right w:color="000000" w:space="0" w:sz="8" w:val="single"/>
-            </w:tcBorders>
-            <w:tcMar>
-              <w:top w:w="100.0" w:type="dxa"/>
-              <w:left w:w="100.0" w:type="dxa"/>
-              <w:bottom w:w="100.0" w:type="dxa"/>
-              <w:right w:w="100.0" w:type="dxa"/>
-            </w:tcMar>
-            <w:vAlign w:val="top"/>
-          </w:tcPr>
-          <w:p>
-            <w:pPr>
-              <w:rPr>
-                <w:sz w:val="24"/>
-                <w:szCs w:val="24"/>
-              </w:rPr>
-            </w:pPr>
-            <w:r>
-              <w:rPr>
-                <w:rtl w:val="0"/>
-              </w:rPr>
-            </w:r>
-          </w:p>
-        </w:tc>
-        <w:tc>
-          <w:tcPr>
-            <w:tcBorders>
-              <w:top w:color="000000" w:space="0" w:sz="8" w:val="single"/>
-              <w:left w:color="000000" w:space="0" w:sz="8" w:val="single"/>
-              <w:bottom w:color="000000" w:space="0" w:sz="8" w:val="single"/>
-              <w:right w:color="000000" w:space="0" w:sz="8" w:val="single"/>
-            </w:tcBorders>
-            <w:tcMar>
-              <w:top w:w="100.0" w:type="dxa"/>
-              <w:left w:w="100.0" w:type="dxa"/>
-              <w:bottom w:w="100.0" w:type="dxa"/>
-              <w:right w:w="100.0" w:type="dxa"/>
-            </w:tcMar>
-            <w:vAlign w:val="top"/>
-          </w:tcPr>
-          <w:p>
-            <w:pPr>
-              <w:rPr>
-                <w:sz w:val="24"/>
-                <w:szCs w:val="24"/>
-              </w:rPr>
-            </w:pPr>
-            <w:r>
-              <w:rPr>
-                <w:sz w:val="24"/>
-                <w:szCs w:val="24"/>
-                <w:rtl w:val="0"/>
-              </w:rPr>
-              <w:t xml:space="preserve">9</w:t>
-            </w:r>
-          </w:p>
-        </w:tc>
-        <w:tc>
-          <w:tcPr>
-            <w:tcBorders>
-              <w:top w:color="000000" w:space="0" w:sz="8" w:val="single"/>
-              <w:left w:color="000000" w:space="0" w:sz="8" w:val="single"/>
-              <w:bottom w:color="000000" w:space="0" w:sz="8" w:val="single"/>
-              <w:right w:color="000000" w:space="0" w:sz="8" w:val="single"/>
-            </w:tcBorders>
-            <w:tcMar>
-              <w:top w:w="100.0" w:type="dxa"/>
-              <w:left w:w="100.0" w:type="dxa"/>
-              <w:bottom w:w="100.0" w:type="dxa"/>
-              <w:right w:w="100.0" w:type="dxa"/>
-            </w:tcMar>
-            <w:vAlign w:val="top"/>
-          </w:tcPr>
-          <w:p>
-            <w:pPr>
-              <w:rPr>
-                <w:sz w:val="24"/>
-                <w:szCs w:val="24"/>
-              </w:rPr>
-            </w:pPr>
-            <w:r>
-              <w:rPr>
-                <w:sz w:val="24"/>
-                <w:szCs w:val="24"/>
-                <w:rtl w:val="0"/>
-              </w:rPr>
-              <w:t xml:space="preserve">2 Dimensional Arrays</w:t>
-            </w:r>
-          </w:p>
-        </w:tc>
-        <w:tc>
-          <w:tcPr>
-            <w:tcBorders>
-              <w:top w:color="000000" w:space="0" w:sz="8" w:val="single"/>
-              <w:left w:color="000000" w:space="0" w:sz="8" w:val="single"/>
-              <w:bottom w:color="000000" w:space="0" w:sz="8" w:val="single"/>
-              <w:right w:color="000000" w:space="0" w:sz="8" w:val="single"/>
-            </w:tcBorders>
-            <w:tcMar>
-              <w:top w:w="100.0" w:type="dxa"/>
-              <w:left w:w="100.0" w:type="dxa"/>
-              <w:bottom w:w="100.0" w:type="dxa"/>
-              <w:right w:w="100.0" w:type="dxa"/>
-            </w:tcMar>
-            <w:vAlign w:val="top"/>
-          </w:tcPr>
-          <w:p>
-            <w:pPr>
-              <w:rPr>
-                <w:sz w:val="24"/>
-                <w:szCs w:val="24"/>
-              </w:rPr>
-            </w:pPr>
-            <w:r>
-              <w:rPr>
-                <w:sz w:val="24"/>
-                <w:szCs w:val="24"/>
-                <w:rtl w:val="0"/>
-              </w:rPr>
-              <w:t xml:space="preserve">111, 112, 113, 114, 115</w:t>
-            </w:r>
-          </w:p>
-        </w:tc>
-        <w:tc>
-          <w:tcPr>
-            <w:tcBorders>
-              <w:top w:color="000000" w:space="0" w:sz="8" w:val="single"/>
-              <w:left w:color="000000" w:space="0" w:sz="8" w:val="single"/>
-              <w:bottom w:color="000000" w:space="0" w:sz="8" w:val="single"/>
-              <w:right w:color="000000" w:space="0" w:sz="8" w:val="single"/>
-            </w:tcBorders>
-            <w:tcMar>
-              <w:top w:w="100.0" w:type="dxa"/>
-              <w:left w:w="100.0" w:type="dxa"/>
-              <w:bottom w:w="100.0" w:type="dxa"/>
-              <w:right w:w="100.0" w:type="dxa"/>
-            </w:tcMar>
-            <w:vAlign w:val="top"/>
-          </w:tcPr>
-          <w:p>
-            <w:pPr>
-              <w:rPr>
-                <w:sz w:val="24"/>
-                <w:szCs w:val="24"/>
-              </w:rPr>
-            </w:pPr>
-            <w:r>
-              <w:rPr>
-                <w:sz w:val="24"/>
-                <w:szCs w:val="24"/>
-                <w:rtl w:val="0"/>
-              </w:rPr>
-              <w:t xml:space="preserve">2D array for card hands</w:t>
-            </w:r>
-          </w:p>
-        </w:tc>
-      </w:tr>
-      <w:tr>
-        <w:trPr>
-          <w:cantSplit w:val="0"/>
-          <w:trHeight w:val="785" w:hRule="atLeast"/>
-          <w:tblHeader w:val="0"/>
-        </w:trPr>
-        <w:tc>
-          <w:tcPr>
-            <w:tcBorders>
-              <w:top w:color="000000" w:space="0" w:sz="8" w:val="single"/>
-              <w:left w:color="000000" w:space="0" w:sz="8" w:val="single"/>
-              <w:bottom w:color="000000" w:space="0" w:sz="8" w:val="single"/>
-              <w:right w:color="000000" w:space="0" w:sz="8" w:val="single"/>
-            </w:tcBorders>
-            <w:tcMar>
-              <w:top w:w="100.0" w:type="dxa"/>
-              <w:left w:w="100.0" w:type="dxa"/>
-              <w:bottom w:w="100.0" w:type="dxa"/>
-              <w:right w:w="100.0" w:type="dxa"/>
-            </w:tcMar>
-            <w:vAlign w:val="top"/>
-          </w:tcPr>
-          <w:p>
-            <w:pPr>
-              <w:rPr>
-                <w:sz w:val="24"/>
-                <w:szCs w:val="24"/>
-              </w:rPr>
-            </w:pPr>
-            <w:r>
-              <w:rPr>
-                <w:rtl w:val="0"/>
-              </w:rPr>
-            </w:r>
-          </w:p>
-        </w:tc>
-        <w:tc>
-          <w:tcPr>
-            <w:tcBorders>
-              <w:top w:color="000000" w:space="0" w:sz="8" w:val="single"/>
-              <w:left w:color="000000" w:space="0" w:sz="8" w:val="single"/>
-              <w:bottom w:color="000000" w:space="0" w:sz="8" w:val="single"/>
-              <w:right w:color="000000" w:space="0" w:sz="8" w:val="single"/>
-            </w:tcBorders>
-            <w:tcMar>
-              <w:top w:w="100.0" w:type="dxa"/>
-              <w:left w:w="100.0" w:type="dxa"/>
-              <w:bottom w:w="100.0" w:type="dxa"/>
-              <w:right w:w="100.0" w:type="dxa"/>
-            </w:tcMar>
-            <w:vAlign w:val="top"/>
-          </w:tcPr>
-          <w:p>
-            <w:pPr>
-              <w:rPr>
-                <w:sz w:val="24"/>
-                <w:szCs w:val="24"/>
-              </w:rPr>
-            </w:pPr>
-            <w:r>
-              <w:rPr>
-                <w:sz w:val="24"/>
-                <w:szCs w:val="24"/>
-                <w:rtl w:val="0"/>
-              </w:rPr>
-              <w:t xml:space="preserve">12</w:t>
-            </w:r>
-          </w:p>
-        </w:tc>
-        <w:tc>
-          <w:tcPr>
-            <w:tcBorders>
-              <w:top w:color="000000" w:space="0" w:sz="8" w:val="single"/>
-              <w:left w:color="000000" w:space="0" w:sz="8" w:val="single"/>
-              <w:bottom w:color="000000" w:space="0" w:sz="8" w:val="single"/>
-              <w:right w:color="000000" w:space="0" w:sz="8" w:val="single"/>
-            </w:tcBorders>
-            <w:tcMar>
-              <w:top w:w="100.0" w:type="dxa"/>
-              <w:left w:w="100.0" w:type="dxa"/>
-              <w:bottom w:w="100.0" w:type="dxa"/>
-              <w:right w:w="100.0" w:type="dxa"/>
-            </w:tcMar>
-            <w:vAlign w:val="top"/>
-          </w:tcPr>
-          <w:p>
-            <w:pPr>
-              <w:rPr>
-                <w:sz w:val="24"/>
-                <w:szCs w:val="24"/>
-              </w:rPr>
-            </w:pPr>
-            <w:r>
-              <w:rPr>
-                <w:sz w:val="24"/>
-                <w:szCs w:val="24"/>
-                <w:rtl w:val="0"/>
-              </w:rPr>
-              <w:t xml:space="preserve">STL Vectors</w:t>
-            </w:r>
-          </w:p>
-        </w:tc>
-        <w:tc>
-          <w:tcPr>
-            <w:tcBorders>
-              <w:top w:color="000000" w:space="0" w:sz="8" w:val="single"/>
-              <w:left w:color="000000" w:space="0" w:sz="8" w:val="single"/>
-              <w:bottom w:color="000000" w:space="0" w:sz="8" w:val="single"/>
-              <w:right w:color="000000" w:space="0" w:sz="8" w:val="single"/>
-            </w:tcBorders>
-            <w:tcMar>
-              <w:top w:w="100.0" w:type="dxa"/>
-              <w:left w:w="100.0" w:type="dxa"/>
-              <w:bottom w:w="100.0" w:type="dxa"/>
-              <w:right w:w="100.0" w:type="dxa"/>
-            </w:tcMar>
-            <w:vAlign w:val="top"/>
-          </w:tcPr>
-          <w:p>
-            <w:pPr>
-              <w:rPr>
-                <w:sz w:val="24"/>
-                <w:szCs w:val="24"/>
-              </w:rPr>
-            </w:pPr>
-            <w:r>
-              <w:rPr>
-                <w:sz w:val="24"/>
-                <w:szCs w:val="24"/>
-                <w:rtl w:val="0"/>
-              </w:rPr>
-              <w:t xml:space="preserve">79, 80, 81, 82, 83</w:t>
-            </w:r>
-          </w:p>
-        </w:tc>
-        <w:tc>
-          <w:tcPr>
-            <w:tcBorders>
-              <w:top w:color="000000" w:space="0" w:sz="8" w:val="single"/>
-              <w:left w:color="000000" w:space="0" w:sz="8" w:val="single"/>
-              <w:bottom w:color="000000" w:space="0" w:sz="8" w:val="single"/>
-              <w:right w:color="000000" w:space="0" w:sz="8" w:val="single"/>
-            </w:tcBorders>
-            <w:tcMar>
-              <w:top w:w="100.0" w:type="dxa"/>
-              <w:left w:w="100.0" w:type="dxa"/>
-              <w:bottom w:w="100.0" w:type="dxa"/>
-              <w:right w:w="100.0" w:type="dxa"/>
-            </w:tcMar>
-            <w:vAlign w:val="top"/>
-          </w:tcPr>
-          <w:p>
-            <w:pPr>
-              <w:rPr>
-                <w:sz w:val="24"/>
-                <w:szCs w:val="24"/>
-              </w:rPr>
-            </w:pPr>
-            <w:r>
-              <w:rPr>
-                <w:sz w:val="24"/>
-                <w:szCs w:val="24"/>
-                <w:rtl w:val="0"/>
-              </w:rPr>
-              <w:t xml:space="preserve">Vectors for dynamic player data</w:t>
-            </w:r>
-          </w:p>
-        </w:tc>
-      </w:tr>
-      <w:tr>
-        <w:trPr>
-          <w:cantSplit w:val="0"/>
-          <w:trHeight w:val="785" w:hRule="atLeast"/>
-          <w:tblHeader w:val="0"/>
-        </w:trPr>
-        <w:tc>
-          <w:tcPr>
-            <w:tcBorders>
-              <w:top w:color="000000" w:space="0" w:sz="8" w:val="single"/>
-              <w:left w:color="000000" w:space="0" w:sz="8" w:val="single"/>
-              <w:bottom w:color="000000" w:space="0" w:sz="8" w:val="single"/>
-              <w:right w:color="000000" w:space="0" w:sz="8" w:val="single"/>
-            </w:tcBorders>
-            <w:tcMar>
-              <w:top w:w="100.0" w:type="dxa"/>
-              <w:left w:w="100.0" w:type="dxa"/>
-              <w:bottom w:w="100.0" w:type="dxa"/>
-              <w:right w:w="100.0" w:type="dxa"/>
-            </w:tcMar>
-            <w:vAlign w:val="top"/>
-          </w:tcPr>
-          <w:p>
-            <w:pPr>
-              <w:rPr>
-                <w:sz w:val="24"/>
-                <w:szCs w:val="24"/>
-              </w:rPr>
-            </w:pPr>
-            <w:r>
-              <w:rPr>
-                <w:sz w:val="24"/>
-                <w:szCs w:val="24"/>
-                <w:rtl w:val="0"/>
-              </w:rPr>
-              <w:t xml:space="preserve">8</w:t>
-            </w:r>
-          </w:p>
-        </w:tc>
-        <w:tc>
-          <w:tcPr>
-            <w:tcBorders>
-              <w:top w:color="000000" w:space="0" w:sz="8" w:val="single"/>
-              <w:left w:color="000000" w:space="0" w:sz="8" w:val="single"/>
-              <w:bottom w:color="000000" w:space="0" w:sz="8" w:val="single"/>
-              <w:right w:color="000000" w:space="0" w:sz="8" w:val="single"/>
-            </w:tcBorders>
-            <w:tcMar>
-              <w:top w:w="100.0" w:type="dxa"/>
-              <w:left w:w="100.0" w:type="dxa"/>
-              <w:bottom w:w="100.0" w:type="dxa"/>
-              <w:right w:w="100.0" w:type="dxa"/>
-            </w:tcMar>
-            <w:vAlign w:val="top"/>
-          </w:tcPr>
-          <w:p>
-            <w:pPr>
-              <w:rPr>
-                <w:sz w:val="24"/>
-                <w:szCs w:val="24"/>
-              </w:rPr>
-            </w:pPr>
-            <w:r>
-              <w:rPr>
-                <w:sz w:val="24"/>
-                <w:szCs w:val="24"/>
-                <w:rtl w:val="0"/>
-              </w:rPr>
-              <w:t xml:space="preserve">3</w:t>
-            </w:r>
-          </w:p>
-        </w:tc>
-        <w:tc>
-          <w:tcPr>
-            <w:tcBorders>
-              <w:top w:color="000000" w:space="0" w:sz="8" w:val="single"/>
-              <w:left w:color="000000" w:space="0" w:sz="8" w:val="single"/>
-              <w:bottom w:color="000000" w:space="0" w:sz="8" w:val="single"/>
-              <w:right w:color="000000" w:space="0" w:sz="8" w:val="single"/>
-            </w:tcBorders>
-            <w:tcMar>
-              <w:top w:w="100.0" w:type="dxa"/>
-              <w:left w:w="100.0" w:type="dxa"/>
-              <w:bottom w:w="100.0" w:type="dxa"/>
-              <w:right w:w="100.0" w:type="dxa"/>
-            </w:tcMar>
-            <w:vAlign w:val="top"/>
-          </w:tcPr>
-          <w:p>
-            <w:pPr>
-              <w:rPr>
-                <w:sz w:val="24"/>
-                <w:szCs w:val="24"/>
-              </w:rPr>
-            </w:pPr>
-            <w:r>
-              <w:rPr>
-                <w:sz w:val="24"/>
-                <w:szCs w:val="24"/>
-                <w:rtl w:val="0"/>
-              </w:rPr>
-              <w:t xml:space="preserve">Bubble Sort, Selection Sort</w:t>
-            </w:r>
-          </w:p>
-        </w:tc>
-        <w:tc>
-          <w:tcPr>
-            <w:tcBorders>
-              <w:top w:color="000000" w:space="0" w:sz="8" w:val="single"/>
-              <w:left w:color="000000" w:space="0" w:sz="8" w:val="single"/>
-              <w:bottom w:color="000000" w:space="0" w:sz="8" w:val="single"/>
-              <w:right w:color="000000" w:space="0" w:sz="8" w:val="single"/>
-            </w:tcBorders>
-            <w:tcMar>
-              <w:top w:w="100.0" w:type="dxa"/>
-              <w:left w:w="100.0" w:type="dxa"/>
-              <w:bottom w:w="100.0" w:type="dxa"/>
-              <w:right w:w="100.0" w:type="dxa"/>
-            </w:tcMar>
-            <w:vAlign w:val="top"/>
-          </w:tcPr>
-          <w:p>
-            <w:pPr>
-              <w:rPr>
-                <w:sz w:val="24"/>
-                <w:szCs w:val="24"/>
-              </w:rPr>
-            </w:pPr>
-            <w:r>
-              <w:rPr>
-                <w:sz w:val="24"/>
-                <w:szCs w:val="24"/>
-                <w:rtl w:val="0"/>
-              </w:rPr>
-              <w:t xml:space="preserve">481, 482, 483, 484, 485</w:t>
-            </w:r>
-          </w:p>
-        </w:tc>
-        <w:tc>
-          <w:tcPr>
-            <w:tcBorders>
-              <w:top w:color="000000" w:space="0" w:sz="8" w:val="single"/>
-              <w:left w:color="000000" w:space="0" w:sz="8" w:val="single"/>
-              <w:bottom w:color="000000" w:space="0" w:sz="8" w:val="single"/>
-              <w:right w:color="000000" w:space="0" w:sz="8" w:val="single"/>
-            </w:tcBorders>
-            <w:tcMar>
-              <w:top w:w="100.0" w:type="dxa"/>
-              <w:left w:w="100.0" w:type="dxa"/>
-              <w:bottom w:w="100.0" w:type="dxa"/>
-              <w:right w:w="100.0" w:type="dxa"/>
-            </w:tcMar>
-            <w:vAlign w:val="top"/>
-          </w:tcPr>
-          <w:p>
-            <w:pPr>
-              <w:rPr>
-                <w:sz w:val="24"/>
-                <w:szCs w:val="24"/>
-              </w:rPr>
-            </w:pPr>
-            <w:r>
-              <w:rPr>
-                <w:sz w:val="24"/>
-                <w:szCs w:val="24"/>
-                <w:rtl w:val="0"/>
-              </w:rPr>
-              <w:t xml:space="preserve">Sorting functions for player totals and winnings</w:t>
-            </w:r>
-          </w:p>
-        </w:tc>
-      </w:tr>
-      <w:tr>
-        <w:trPr>
-          <w:cantSplit w:val="0"/>
-          <w:trHeight w:val="785" w:hRule="atLeast"/>
-          <w:tblHeader w:val="0"/>
-        </w:trPr>
-        <w:tc>
-          <w:tcPr>
-            <w:tcBorders>
-              <w:top w:color="000000" w:space="0" w:sz="8" w:val="single"/>
-              <w:left w:color="000000" w:space="0" w:sz="8" w:val="single"/>
-              <w:bottom w:color="000000" w:space="0" w:sz="8" w:val="single"/>
-              <w:right w:color="000000" w:space="0" w:sz="8" w:val="single"/>
-            </w:tcBorders>
-            <w:tcMar>
-              <w:top w:w="100.0" w:type="dxa"/>
-              <w:left w:w="100.0" w:type="dxa"/>
-              <w:bottom w:w="100.0" w:type="dxa"/>
-              <w:right w:w="100.0" w:type="dxa"/>
-            </w:tcMar>
-            <w:vAlign w:val="top"/>
-          </w:tcPr>
-          <w:p>
-            <w:pPr>
-              <w:rPr>
-                <w:sz w:val="24"/>
-                <w:szCs w:val="24"/>
-              </w:rPr>
-            </w:pPr>
-            <w:r>
-              <w:rPr>
-                <w:rtl w:val="0"/>
-              </w:rPr>
-            </w:r>
-          </w:p>
-        </w:tc>
-        <w:tc>
-          <w:tcPr>
-            <w:tcBorders>
-              <w:top w:color="000000" w:space="0" w:sz="8" w:val="single"/>
-              <w:left w:color="000000" w:space="0" w:sz="8" w:val="single"/>
-              <w:bottom w:color="000000" w:space="0" w:sz="8" w:val="single"/>
-              <w:right w:color="000000" w:space="0" w:sz="8" w:val="single"/>
-            </w:tcBorders>
-            <w:tcMar>
-              <w:top w:w="100.0" w:type="dxa"/>
-              <w:left w:w="100.0" w:type="dxa"/>
-              <w:bottom w:w="100.0" w:type="dxa"/>
-              <w:right w:w="100.0" w:type="dxa"/>
-            </w:tcMar>
-            <w:vAlign w:val="top"/>
-          </w:tcPr>
-          <w:p>
-            <w:pPr>
-              <w:rPr>
-                <w:sz w:val="24"/>
-                <w:szCs w:val="24"/>
-              </w:rPr>
-            </w:pPr>
-            <w:r>
-              <w:rPr>
-                <w:sz w:val="24"/>
-                <w:szCs w:val="24"/>
-                <w:rtl w:val="0"/>
-              </w:rPr>
-              <w:t xml:space="preserve">1</w:t>
-            </w:r>
-          </w:p>
-        </w:tc>
-        <w:tc>
-          <w:tcPr>
-            <w:tcBorders>
-              <w:top w:color="000000" w:space="0" w:sz="8" w:val="single"/>
-              <w:left w:color="000000" w:space="0" w:sz="8" w:val="single"/>
-              <w:bottom w:color="000000" w:space="0" w:sz="8" w:val="single"/>
-              <w:right w:color="000000" w:space="0" w:sz="8" w:val="single"/>
-            </w:tcBorders>
-            <w:tcMar>
-              <w:top w:w="100.0" w:type="dxa"/>
-              <w:left w:w="100.0" w:type="dxa"/>
-              <w:bottom w:w="100.0" w:type="dxa"/>
-              <w:right w:w="100.0" w:type="dxa"/>
-            </w:tcMar>
-            <w:vAlign w:val="top"/>
-          </w:tcPr>
-          <w:p>
-            <w:pPr>
-              <w:rPr>
-                <w:sz w:val="24"/>
-                <w:szCs w:val="24"/>
-              </w:rPr>
-            </w:pPr>
-            <w:r>
-              <w:rPr>
-                <w:sz w:val="24"/>
-                <w:szCs w:val="24"/>
-                <w:rtl w:val="0"/>
-              </w:rPr>
-              <w:t xml:space="preserve">Linear or Binary Search</w:t>
-            </w:r>
-          </w:p>
-        </w:tc>
-        <w:tc>
-          <w:tcPr>
-            <w:tcBorders>
-              <w:top w:color="000000" w:space="0" w:sz="8" w:val="single"/>
-              <w:left w:color="000000" w:space="0" w:sz="8" w:val="single"/>
-              <w:bottom w:color="000000" w:space="0" w:sz="8" w:val="single"/>
-              <w:right w:color="000000" w:space="0" w:sz="8" w:val="single"/>
-            </w:tcBorders>
-            <w:tcMar>
-              <w:top w:w="100.0" w:type="dxa"/>
-              <w:left w:w="100.0" w:type="dxa"/>
-              <w:bottom w:w="100.0" w:type="dxa"/>
-              <w:right w:w="100.0" w:type="dxa"/>
-            </w:tcMar>
-            <w:vAlign w:val="top"/>
-          </w:tcPr>
-          <w:p>
-            <w:pPr>
-              <w:rPr>
-                <w:sz w:val="24"/>
-                <w:szCs w:val="24"/>
-              </w:rPr>
-            </w:pPr>
-            <w:r>
-              <w:rPr>
-                <w:sz w:val="24"/>
-                <w:szCs w:val="24"/>
-                <w:rtl w:val="0"/>
-              </w:rPr>
-              <w:t xml:space="preserve">535, 536, 537, 538, 539</w:t>
-            </w:r>
-          </w:p>
-        </w:tc>
-        <w:tc>
-          <w:tcPr>
-            <w:tcBorders>
-              <w:top w:color="000000" w:space="0" w:sz="8" w:val="single"/>
-              <w:left w:color="000000" w:space="0" w:sz="8" w:val="single"/>
-              <w:bottom w:color="000000" w:space="0" w:sz="8" w:val="single"/>
-              <w:right w:color="000000" w:space="0" w:sz="8" w:val="single"/>
+              <w:top w:color="000000" w:space="0" w:sz="12" w:val="single"/>
+              <w:left w:color="000000" w:space="0" w:sz="12" w:val="single"/>
+              <w:bottom w:color="000000" w:space="0" w:sz="12" w:val="single"/>
+              <w:right w:color="000000" w:space="0" w:sz="12" w:val="single"/>
             </w:tcBorders>
             <w:tcMar>
               <w:top w:w="100.0" w:type="dxa"/>

</xml_diff>